<commit_message>
function_points.docx Tabelle eingefügt --> DET und Complexity fehlt noch
</commit_message>
<xml_diff>
--- a/Semester 2/function_points.docx
+++ b/Semester 2/function_points.docx
@@ -1,6 +1,6 @@
 
 <file path=word/document.xml><?xml version="1.0" encoding="utf-8"?>
-<w:document xmlns:ve="http://schemas.openxmlformats.org/markup-compatibility/2006" xmlns:o="urn:schemas-microsoft-com:office:office" xmlns:r="http://schemas.openxmlformats.org/officeDocument/2006/relationships" xmlns:m="http://schemas.openxmlformats.org/officeDocument/2006/math" xmlns:v="urn:schemas-microsoft-com:vml" xmlns:wp="http://schemas.openxmlformats.org/drawingml/2006/wordprocessingDrawing" xmlns:w10="urn:schemas-microsoft-com:office:word" xmlns:w="http://schemas.openxmlformats.org/wordprocessingml/2006/main" xmlns:wne="http://schemas.microsoft.com/office/word/2006/wordml">
+<w:document xmlns:wpc="http://schemas.microsoft.com/office/word/2010/wordprocessingCanvas" xmlns:mc="http://schemas.openxmlformats.org/markup-compatibility/2006" xmlns:o="urn:schemas-microsoft-com:office:office" xmlns:r="http://schemas.openxmlformats.org/officeDocument/2006/relationships" xmlns:m="http://schemas.openxmlformats.org/officeDocument/2006/math" xmlns:v="urn:schemas-microsoft-com:vml" xmlns:wp14="http://schemas.microsoft.com/office/word/2010/wordprocessingDrawing" xmlns:wp="http://schemas.openxmlformats.org/drawingml/2006/wordprocessingDrawing" xmlns:w10="urn:schemas-microsoft-com:office:word" xmlns:w="http://schemas.openxmlformats.org/wordprocessingml/2006/main" xmlns:w14="http://schemas.microsoft.com/office/word/2010/wordml" xmlns:w15="http://schemas.microsoft.com/office/word/2012/wordml" xmlns:wpg="http://schemas.microsoft.com/office/word/2010/wordprocessingGroup" xmlns:wpi="http://schemas.microsoft.com/office/word/2010/wordprocessingInk" xmlns:wne="http://schemas.microsoft.com/office/word/2006/wordml" xmlns:wps="http://schemas.microsoft.com/office/word/2010/wordprocessingShape" mc:Ignorable="w14 w15 wp14">
   <w:body>
     <w:p>
       <w:pPr>
@@ -771,7 +771,6 @@
         </w:rPr>
       </w:pPr>
       <w:bookmarkStart w:id="0" w:name="_Toc384718999"/>
-      <w:proofErr w:type="spellStart"/>
       <w:r>
         <w:rPr>
           <w:rFonts w:cs="Arial"/>
@@ -779,7 +778,6 @@
         <w:t>Einführung</w:t>
       </w:r>
       <w:bookmarkEnd w:id="0"/>
-      <w:proofErr w:type="spellEnd"/>
     </w:p>
     <w:p>
       <w:pPr>
@@ -788,21 +786,12 @@
           <w:lang w:val="de-DE"/>
         </w:rPr>
       </w:pPr>
-      <w:proofErr w:type="spellStart"/>
       <w:r>
         <w:rPr>
           <w:rFonts w:ascii="Arial" w:hAnsi="Arial" w:cs="Arial"/>
           <w:lang w:val="de-DE"/>
         </w:rPr>
-        <w:t>Function</w:t>
-      </w:r>
-      <w:proofErr w:type="spellEnd"/>
-      <w:r>
-        <w:rPr>
-          <w:rFonts w:ascii="Arial" w:hAnsi="Arial" w:cs="Arial"/>
-          <w:lang w:val="de-DE"/>
-        </w:rPr>
-        <w:t xml:space="preserve"> Points sind eine Größe, die die Komplexität von Software repräsentiert. Sie sind unabhängig von der Programmiersprache und fassen viele Faktoren, wie z.B. Eingänge und Ausgänge in einer Zahl </w:t>
+        <w:t xml:space="preserve">Function Points sind eine Größe, die die Komplexität von Software repräsentiert. Sie sind unabhängig von der Programmiersprache und fassen viele Faktoren, wie z.B. Eingänge und Ausgänge in einer Zahl </w:t>
       </w:r>
     </w:p>
     <w:p>
@@ -817,39 +806,7 @@
           <w:rFonts w:ascii="Arial" w:hAnsi="Arial" w:cs="Arial"/>
           <w:lang w:val="de-DE"/>
         </w:rPr>
-        <w:t xml:space="preserve">zusammen. Mit ihrer Hilfe können aus bereits implementierten Projekten bzw. </w:t>
-      </w:r>
-      <w:proofErr w:type="spellStart"/>
-      <w:r>
-        <w:rPr>
-          <w:rFonts w:ascii="Arial" w:hAnsi="Arial" w:cs="Arial"/>
-          <w:lang w:val="de-DE"/>
-        </w:rPr>
-        <w:t>Use</w:t>
-      </w:r>
-      <w:proofErr w:type="spellEnd"/>
-      <w:r>
-        <w:rPr>
-          <w:rFonts w:ascii="Arial" w:hAnsi="Arial" w:cs="Arial"/>
-          <w:lang w:val="de-DE"/>
-        </w:rPr>
-        <w:t xml:space="preserve"> </w:t>
-      </w:r>
-      <w:proofErr w:type="spellStart"/>
-      <w:r>
-        <w:rPr>
-          <w:rFonts w:ascii="Arial" w:hAnsi="Arial" w:cs="Arial"/>
-          <w:lang w:val="de-DE"/>
-        </w:rPr>
-        <w:t>Cases</w:t>
-      </w:r>
-      <w:proofErr w:type="spellEnd"/>
-      <w:r>
-        <w:rPr>
-          <w:rFonts w:ascii="Arial" w:hAnsi="Arial" w:cs="Arial"/>
-          <w:lang w:val="de-DE"/>
-        </w:rPr>
-        <w:t xml:space="preserve"> Abschätzungen </w:t>
+        <w:t xml:space="preserve">zusammen. Mit ihrer Hilfe können aus bereits implementierten Projekten bzw. Use Cases Abschätzungen </w:t>
       </w:r>
     </w:p>
     <w:p>
@@ -864,71 +821,7 @@
           <w:rFonts w:ascii="Arial" w:hAnsi="Arial" w:cs="Arial"/>
           <w:lang w:val="de-DE"/>
         </w:rPr>
-        <w:t xml:space="preserve">von Kenngrößen wie Aufwand und </w:t>
-      </w:r>
-      <w:proofErr w:type="spellStart"/>
-      <w:r>
-        <w:rPr>
-          <w:rFonts w:ascii="Arial" w:hAnsi="Arial" w:cs="Arial"/>
-          <w:lang w:val="de-DE"/>
-        </w:rPr>
-        <w:t>Lines</w:t>
-      </w:r>
-      <w:proofErr w:type="spellEnd"/>
-      <w:r>
-        <w:rPr>
-          <w:rFonts w:ascii="Arial" w:hAnsi="Arial" w:cs="Arial"/>
-          <w:lang w:val="de-DE"/>
-        </w:rPr>
-        <w:t xml:space="preserve"> </w:t>
-      </w:r>
-      <w:proofErr w:type="spellStart"/>
-      <w:r>
-        <w:rPr>
-          <w:rFonts w:ascii="Arial" w:hAnsi="Arial" w:cs="Arial"/>
-          <w:lang w:val="de-DE"/>
-        </w:rPr>
-        <w:t>of</w:t>
-      </w:r>
-      <w:proofErr w:type="spellEnd"/>
-      <w:r>
-        <w:rPr>
-          <w:rFonts w:ascii="Arial" w:hAnsi="Arial" w:cs="Arial"/>
-          <w:lang w:val="de-DE"/>
-        </w:rPr>
-        <w:t xml:space="preserve"> Code (LOC) für noch folgende Projekte bzw. </w:t>
-      </w:r>
-      <w:proofErr w:type="spellStart"/>
-      <w:r>
-        <w:rPr>
-          <w:rFonts w:ascii="Arial" w:hAnsi="Arial" w:cs="Arial"/>
-          <w:lang w:val="de-DE"/>
-        </w:rPr>
-        <w:t>Use</w:t>
-      </w:r>
-      <w:proofErr w:type="spellEnd"/>
-      <w:r>
-        <w:rPr>
-          <w:rFonts w:ascii="Arial" w:hAnsi="Arial" w:cs="Arial"/>
-          <w:lang w:val="de-DE"/>
-        </w:rPr>
-        <w:t xml:space="preserve"> </w:t>
-      </w:r>
-      <w:proofErr w:type="spellStart"/>
-      <w:r>
-        <w:rPr>
-          <w:rFonts w:ascii="Arial" w:hAnsi="Arial" w:cs="Arial"/>
-          <w:lang w:val="de-DE"/>
-        </w:rPr>
-        <w:t>Cases</w:t>
-      </w:r>
-      <w:proofErr w:type="spellEnd"/>
-      <w:r>
-        <w:rPr>
-          <w:rFonts w:ascii="Arial" w:hAnsi="Arial" w:cs="Arial"/>
-          <w:lang w:val="de-DE"/>
-        </w:rPr>
-        <w:t xml:space="preserve"> </w:t>
+        <w:t xml:space="preserve">von Kenngrößen wie Aufwand und Lines of Code (LOC) für noch folgende Projekte bzw. Use Cases </w:t>
       </w:r>
     </w:p>
     <w:p>
@@ -937,35 +830,11 @@
           <w:rFonts w:ascii="Arial" w:hAnsi="Arial" w:cs="Arial"/>
         </w:rPr>
       </w:pPr>
-      <w:proofErr w:type="spellStart"/>
-      <w:proofErr w:type="gramStart"/>
       <w:r>
         <w:rPr>
           <w:rFonts w:ascii="Arial" w:hAnsi="Arial" w:cs="Arial"/>
         </w:rPr>
-        <w:t>erstellt</w:t>
-      </w:r>
-      <w:proofErr w:type="spellEnd"/>
-      <w:proofErr w:type="gramEnd"/>
-      <w:r>
-        <w:rPr>
-          <w:rFonts w:ascii="Arial" w:hAnsi="Arial" w:cs="Arial"/>
-        </w:rPr>
-        <w:t xml:space="preserve"> </w:t>
-      </w:r>
-      <w:proofErr w:type="spellStart"/>
-      <w:r>
-        <w:rPr>
-          <w:rFonts w:ascii="Arial" w:hAnsi="Arial" w:cs="Arial"/>
-        </w:rPr>
-        <w:t>werden</w:t>
-      </w:r>
-      <w:proofErr w:type="spellEnd"/>
-      <w:r>
-        <w:rPr>
-          <w:rFonts w:ascii="Arial" w:hAnsi="Arial" w:cs="Arial"/>
-        </w:rPr>
-        <w:t xml:space="preserve">. </w:t>
+        <w:t xml:space="preserve">erstellt werden. </w:t>
       </w:r>
       <w:r>
         <w:rPr>
@@ -1004,87 +873,7 @@
           <w:rFonts w:ascii="Arial" w:hAnsi="Arial" w:cs="Arial"/>
           <w:lang w:val="de-DE"/>
         </w:rPr>
-        <w:t xml:space="preserve">Zur Bestimmung werden die Anzahl der Internal Logical Files (ILF), </w:t>
-      </w:r>
-      <w:proofErr w:type="spellStart"/>
-      <w:r>
-        <w:rPr>
-          <w:rFonts w:ascii="Arial" w:hAnsi="Arial" w:cs="Arial"/>
-          <w:lang w:val="de-DE"/>
-        </w:rPr>
-        <w:t>External</w:t>
-      </w:r>
-      <w:proofErr w:type="spellEnd"/>
-      <w:r>
-        <w:rPr>
-          <w:rFonts w:ascii="Arial" w:hAnsi="Arial" w:cs="Arial"/>
-          <w:lang w:val="de-DE"/>
-        </w:rPr>
-        <w:t xml:space="preserve"> Interface Files (EIF) </w:t>
-      </w:r>
-      <w:proofErr w:type="spellStart"/>
-      <w:r>
-        <w:rPr>
-          <w:rFonts w:ascii="Arial" w:hAnsi="Arial" w:cs="Arial"/>
-          <w:lang w:val="de-DE"/>
-        </w:rPr>
-        <w:t>External</w:t>
-      </w:r>
-      <w:proofErr w:type="spellEnd"/>
-      <w:r>
-        <w:rPr>
-          <w:rFonts w:ascii="Arial" w:hAnsi="Arial" w:cs="Arial"/>
-          <w:lang w:val="de-DE"/>
-        </w:rPr>
-        <w:t xml:space="preserve"> Inputs (EI), </w:t>
-      </w:r>
-      <w:proofErr w:type="spellStart"/>
-      <w:r>
-        <w:rPr>
-          <w:rFonts w:ascii="Arial" w:hAnsi="Arial" w:cs="Arial"/>
-          <w:lang w:val="de-DE"/>
-        </w:rPr>
-        <w:t>External</w:t>
-      </w:r>
-      <w:proofErr w:type="spellEnd"/>
-      <w:r>
-        <w:rPr>
-          <w:rFonts w:ascii="Arial" w:hAnsi="Arial" w:cs="Arial"/>
-          <w:lang w:val="de-DE"/>
-        </w:rPr>
-        <w:t xml:space="preserve"> Output (EO) und </w:t>
-      </w:r>
-      <w:proofErr w:type="spellStart"/>
-      <w:r>
-        <w:rPr>
-          <w:rFonts w:ascii="Arial" w:hAnsi="Arial" w:cs="Arial"/>
-          <w:lang w:val="de-DE"/>
-        </w:rPr>
-        <w:t>External</w:t>
-      </w:r>
-      <w:proofErr w:type="spellEnd"/>
-      <w:r>
-        <w:rPr>
-          <w:rFonts w:ascii="Arial" w:hAnsi="Arial" w:cs="Arial"/>
-          <w:lang w:val="de-DE"/>
-        </w:rPr>
-        <w:t xml:space="preserve"> </w:t>
-      </w:r>
-      <w:proofErr w:type="spellStart"/>
-      <w:r>
-        <w:rPr>
-          <w:rFonts w:ascii="Arial" w:hAnsi="Arial" w:cs="Arial"/>
-          <w:lang w:val="de-DE"/>
-        </w:rPr>
-        <w:t>Inquiries</w:t>
-      </w:r>
-      <w:proofErr w:type="spellEnd"/>
-      <w:r>
-        <w:rPr>
-          <w:rFonts w:ascii="Arial" w:hAnsi="Arial" w:cs="Arial"/>
-          <w:lang w:val="de-DE"/>
-        </w:rPr>
-        <w:t xml:space="preserve"> (EI) gewichtet miteinander verrechnet. Die Gewichtung wird über die Komplexität festgelegt</w:t>
+        <w:t>Zur Bestimmung werden die Anzahl der Internal Logical Files (ILF), External Interface Files (EIF) External Inputs (EI), External Output (EO) und External Inquiries (EI) gewichtet miteinander verrechnet. Die Gewichtung wird über die Komplexität festgelegt</w:t>
       </w:r>
     </w:p>
     <w:p>
@@ -1095,7 +884,6 @@
         </w:rPr>
       </w:pPr>
       <w:bookmarkStart w:id="2" w:name="_Toc384719001"/>
-      <w:proofErr w:type="spellStart"/>
       <w:r>
         <w:rPr>
           <w:rFonts w:cs="Arial"/>
@@ -1103,7 +891,6 @@
         <w:t>Einschränkungen</w:t>
       </w:r>
       <w:bookmarkEnd w:id="2"/>
-      <w:proofErr w:type="spellEnd"/>
     </w:p>
     <w:p>
       <w:pPr>
@@ -1111,189 +898,18 @@
           <w:rFonts w:ascii="Arial" w:hAnsi="Arial" w:cs="Arial"/>
         </w:rPr>
       </w:pPr>
-      <w:proofErr w:type="spellStart"/>
       <w:r>
         <w:rPr>
           <w:rFonts w:ascii="Arial" w:hAnsi="Arial" w:cs="Arial"/>
           <w:lang w:val="de-DE"/>
         </w:rPr>
-        <w:t>Function</w:t>
-      </w:r>
-      <w:proofErr w:type="spellEnd"/>
+        <w:t xml:space="preserve">Function Points wurden für Programme mit Datenbankanbindung konzipiert. Programme mit komplexer Kommunikation zwischen mehreren Teilnehmern, aber ohne Datenbank erhalten nur wenige Funktion Points, obwohl sie trotzdem sehr komplex sind. Deswegen haben wir bei unseren Use Cases die Komplexität der Files nicht nach der herkömmlichen Methode berechnet, sondern nach der Anzahl der Teilnehmer. Dabei wurden Files die nur den Server betreffen mit Low eingestuft und welche die Server und einen Client betreffen mit Average. Bei Files die den Server und mehrere Clients betreffen wurde die Komplexität High gewählt. </w:t>
+      </w:r>
       <w:r>
         <w:rPr>
           <w:rFonts w:ascii="Arial" w:hAnsi="Arial" w:cs="Arial"/>
-          <w:lang w:val="de-DE"/>
-        </w:rPr>
-        <w:t xml:space="preserve"> Points wurden für Programme mit Datenbankanbindung konzipiert. Programme mit komplexer Kommunikation zwischen mehreren Teilnehmern, aber ohne Datenbank erhalten nur wenige Funktion Points, obwohl sie trotzdem sehr komplex sind. Deswegen haben wir bei unseren </w:t>
-      </w:r>
-      <w:proofErr w:type="spellStart"/>
-      <w:r>
-        <w:rPr>
-          <w:rFonts w:ascii="Arial" w:hAnsi="Arial" w:cs="Arial"/>
-          <w:lang w:val="de-DE"/>
-        </w:rPr>
-        <w:t>Use</w:t>
-      </w:r>
-      <w:proofErr w:type="spellEnd"/>
-      <w:r>
-        <w:rPr>
-          <w:rFonts w:ascii="Arial" w:hAnsi="Arial" w:cs="Arial"/>
-          <w:lang w:val="de-DE"/>
-        </w:rPr>
-        <w:t xml:space="preserve"> </w:t>
-      </w:r>
-      <w:proofErr w:type="spellStart"/>
-      <w:r>
-        <w:rPr>
-          <w:rFonts w:ascii="Arial" w:hAnsi="Arial" w:cs="Arial"/>
-          <w:lang w:val="de-DE"/>
-        </w:rPr>
-        <w:t>Cases</w:t>
-      </w:r>
-      <w:proofErr w:type="spellEnd"/>
-      <w:r>
-        <w:rPr>
-          <w:rFonts w:ascii="Arial" w:hAnsi="Arial" w:cs="Arial"/>
-          <w:lang w:val="de-DE"/>
-        </w:rPr>
-        <w:t xml:space="preserve"> die Komplexität der Files nicht nach der herkömmlichen Methode berechnet, sondern nach der Anzahl der Teilnehmer. Dabei wurden Files die nur den Server betreffen mit Low eingestuft und welche die Server und einen Client betreffen mit </w:t>
-      </w:r>
-      <w:proofErr w:type="spellStart"/>
-      <w:r>
-        <w:rPr>
-          <w:rFonts w:ascii="Arial" w:hAnsi="Arial" w:cs="Arial"/>
-          <w:lang w:val="de-DE"/>
-        </w:rPr>
-        <w:t>Average</w:t>
-      </w:r>
-      <w:proofErr w:type="spellEnd"/>
-      <w:r>
-        <w:rPr>
-          <w:rFonts w:ascii="Arial" w:hAnsi="Arial" w:cs="Arial"/>
-          <w:lang w:val="de-DE"/>
-        </w:rPr>
-        <w:t xml:space="preserve">. Bei Files die den Server und mehrere Clients betreffen wurde die Komplexität High gewählt. </w:t>
-      </w:r>
-      <w:proofErr w:type="spellStart"/>
-      <w:proofErr w:type="gramStart"/>
-      <w:r>
-        <w:rPr>
-          <w:rFonts w:ascii="Arial" w:hAnsi="Arial" w:cs="Arial"/>
-        </w:rPr>
-        <w:t>Mit</w:t>
-      </w:r>
-      <w:proofErr w:type="spellEnd"/>
-      <w:r>
-        <w:rPr>
-          <w:rFonts w:ascii="Arial" w:hAnsi="Arial" w:cs="Arial"/>
-        </w:rPr>
-        <w:t xml:space="preserve"> </w:t>
-      </w:r>
-      <w:proofErr w:type="spellStart"/>
-      <w:r>
-        <w:rPr>
-          <w:rFonts w:ascii="Arial" w:hAnsi="Arial" w:cs="Arial"/>
-        </w:rPr>
-        <w:t>dieser</w:t>
-      </w:r>
-      <w:proofErr w:type="spellEnd"/>
-      <w:r>
-        <w:rPr>
-          <w:rFonts w:ascii="Arial" w:hAnsi="Arial" w:cs="Arial"/>
-        </w:rPr>
-        <w:t xml:space="preserve"> </w:t>
-      </w:r>
-      <w:proofErr w:type="spellStart"/>
-      <w:r>
-        <w:rPr>
-          <w:rFonts w:ascii="Arial" w:hAnsi="Arial" w:cs="Arial"/>
-        </w:rPr>
-        <w:t>Methode</w:t>
-      </w:r>
-      <w:proofErr w:type="spellEnd"/>
-      <w:r>
-        <w:rPr>
-          <w:rFonts w:ascii="Arial" w:hAnsi="Arial" w:cs="Arial"/>
-        </w:rPr>
-        <w:t xml:space="preserve"> </w:t>
-      </w:r>
-      <w:proofErr w:type="spellStart"/>
-      <w:r>
-        <w:rPr>
-          <w:rFonts w:ascii="Arial" w:hAnsi="Arial" w:cs="Arial"/>
-        </w:rPr>
-        <w:t>erzielten</w:t>
-      </w:r>
-      <w:proofErr w:type="spellEnd"/>
-      <w:r>
-        <w:rPr>
-          <w:rFonts w:ascii="Arial" w:hAnsi="Arial" w:cs="Arial"/>
-        </w:rPr>
-        <w:t xml:space="preserve"> </w:t>
-      </w:r>
-      <w:proofErr w:type="spellStart"/>
-      <w:r>
-        <w:rPr>
-          <w:rFonts w:ascii="Arial" w:hAnsi="Arial" w:cs="Arial"/>
-        </w:rPr>
-        <w:t>wir</w:t>
-      </w:r>
-      <w:proofErr w:type="spellEnd"/>
-      <w:r>
-        <w:rPr>
-          <w:rFonts w:ascii="Arial" w:hAnsi="Arial" w:cs="Arial"/>
-        </w:rPr>
-        <w:t xml:space="preserve"> </w:t>
-      </w:r>
-      <w:proofErr w:type="spellStart"/>
-      <w:r>
-        <w:rPr>
-          <w:rFonts w:ascii="Arial" w:hAnsi="Arial" w:cs="Arial"/>
-        </w:rPr>
-        <w:t>erheblich</w:t>
-      </w:r>
-      <w:proofErr w:type="spellEnd"/>
-      <w:r>
-        <w:rPr>
-          <w:rFonts w:ascii="Arial" w:hAnsi="Arial" w:cs="Arial"/>
-        </w:rPr>
-        <w:t xml:space="preserve"> </w:t>
-      </w:r>
-      <w:proofErr w:type="spellStart"/>
-      <w:r>
-        <w:rPr>
-          <w:rFonts w:ascii="Arial" w:hAnsi="Arial" w:cs="Arial"/>
-        </w:rPr>
-        <w:t>bessere</w:t>
-      </w:r>
-      <w:proofErr w:type="spellEnd"/>
-      <w:r>
-        <w:rPr>
-          <w:rFonts w:ascii="Arial" w:hAnsi="Arial" w:cs="Arial"/>
-        </w:rPr>
-        <w:t xml:space="preserve"> </w:t>
-      </w:r>
-      <w:proofErr w:type="spellStart"/>
-      <w:r>
-        <w:rPr>
-          <w:rFonts w:ascii="Arial" w:hAnsi="Arial" w:cs="Arial"/>
-        </w:rPr>
-        <w:t>Ergebnisse</w:t>
-      </w:r>
-      <w:proofErr w:type="spellEnd"/>
-      <w:r>
-        <w:rPr>
-          <w:rFonts w:ascii="Arial" w:hAnsi="Arial" w:cs="Arial"/>
-        </w:rPr>
-        <w:t>.</w:t>
-      </w:r>
-      <w:proofErr w:type="gramEnd"/>
-      <w:r>
-        <w:rPr>
-          <w:rFonts w:ascii="Arial" w:hAnsi="Arial" w:cs="Arial"/>
-        </w:rPr>
-        <w:t xml:space="preserve"> </w:t>
+        </w:rPr>
+        <w:t xml:space="preserve">Mit dieser Methode erzielten wir erheblich bessere Ergebnisse. </w:t>
       </w:r>
       <w:r>
         <w:rPr>
@@ -1310,7 +926,6 @@
         </w:rPr>
       </w:pPr>
       <w:bookmarkStart w:id="3" w:name="_Toc384719002"/>
-      <w:proofErr w:type="spellStart"/>
       <w:r>
         <w:rPr>
           <w:rFonts w:cs="Arial"/>
@@ -1318,7 +933,6 @@
         <w:t>Berechnung</w:t>
       </w:r>
       <w:bookmarkEnd w:id="3"/>
-      <w:proofErr w:type="spellEnd"/>
     </w:p>
     <w:p>
       <w:pPr>
@@ -1338,167 +952,891 @@
         </w:rPr>
       </w:pPr>
       <w:bookmarkStart w:id="4" w:name="_Toc384719003"/>
-      <w:proofErr w:type="spellStart"/>
       <w:r>
         <w:rPr>
           <w:rFonts w:cs="Arial"/>
           <w:lang w:val="de-DE"/>
         </w:rPr>
-        <w:t>Use</w:t>
-      </w:r>
-      <w:proofErr w:type="spellEnd"/>
-      <w:r>
-        <w:rPr>
-          <w:rFonts w:cs="Arial"/>
-          <w:lang w:val="de-DE"/>
-        </w:rPr>
-        <w:t>-Case Login</w:t>
-      </w:r>
+        <w:t>Use-Case Login</w:t>
+      </w:r>
+      <w:bookmarkStart w:id="5" w:name="_GoBack"/>
       <w:bookmarkEnd w:id="4"/>
+      <w:bookmarkEnd w:id="5"/>
+    </w:p>
+    <w:tbl>
+      <w:tblPr>
+        <w:tblStyle w:val="Tabellenraster"/>
+        <w:tblW w:w="0" w:type="auto"/>
+        <w:tblLook w:val="04A0" w:firstRow="1" w:lastRow="0" w:firstColumn="1" w:lastColumn="0" w:noHBand="0" w:noVBand="1"/>
+      </w:tblPr>
+      <w:tblGrid>
+        <w:gridCol w:w="4750"/>
+        <w:gridCol w:w="4750"/>
+      </w:tblGrid>
+      <w:tr>
+        <w:tc>
+          <w:tcPr>
+            <w:tcW w:w="9500" w:type="dxa"/>
+            <w:gridSpan w:val="2"/>
+          </w:tcPr>
+          <w:p>
+            <w:pPr>
+              <w:rPr>
+                <w:b/>
+                <w:u w:val="single"/>
+                <w:lang w:val="de-DE"/>
+              </w:rPr>
+            </w:pPr>
+            <w:r>
+              <w:rPr>
+                <w:b/>
+                <w:u w:val="single"/>
+                <w:lang w:val="de-DE"/>
+              </w:rPr>
+              <w:t>Communication</w:t>
+            </w:r>
+          </w:p>
+        </w:tc>
+      </w:tr>
+      <w:tr>
+        <w:tc>
+          <w:tcPr>
+            <w:tcW w:w="4750" w:type="dxa"/>
+          </w:tcPr>
+          <w:p>
+            <w:pPr>
+              <w:rPr>
+                <w:lang w:val="de-DE"/>
+              </w:rPr>
+            </w:pPr>
+            <w:r>
+              <w:rPr>
+                <w:lang w:val="de-DE"/>
+              </w:rPr>
+              <w:t>Complexity</w:t>
+            </w:r>
+          </w:p>
+        </w:tc>
+        <w:tc>
+          <w:tcPr>
+            <w:tcW w:w="4750" w:type="dxa"/>
+          </w:tcPr>
+          <w:p>
+            <w:pPr>
+              <w:rPr>
+                <w:lang w:val="de-DE"/>
+              </w:rPr>
+            </w:pPr>
+            <w:r>
+              <w:rPr>
+                <w:lang w:val="de-DE"/>
+              </w:rPr>
+              <w:t>Average (Server+Client)</w:t>
+            </w:r>
+          </w:p>
+        </w:tc>
+      </w:tr>
+      <w:tr>
+        <w:tc>
+          <w:tcPr>
+            <w:tcW w:w="9500" w:type="dxa"/>
+            <w:gridSpan w:val="2"/>
+          </w:tcPr>
+          <w:p>
+            <w:pPr>
+              <w:rPr>
+                <w:b/>
+                <w:u w:val="single"/>
+                <w:lang w:val="de-DE"/>
+              </w:rPr>
+            </w:pPr>
+            <w:r>
+              <w:rPr>
+                <w:b/>
+                <w:u w:val="single"/>
+                <w:lang w:val="de-DE"/>
+              </w:rPr>
+              <w:t>Files</w:t>
+            </w:r>
+          </w:p>
+        </w:tc>
+      </w:tr>
+      <w:tr>
+        <w:tc>
+          <w:tcPr>
+            <w:tcW w:w="4750" w:type="dxa"/>
+          </w:tcPr>
+          <w:p>
+            <w:pPr>
+              <w:rPr>
+                <w:b/>
+                <w:lang w:val="de-DE"/>
+              </w:rPr>
+            </w:pPr>
+            <w:r>
+              <w:rPr>
+                <w:b/>
+                <w:lang w:val="de-DE"/>
+              </w:rPr>
+              <w:t>ILF1</w:t>
+            </w:r>
+          </w:p>
+        </w:tc>
+        <w:tc>
+          <w:tcPr>
+            <w:tcW w:w="4750" w:type="dxa"/>
+          </w:tcPr>
+          <w:p>
+            <w:pPr>
+              <w:rPr>
+                <w:lang w:val="de-DE"/>
+              </w:rPr>
+            </w:pPr>
+            <w:r>
+              <w:rPr>
+                <w:lang w:val="de-DE"/>
+              </w:rPr>
+              <w:t>IdentityModel</w:t>
+            </w:r>
+          </w:p>
+        </w:tc>
+      </w:tr>
+      <w:tr>
+        <w:tc>
+          <w:tcPr>
+            <w:tcW w:w="4750" w:type="dxa"/>
+          </w:tcPr>
+          <w:p>
+            <w:pPr>
+              <w:rPr>
+                <w:lang w:val="de-DE"/>
+              </w:rPr>
+            </w:pPr>
+            <w:r>
+              <w:rPr>
+                <w:lang w:val="de-DE"/>
+              </w:rPr>
+              <w:t>DETs</w:t>
+            </w:r>
+          </w:p>
+        </w:tc>
+        <w:tc>
+          <w:tcPr>
+            <w:tcW w:w="4750" w:type="dxa"/>
+          </w:tcPr>
+          <w:p>
+            <w:pPr>
+              <w:rPr>
+                <w:lang w:val="de-DE"/>
+              </w:rPr>
+            </w:pPr>
+            <w:r>
+              <w:rPr>
+                <w:lang w:val="de-DE"/>
+              </w:rPr>
+              <w:t>??</w:t>
+            </w:r>
+          </w:p>
+        </w:tc>
+      </w:tr>
+      <w:tr>
+        <w:tc>
+          <w:tcPr>
+            <w:tcW w:w="4750" w:type="dxa"/>
+          </w:tcPr>
+          <w:p>
+            <w:pPr>
+              <w:rPr>
+                <w:lang w:val="de-DE"/>
+              </w:rPr>
+            </w:pPr>
+            <w:r>
+              <w:rPr>
+                <w:lang w:val="de-DE"/>
+              </w:rPr>
+              <w:t>Complexity</w:t>
+            </w:r>
+          </w:p>
+        </w:tc>
+        <w:tc>
+          <w:tcPr>
+            <w:tcW w:w="4750" w:type="dxa"/>
+          </w:tcPr>
+          <w:p>
+            <w:pPr>
+              <w:rPr>
+                <w:lang w:val="de-DE"/>
+              </w:rPr>
+            </w:pPr>
+            <w:r>
+              <w:rPr>
+                <w:lang w:val="de-DE"/>
+              </w:rPr>
+              <w:t>??</w:t>
+            </w:r>
+          </w:p>
+        </w:tc>
+      </w:tr>
+      <w:tr>
+        <w:tc>
+          <w:tcPr>
+            <w:tcW w:w="4750" w:type="dxa"/>
+          </w:tcPr>
+          <w:p>
+            <w:pPr>
+              <w:rPr>
+                <w:b/>
+                <w:lang w:val="de-DE"/>
+              </w:rPr>
+            </w:pPr>
+            <w:r>
+              <w:rPr>
+                <w:b/>
+                <w:lang w:val="de-DE"/>
+              </w:rPr>
+              <w:t>ILF2</w:t>
+            </w:r>
+          </w:p>
+        </w:tc>
+        <w:tc>
+          <w:tcPr>
+            <w:tcW w:w="4750" w:type="dxa"/>
+          </w:tcPr>
+          <w:p>
+            <w:pPr>
+              <w:rPr>
+                <w:lang w:val="de-DE"/>
+              </w:rPr>
+            </w:pPr>
+            <w:r>
+              <w:rPr>
+                <w:lang w:val="de-DE"/>
+              </w:rPr>
+              <w:t>AccountViewModel</w:t>
+            </w:r>
+          </w:p>
+        </w:tc>
+      </w:tr>
+      <w:tr>
+        <w:tc>
+          <w:tcPr>
+            <w:tcW w:w="4750" w:type="dxa"/>
+          </w:tcPr>
+          <w:p>
+            <w:pPr>
+              <w:rPr>
+                <w:lang w:val="de-DE"/>
+              </w:rPr>
+            </w:pPr>
+            <w:r>
+              <w:rPr>
+                <w:lang w:val="de-DE"/>
+              </w:rPr>
+              <w:t>DETs</w:t>
+            </w:r>
+          </w:p>
+        </w:tc>
+        <w:tc>
+          <w:tcPr>
+            <w:tcW w:w="4750" w:type="dxa"/>
+          </w:tcPr>
+          <w:p>
+            <w:pPr>
+              <w:rPr>
+                <w:lang w:val="de-DE"/>
+              </w:rPr>
+            </w:pPr>
+            <w:r>
+              <w:rPr>
+                <w:lang w:val="de-DE"/>
+              </w:rPr>
+              <w:t>??</w:t>
+            </w:r>
+          </w:p>
+        </w:tc>
+      </w:tr>
+      <w:tr>
+        <w:tc>
+          <w:tcPr>
+            <w:tcW w:w="4750" w:type="dxa"/>
+          </w:tcPr>
+          <w:p>
+            <w:pPr>
+              <w:rPr>
+                <w:lang w:val="de-DE"/>
+              </w:rPr>
+            </w:pPr>
+            <w:r>
+              <w:rPr>
+                <w:lang w:val="de-DE"/>
+              </w:rPr>
+              <w:t>Complexity</w:t>
+            </w:r>
+          </w:p>
+        </w:tc>
+        <w:tc>
+          <w:tcPr>
+            <w:tcW w:w="4750" w:type="dxa"/>
+          </w:tcPr>
+          <w:p>
+            <w:pPr>
+              <w:rPr>
+                <w:lang w:val="de-DE"/>
+              </w:rPr>
+            </w:pPr>
+            <w:r>
+              <w:rPr>
+                <w:lang w:val="de-DE"/>
+              </w:rPr>
+              <w:t>??</w:t>
+            </w:r>
+          </w:p>
+        </w:tc>
+      </w:tr>
+      <w:tr>
+        <w:tc>
+          <w:tcPr>
+            <w:tcW w:w="4750" w:type="dxa"/>
+          </w:tcPr>
+          <w:p>
+            <w:pPr>
+              <w:rPr>
+                <w:b/>
+                <w:lang w:val="de-DE"/>
+              </w:rPr>
+            </w:pPr>
+            <w:r>
+              <w:rPr>
+                <w:b/>
+                <w:lang w:val="de-DE"/>
+              </w:rPr>
+              <w:t>ILF3</w:t>
+            </w:r>
+          </w:p>
+        </w:tc>
+        <w:tc>
+          <w:tcPr>
+            <w:tcW w:w="4750" w:type="dxa"/>
+          </w:tcPr>
+          <w:p>
+            <w:pPr>
+              <w:rPr>
+                <w:lang w:val="de-DE"/>
+              </w:rPr>
+            </w:pPr>
+            <w:r>
+              <w:rPr>
+                <w:lang w:val="de-DE"/>
+              </w:rPr>
+              <w:t>AccountController</w:t>
+            </w:r>
+          </w:p>
+        </w:tc>
+      </w:tr>
+      <w:tr>
+        <w:tc>
+          <w:tcPr>
+            <w:tcW w:w="4750" w:type="dxa"/>
+          </w:tcPr>
+          <w:p>
+            <w:pPr>
+              <w:rPr>
+                <w:lang w:val="de-DE"/>
+              </w:rPr>
+            </w:pPr>
+            <w:r>
+              <w:rPr>
+                <w:lang w:val="de-DE"/>
+              </w:rPr>
+              <w:t>DETs</w:t>
+            </w:r>
+          </w:p>
+        </w:tc>
+        <w:tc>
+          <w:tcPr>
+            <w:tcW w:w="4750" w:type="dxa"/>
+          </w:tcPr>
+          <w:p>
+            <w:pPr>
+              <w:rPr>
+                <w:lang w:val="de-DE"/>
+              </w:rPr>
+            </w:pPr>
+            <w:r>
+              <w:rPr>
+                <w:lang w:val="de-DE"/>
+              </w:rPr>
+              <w:t>??</w:t>
+            </w:r>
+          </w:p>
+        </w:tc>
+      </w:tr>
+      <w:tr>
+        <w:tc>
+          <w:tcPr>
+            <w:tcW w:w="4750" w:type="dxa"/>
+          </w:tcPr>
+          <w:p>
+            <w:pPr>
+              <w:rPr>
+                <w:lang w:val="de-DE"/>
+              </w:rPr>
+            </w:pPr>
+            <w:r>
+              <w:rPr>
+                <w:lang w:val="de-DE"/>
+              </w:rPr>
+              <w:t>Complexity</w:t>
+            </w:r>
+          </w:p>
+        </w:tc>
+        <w:tc>
+          <w:tcPr>
+            <w:tcW w:w="4750" w:type="dxa"/>
+          </w:tcPr>
+          <w:p>
+            <w:pPr>
+              <w:rPr>
+                <w:lang w:val="de-DE"/>
+              </w:rPr>
+            </w:pPr>
+            <w:r>
+              <w:rPr>
+                <w:lang w:val="de-DE"/>
+              </w:rPr>
+              <w:t>??</w:t>
+            </w:r>
+          </w:p>
+        </w:tc>
+      </w:tr>
+      <w:tr>
+        <w:tc>
+          <w:tcPr>
+            <w:tcW w:w="9500" w:type="dxa"/>
+            <w:gridSpan w:val="2"/>
+          </w:tcPr>
+          <w:p>
+            <w:pPr>
+              <w:rPr>
+                <w:lang w:val="de-DE"/>
+              </w:rPr>
+            </w:pPr>
+            <w:r>
+              <w:rPr>
+                <w:b/>
+                <w:u w:val="single"/>
+                <w:lang w:val="de-DE"/>
+              </w:rPr>
+              <w:t>External Input (EI)</w:t>
+            </w:r>
+          </w:p>
+        </w:tc>
+      </w:tr>
+      <w:tr>
+        <w:tc>
+          <w:tcPr>
+            <w:tcW w:w="4750" w:type="dxa"/>
+          </w:tcPr>
+          <w:p>
+            <w:pPr>
+              <w:rPr>
+                <w:b/>
+                <w:lang w:val="de-DE"/>
+              </w:rPr>
+            </w:pPr>
+            <w:r>
+              <w:rPr>
+                <w:b/>
+                <w:lang w:val="de-DE"/>
+              </w:rPr>
+              <w:t>EI1</w:t>
+            </w:r>
+          </w:p>
+        </w:tc>
+        <w:tc>
+          <w:tcPr>
+            <w:tcW w:w="4750" w:type="dxa"/>
+          </w:tcPr>
+          <w:p>
+            <w:pPr>
+              <w:rPr>
+                <w:lang w:val="de-DE"/>
+              </w:rPr>
+            </w:pPr>
+            <w:r>
+              <w:rPr>
+                <w:lang w:val="de-DE"/>
+              </w:rPr>
+              <w:t>Registrieren-Formular</w:t>
+            </w:r>
+          </w:p>
+        </w:tc>
+      </w:tr>
+      <w:tr>
+        <w:tc>
+          <w:tcPr>
+            <w:tcW w:w="4750" w:type="dxa"/>
+          </w:tcPr>
+          <w:p>
+            <w:pPr>
+              <w:rPr>
+                <w:lang w:val="de-DE"/>
+              </w:rPr>
+            </w:pPr>
+            <w:r>
+              <w:rPr>
+                <w:lang w:val="de-DE"/>
+              </w:rPr>
+              <w:t>File-Type-References</w:t>
+            </w:r>
+          </w:p>
+        </w:tc>
+        <w:tc>
+          <w:tcPr>
+            <w:tcW w:w="4750" w:type="dxa"/>
+          </w:tcPr>
+          <w:p>
+            <w:pPr>
+              <w:rPr>
+                <w:lang w:val="de-DE"/>
+              </w:rPr>
+            </w:pPr>
+            <w:r>
+              <w:rPr>
+                <w:lang w:val="de-DE"/>
+              </w:rPr>
+              <w:t>1 – Identity Model</w:t>
+            </w:r>
+          </w:p>
+        </w:tc>
+      </w:tr>
+      <w:tr>
+        <w:tc>
+          <w:tcPr>
+            <w:tcW w:w="4750" w:type="dxa"/>
+          </w:tcPr>
+          <w:p>
+            <w:pPr>
+              <w:rPr>
+                <w:lang w:val="de-DE"/>
+              </w:rPr>
+            </w:pPr>
+            <w:r>
+              <w:rPr>
+                <w:lang w:val="de-DE"/>
+              </w:rPr>
+              <w:t>DETs</w:t>
+            </w:r>
+          </w:p>
+        </w:tc>
+        <w:tc>
+          <w:tcPr>
+            <w:tcW w:w="4750" w:type="dxa"/>
+          </w:tcPr>
+          <w:p>
+            <w:pPr>
+              <w:rPr>
+                <w:lang w:val="de-DE"/>
+              </w:rPr>
+            </w:pPr>
+            <w:r>
+              <w:rPr>
+                <w:lang w:val="de-DE"/>
+              </w:rPr>
+              <w:t>??</w:t>
+            </w:r>
+          </w:p>
+        </w:tc>
+      </w:tr>
+      <w:tr>
+        <w:tc>
+          <w:tcPr>
+            <w:tcW w:w="4750" w:type="dxa"/>
+          </w:tcPr>
+          <w:p>
+            <w:pPr>
+              <w:rPr>
+                <w:lang w:val="de-DE"/>
+              </w:rPr>
+            </w:pPr>
+            <w:r>
+              <w:rPr>
+                <w:lang w:val="de-DE"/>
+              </w:rPr>
+              <w:t>Complexity</w:t>
+            </w:r>
+          </w:p>
+        </w:tc>
+        <w:tc>
+          <w:tcPr>
+            <w:tcW w:w="4750" w:type="dxa"/>
+          </w:tcPr>
+          <w:p>
+            <w:pPr>
+              <w:rPr>
+                <w:lang w:val="de-DE"/>
+              </w:rPr>
+            </w:pPr>
+            <w:r>
+              <w:rPr>
+                <w:lang w:val="de-DE"/>
+              </w:rPr>
+              <w:t>??</w:t>
+            </w:r>
+          </w:p>
+        </w:tc>
+      </w:tr>
+      <w:tr>
+        <w:tc>
+          <w:tcPr>
+            <w:tcW w:w="9500" w:type="dxa"/>
+            <w:gridSpan w:val="2"/>
+          </w:tcPr>
+          <w:p>
+            <w:pPr>
+              <w:rPr>
+                <w:lang w:val="de-DE"/>
+              </w:rPr>
+            </w:pPr>
+            <w:r>
+              <w:rPr>
+                <w:b/>
+                <w:u w:val="single"/>
+                <w:lang w:val="de-DE"/>
+              </w:rPr>
+              <w:t>External Output (EO)</w:t>
+            </w:r>
+          </w:p>
+        </w:tc>
+      </w:tr>
+      <w:tr>
+        <w:tc>
+          <w:tcPr>
+            <w:tcW w:w="4750" w:type="dxa"/>
+          </w:tcPr>
+          <w:p>
+            <w:pPr>
+              <w:rPr>
+                <w:b/>
+                <w:lang w:val="de-DE"/>
+              </w:rPr>
+            </w:pPr>
+            <w:r>
+              <w:rPr>
+                <w:b/>
+                <w:lang w:val="de-DE"/>
+              </w:rPr>
+              <w:t>EO1</w:t>
+            </w:r>
+          </w:p>
+        </w:tc>
+        <w:tc>
+          <w:tcPr>
+            <w:tcW w:w="4750" w:type="dxa"/>
+          </w:tcPr>
+          <w:p>
+            <w:pPr>
+              <w:rPr>
+                <w:lang w:val="de-DE"/>
+              </w:rPr>
+            </w:pPr>
+            <w:r>
+              <w:rPr>
+                <w:lang w:val="de-DE"/>
+              </w:rPr>
+              <w:t>Startseite</w:t>
+            </w:r>
+          </w:p>
+        </w:tc>
+      </w:tr>
+      <w:tr>
+        <w:tc>
+          <w:tcPr>
+            <w:tcW w:w="4750" w:type="dxa"/>
+          </w:tcPr>
+          <w:p>
+            <w:pPr>
+              <w:rPr>
+                <w:lang w:val="de-DE"/>
+              </w:rPr>
+            </w:pPr>
+            <w:r>
+              <w:rPr>
+                <w:lang w:val="de-DE"/>
+              </w:rPr>
+              <w:t>File Type References</w:t>
+            </w:r>
+          </w:p>
+        </w:tc>
+        <w:tc>
+          <w:tcPr>
+            <w:tcW w:w="4750" w:type="dxa"/>
+          </w:tcPr>
+          <w:p>
+            <w:pPr>
+              <w:rPr>
+                <w:lang w:val="de-DE"/>
+              </w:rPr>
+            </w:pPr>
+            <w:r>
+              <w:rPr>
+                <w:lang w:val="de-DE"/>
+              </w:rPr>
+              <w:t>0 ??</w:t>
+            </w:r>
+          </w:p>
+        </w:tc>
+      </w:tr>
+      <w:tr>
+        <w:tc>
+          <w:tcPr>
+            <w:tcW w:w="4750" w:type="dxa"/>
+          </w:tcPr>
+          <w:p>
+            <w:pPr>
+              <w:rPr>
+                <w:lang w:val="de-DE"/>
+              </w:rPr>
+            </w:pPr>
+            <w:r>
+              <w:rPr>
+                <w:lang w:val="de-DE"/>
+              </w:rPr>
+              <w:t>DETs</w:t>
+            </w:r>
+          </w:p>
+        </w:tc>
+        <w:tc>
+          <w:tcPr>
+            <w:tcW w:w="4750" w:type="dxa"/>
+          </w:tcPr>
+          <w:p>
+            <w:pPr>
+              <w:rPr>
+                <w:lang w:val="de-DE"/>
+              </w:rPr>
+            </w:pPr>
+            <w:r>
+              <w:rPr>
+                <w:lang w:val="de-DE"/>
+              </w:rPr>
+              <w:t>??</w:t>
+            </w:r>
+          </w:p>
+        </w:tc>
+      </w:tr>
+      <w:tr>
+        <w:tc>
+          <w:tcPr>
+            <w:tcW w:w="4750" w:type="dxa"/>
+          </w:tcPr>
+          <w:p>
+            <w:pPr>
+              <w:rPr>
+                <w:lang w:val="de-DE"/>
+              </w:rPr>
+            </w:pPr>
+            <w:r>
+              <w:rPr>
+                <w:lang w:val="de-DE"/>
+              </w:rPr>
+              <w:t>Complexity</w:t>
+            </w:r>
+          </w:p>
+        </w:tc>
+        <w:tc>
+          <w:tcPr>
+            <w:tcW w:w="4750" w:type="dxa"/>
+          </w:tcPr>
+          <w:p>
+            <w:pPr>
+              <w:rPr>
+                <w:lang w:val="de-DE"/>
+              </w:rPr>
+            </w:pPr>
+            <w:r>
+              <w:rPr>
+                <w:lang w:val="de-DE"/>
+              </w:rPr>
+              <w:t>??</w:t>
+            </w:r>
+          </w:p>
+        </w:tc>
+      </w:tr>
+    </w:tbl>
+    <w:p>
+      <w:pPr>
+        <w:rPr>
+          <w:lang w:val="de-DE"/>
+        </w:rPr>
+      </w:pPr>
     </w:p>
     <w:p>
       <w:pPr>
-        <w:rPr>
-          <w:lang w:val="de-DE"/>
-        </w:rPr>
-      </w:pPr>
-      <w:proofErr w:type="spellStart"/>
-      <w:r>
-        <w:rPr>
-          <w:lang w:val="de-DE"/>
-        </w:rPr>
-        <w:t>Function</w:t>
-      </w:r>
-      <w:proofErr w:type="spellEnd"/>
-      <w:r>
-        <w:rPr>
-          <w:lang w:val="de-DE"/>
-        </w:rPr>
-        <w:t xml:space="preserve"> Points berechnen…</w:t>
-      </w:r>
-    </w:p>
-    <w:p>
-      <w:pPr>
         <w:pStyle w:val="berschrift2"/>
         <w:rPr>
           <w:rFonts w:cs="Arial"/>
           <w:lang w:val="en-GB"/>
         </w:rPr>
       </w:pPr>
-      <w:bookmarkStart w:id="5" w:name="_Toc384719004"/>
-      <w:proofErr w:type="spellStart"/>
+      <w:bookmarkStart w:id="6" w:name="_Toc384719004"/>
       <w:r>
         <w:rPr>
           <w:rFonts w:cs="Arial"/>
           <w:lang w:val="en-GB"/>
         </w:rPr>
+        <w:lastRenderedPageBreak/>
         <w:t>Diagramme</w:t>
-      </w:r>
-      <w:bookmarkEnd w:id="5"/>
-      <w:proofErr w:type="spellEnd"/>
-    </w:p>
-    <w:p>
-      <w:pPr>
-        <w:rPr>
-          <w:lang w:val="de-DE"/>
-        </w:rPr>
-      </w:pPr>
-      <w:r>
-        <w:rPr>
-          <w:lang w:val="de-DE"/>
-        </w:rPr>
-        <w:t xml:space="preserve">Implementierungsaufwand... </w:t>
-      </w:r>
-    </w:p>
-    <w:p>
-      <w:pPr>
-        <w:rPr>
-          <w:lang w:val="de-DE"/>
-        </w:rPr>
-      </w:pPr>
-    </w:p>
-    <w:p>
-      <w:pPr>
-        <w:pStyle w:val="berschrift1"/>
-        <w:rPr>
-          <w:rFonts w:cs="Arial"/>
-          <w:lang w:val="de-DE"/>
-        </w:rPr>
-      </w:pPr>
-      <w:bookmarkStart w:id="6" w:name="_Toc384719005"/>
-      <w:r>
-        <w:rPr>
-          <w:rFonts w:cs="Arial"/>
-          <w:lang w:val="de-DE"/>
-        </w:rPr>
-        <w:t xml:space="preserve">Abschätzung: </w:t>
-      </w:r>
-      <w:proofErr w:type="spellStart"/>
-      <w:r>
-        <w:rPr>
-          <w:rFonts w:cs="Arial"/>
-          <w:lang w:val="de-DE"/>
-        </w:rPr>
-        <w:t>Use</w:t>
-      </w:r>
-      <w:proofErr w:type="spellEnd"/>
-      <w:r>
-        <w:rPr>
-          <w:rFonts w:cs="Arial"/>
-          <w:lang w:val="de-DE"/>
-        </w:rPr>
-        <w:t xml:space="preserve">-Case </w:t>
-      </w:r>
-      <w:r>
-        <w:rPr>
-          <w:rFonts w:cs="Arial"/>
-          <w:lang w:val="de-DE"/>
-        </w:rPr>
-        <w:t>“Eingeben”</w:t>
       </w:r>
       <w:bookmarkEnd w:id="6"/>
     </w:p>
     <w:p>
       <w:pPr>
         <w:rPr>
-          <w:rFonts w:ascii="Arial" w:hAnsi="Arial"/>
-          <w:lang w:val="de-DE"/>
-        </w:rPr>
-      </w:pPr>
-      <w:r>
-        <w:rPr>
-          <w:rFonts w:ascii="Arial" w:hAnsi="Arial"/>
-          <w:lang w:val="de-DE"/>
-        </w:rPr>
-        <w:t>Dieser Abschnitt beschreibt die spezifischen Anforderungen an die Software.</w:t>
+          <w:lang w:val="de-DE"/>
+        </w:rPr>
+      </w:pPr>
+      <w:r>
+        <w:rPr>
+          <w:lang w:val="de-DE"/>
+        </w:rPr>
+        <w:t xml:space="preserve">Implementierungsaufwand... </w:t>
       </w:r>
     </w:p>
     <w:p>
       <w:pPr>
-        <w:pStyle w:val="berschrift2"/>
-        <w:rPr>
-          <w:rFonts w:cs="Arial"/>
-        </w:rPr>
-      </w:pPr>
-      <w:bookmarkStart w:id="7" w:name="_Toc384719006"/>
-      <w:r>
-        <w:rPr>
-          <w:rFonts w:cs="Arial"/>
-        </w:rPr>
-        <w:t xml:space="preserve">Use-Case </w:t>
-      </w:r>
-      <w:proofErr w:type="spellStart"/>
-      <w:r>
-        <w:rPr>
-          <w:rFonts w:cs="Arial"/>
-        </w:rPr>
-        <w:t>Beschreibungen</w:t>
-      </w:r>
-      <w:bookmarkEnd w:id="7"/>
-      <w:proofErr w:type="spellEnd"/>
+        <w:rPr>
+          <w:lang w:val="de-DE"/>
+        </w:rPr>
+      </w:pPr>
     </w:p>
     <w:p>
       <w:pPr>
+        <w:pStyle w:val="berschrift1"/>
+        <w:rPr>
+          <w:rFonts w:cs="Arial"/>
+          <w:lang w:val="de-DE"/>
+        </w:rPr>
+      </w:pPr>
+      <w:bookmarkStart w:id="7" w:name="_Toc384719005"/>
+      <w:r>
+        <w:rPr>
+          <w:rFonts w:cs="Arial"/>
+          <w:lang w:val="de-DE"/>
+        </w:rPr>
+        <w:t xml:space="preserve">Abschätzung: Use-Case </w:t>
+      </w:r>
+      <w:r>
+        <w:rPr>
+          <w:rFonts w:cs="Arial"/>
+          <w:lang w:val="de-DE"/>
+        </w:rPr>
+        <w:t>“Eingeben”</w:t>
+      </w:r>
+      <w:bookmarkEnd w:id="7"/>
+    </w:p>
+    <w:p>
+      <w:pPr>
         <w:rPr>
           <w:rFonts w:ascii="Arial" w:hAnsi="Arial"/>
           <w:lang w:val="de-DE"/>
@@ -1509,39 +1847,38 @@
           <w:rFonts w:ascii="Arial" w:hAnsi="Arial"/>
           <w:lang w:val="de-DE"/>
         </w:rPr>
-        <w:t xml:space="preserve">Die zu implementierenden </w:t>
-      </w:r>
-      <w:proofErr w:type="spellStart"/>
-      <w:r>
+        <w:t>Dieser Abschnitt beschreibt die spezifischen Anforderungen an die Software.</w:t>
+      </w:r>
+    </w:p>
+    <w:p>
+      <w:pPr>
+        <w:pStyle w:val="berschrift2"/>
+        <w:rPr>
+          <w:rFonts w:cs="Arial"/>
+        </w:rPr>
+      </w:pPr>
+      <w:bookmarkStart w:id="8" w:name="_Toc384719006"/>
+      <w:r>
+        <w:rPr>
+          <w:rFonts w:cs="Arial"/>
+        </w:rPr>
+        <w:t>Use-Case Beschreibungen</w:t>
+      </w:r>
+      <w:bookmarkEnd w:id="8"/>
+    </w:p>
+    <w:p>
+      <w:pPr>
         <w:rPr>
           <w:rFonts w:ascii="Arial" w:hAnsi="Arial"/>
           <w:lang w:val="de-DE"/>
         </w:rPr>
-        <w:t>Use-Cases</w:t>
-      </w:r>
-      <w:proofErr w:type="spellEnd"/>
+      </w:pPr>
       <w:r>
         <w:rPr>
           <w:rFonts w:ascii="Arial" w:hAnsi="Arial"/>
           <w:lang w:val="de-DE"/>
         </w:rPr>
-        <w:t xml:space="preserve"> </w:t>
-      </w:r>
-      <w:proofErr w:type="spellStart"/>
-      <w:r>
-        <w:rPr>
-          <w:rFonts w:ascii="Arial" w:hAnsi="Arial"/>
-          <w:lang w:val="de-DE"/>
-        </w:rPr>
-        <w:t>warden</w:t>
-      </w:r>
-      <w:proofErr w:type="spellEnd"/>
-      <w:r>
-        <w:rPr>
-          <w:rFonts w:ascii="Arial" w:hAnsi="Arial"/>
-          <w:lang w:val="de-DE"/>
-        </w:rPr>
-        <w:t xml:space="preserve"> im Folgenden </w:t>
+        <w:t xml:space="preserve">Die zu implementierenden Use-Cases warden im Folgenden </w:t>
       </w:r>
       <w:r>
         <w:rPr>
@@ -1573,7 +1910,7 @@
 </file>
 
 <file path=word/endnotes.xml><?xml version="1.0" encoding="utf-8"?>
-<w:endnotes xmlns:ve="http://schemas.openxmlformats.org/markup-compatibility/2006" xmlns:o="urn:schemas-microsoft-com:office:office" xmlns:r="http://schemas.openxmlformats.org/officeDocument/2006/relationships" xmlns:m="http://schemas.openxmlformats.org/officeDocument/2006/math" xmlns:v="urn:schemas-microsoft-com:vml" xmlns:wp="http://schemas.openxmlformats.org/drawingml/2006/wordprocessingDrawing" xmlns:w10="urn:schemas-microsoft-com:office:word" xmlns:w="http://schemas.openxmlformats.org/wordprocessingml/2006/main" xmlns:wne="http://schemas.microsoft.com/office/word/2006/wordml">
+<w:endnotes xmlns:wpc="http://schemas.microsoft.com/office/word/2010/wordprocessingCanvas" xmlns:mc="http://schemas.openxmlformats.org/markup-compatibility/2006" xmlns:o="urn:schemas-microsoft-com:office:office" xmlns:r="http://schemas.openxmlformats.org/officeDocument/2006/relationships" xmlns:m="http://schemas.openxmlformats.org/officeDocument/2006/math" xmlns:v="urn:schemas-microsoft-com:vml" xmlns:wp14="http://schemas.microsoft.com/office/word/2010/wordprocessingDrawing" xmlns:wp="http://schemas.openxmlformats.org/drawingml/2006/wordprocessingDrawing" xmlns:w10="urn:schemas-microsoft-com:office:word" xmlns:w="http://schemas.openxmlformats.org/wordprocessingml/2006/main" xmlns:w14="http://schemas.microsoft.com/office/word/2010/wordml" xmlns:w15="http://schemas.microsoft.com/office/word/2012/wordml" xmlns:wpg="http://schemas.microsoft.com/office/word/2010/wordprocessingGroup" xmlns:wpi="http://schemas.microsoft.com/office/word/2010/wordprocessingInk" xmlns:wne="http://schemas.microsoft.com/office/word/2006/wordml" xmlns:wps="http://schemas.microsoft.com/office/word/2010/wordprocessingShape" mc:Ignorable="w14 w15 wp14">
   <w:endnote w:type="separator" w:id="-1">
     <w:p>
       <w:pPr>
@@ -1605,7 +1942,7 @@
 </file>
 
 <file path=word/footer1.xml><?xml version="1.0" encoding="utf-8"?>
-<w:ftr xmlns:ve="http://schemas.openxmlformats.org/markup-compatibility/2006" xmlns:o="urn:schemas-microsoft-com:office:office" xmlns:r="http://schemas.openxmlformats.org/officeDocument/2006/relationships" xmlns:m="http://schemas.openxmlformats.org/officeDocument/2006/math" xmlns:v="urn:schemas-microsoft-com:vml" xmlns:wp="http://schemas.openxmlformats.org/drawingml/2006/wordprocessingDrawing" xmlns:w10="urn:schemas-microsoft-com:office:word" xmlns:w="http://schemas.openxmlformats.org/wordprocessingml/2006/main" xmlns:wne="http://schemas.microsoft.com/office/word/2006/wordml">
+<w:ftr xmlns:wpc="http://schemas.microsoft.com/office/word/2010/wordprocessingCanvas" xmlns:mc="http://schemas.openxmlformats.org/markup-compatibility/2006" xmlns:o="urn:schemas-microsoft-com:office:office" xmlns:r="http://schemas.openxmlformats.org/officeDocument/2006/relationships" xmlns:m="http://schemas.openxmlformats.org/officeDocument/2006/math" xmlns:v="urn:schemas-microsoft-com:vml" xmlns:wp14="http://schemas.microsoft.com/office/word/2010/wordprocessingDrawing" xmlns:wp="http://schemas.openxmlformats.org/drawingml/2006/wordprocessingDrawing" xmlns:w10="urn:schemas-microsoft-com:office:word" xmlns:w="http://schemas.openxmlformats.org/wordprocessingml/2006/main" xmlns:w14="http://schemas.microsoft.com/office/word/2010/wordml" xmlns:w15="http://schemas.microsoft.com/office/word/2012/wordml" xmlns:wpg="http://schemas.microsoft.com/office/word/2010/wordprocessingGroup" xmlns:wpi="http://schemas.microsoft.com/office/word/2010/wordprocessingInk" xmlns:wne="http://schemas.microsoft.com/office/word/2006/wordml" xmlns:wps="http://schemas.microsoft.com/office/word/2010/wordprocessingShape" mc:Ignorable="w14 w15 wp14">
   <w:p>
     <w:pPr>
       <w:pStyle w:val="Fuzeile"/>
@@ -1643,7 +1980,7 @@
 </file>
 
 <file path=word/footer2.xml><?xml version="1.0" encoding="utf-8"?>
-<w:ftr xmlns:ve="http://schemas.openxmlformats.org/markup-compatibility/2006" xmlns:o="urn:schemas-microsoft-com:office:office" xmlns:r="http://schemas.openxmlformats.org/officeDocument/2006/relationships" xmlns:m="http://schemas.openxmlformats.org/officeDocument/2006/math" xmlns:v="urn:schemas-microsoft-com:vml" xmlns:wp="http://schemas.openxmlformats.org/drawingml/2006/wordprocessingDrawing" xmlns:w10="urn:schemas-microsoft-com:office:word" xmlns:w="http://schemas.openxmlformats.org/wordprocessingml/2006/main" xmlns:wne="http://schemas.microsoft.com/office/word/2006/wordml">
+<w:ftr xmlns:wpc="http://schemas.microsoft.com/office/word/2010/wordprocessingCanvas" xmlns:mc="http://schemas.openxmlformats.org/markup-compatibility/2006" xmlns:o="urn:schemas-microsoft-com:office:office" xmlns:r="http://schemas.openxmlformats.org/officeDocument/2006/relationships" xmlns:m="http://schemas.openxmlformats.org/officeDocument/2006/math" xmlns:v="urn:schemas-microsoft-com:vml" xmlns:wp14="http://schemas.microsoft.com/office/word/2010/wordprocessingDrawing" xmlns:wp="http://schemas.openxmlformats.org/drawingml/2006/wordprocessingDrawing" xmlns:w10="urn:schemas-microsoft-com:office:word" xmlns:w="http://schemas.openxmlformats.org/wordprocessingml/2006/main" xmlns:w14="http://schemas.microsoft.com/office/word/2010/wordml" xmlns:w15="http://schemas.microsoft.com/office/word/2012/wordml" xmlns:wpg="http://schemas.microsoft.com/office/word/2010/wordprocessingGroup" xmlns:wpi="http://schemas.microsoft.com/office/word/2010/wordprocessingInk" xmlns:wne="http://schemas.microsoft.com/office/word/2006/wordml" xmlns:wps="http://schemas.microsoft.com/office/word/2010/wordprocessingShape" mc:Ignorable="w14 w15 wp14">
   <w:tbl>
     <w:tblPr>
       <w:tblW w:w="0" w:type="auto"/>
@@ -1656,7 +1993,7 @@
         <w:insideV w:val="single" w:sz="6" w:space="0" w:color="auto"/>
       </w:tblBorders>
       <w:tblLayout w:type="fixed"/>
-      <w:tblLook w:val="0000"/>
+      <w:tblLook w:val="0000" w:firstRow="0" w:lastRow="0" w:firstColumn="0" w:lastColumn="0" w:noHBand="0" w:noVBand="0"/>
     </w:tblPr>
     <w:tblGrid>
       <w:gridCol w:w="3162"/>
@@ -1832,7 +2169,7 @@
 </file>
 
 <file path=word/footer3.xml><?xml version="1.0" encoding="utf-8"?>
-<w:ftr xmlns:ve="http://schemas.openxmlformats.org/markup-compatibility/2006" xmlns:o="urn:schemas-microsoft-com:office:office" xmlns:r="http://schemas.openxmlformats.org/officeDocument/2006/relationships" xmlns:m="http://schemas.openxmlformats.org/officeDocument/2006/math" xmlns:v="urn:schemas-microsoft-com:vml" xmlns:wp="http://schemas.openxmlformats.org/drawingml/2006/wordprocessingDrawing" xmlns:w10="urn:schemas-microsoft-com:office:word" xmlns:w="http://schemas.openxmlformats.org/wordprocessingml/2006/main" xmlns:wne="http://schemas.microsoft.com/office/word/2006/wordml">
+<w:ftr xmlns:wpc="http://schemas.microsoft.com/office/word/2010/wordprocessingCanvas" xmlns:mc="http://schemas.openxmlformats.org/markup-compatibility/2006" xmlns:o="urn:schemas-microsoft-com:office:office" xmlns:r="http://schemas.openxmlformats.org/officeDocument/2006/relationships" xmlns:m="http://schemas.openxmlformats.org/officeDocument/2006/math" xmlns:v="urn:schemas-microsoft-com:vml" xmlns:wp14="http://schemas.microsoft.com/office/word/2010/wordprocessingDrawing" xmlns:wp="http://schemas.openxmlformats.org/drawingml/2006/wordprocessingDrawing" xmlns:w10="urn:schemas-microsoft-com:office:word" xmlns:w="http://schemas.openxmlformats.org/wordprocessingml/2006/main" xmlns:w14="http://schemas.microsoft.com/office/word/2010/wordml" xmlns:w15="http://schemas.microsoft.com/office/word/2012/wordml" xmlns:wpg="http://schemas.microsoft.com/office/word/2010/wordprocessingGroup" xmlns:wpi="http://schemas.microsoft.com/office/word/2010/wordprocessingInk" xmlns:wne="http://schemas.microsoft.com/office/word/2006/wordml" xmlns:wps="http://schemas.microsoft.com/office/word/2010/wordprocessingShape" mc:Ignorable="w14 w15 wp14">
   <w:p>
     <w:pPr>
       <w:pStyle w:val="Fuzeile"/>
@@ -1842,7 +2179,7 @@
 </file>
 
 <file path=word/footnotes.xml><?xml version="1.0" encoding="utf-8"?>
-<w:footnotes xmlns:ve="http://schemas.openxmlformats.org/markup-compatibility/2006" xmlns:o="urn:schemas-microsoft-com:office:office" xmlns:r="http://schemas.openxmlformats.org/officeDocument/2006/relationships" xmlns:m="http://schemas.openxmlformats.org/officeDocument/2006/math" xmlns:v="urn:schemas-microsoft-com:vml" xmlns:wp="http://schemas.openxmlformats.org/drawingml/2006/wordprocessingDrawing" xmlns:w10="urn:schemas-microsoft-com:office:word" xmlns:w="http://schemas.openxmlformats.org/wordprocessingml/2006/main" xmlns:wne="http://schemas.microsoft.com/office/word/2006/wordml">
+<w:footnotes xmlns:wpc="http://schemas.microsoft.com/office/word/2010/wordprocessingCanvas" xmlns:mc="http://schemas.openxmlformats.org/markup-compatibility/2006" xmlns:o="urn:schemas-microsoft-com:office:office" xmlns:r="http://schemas.openxmlformats.org/officeDocument/2006/relationships" xmlns:m="http://schemas.openxmlformats.org/officeDocument/2006/math" xmlns:v="urn:schemas-microsoft-com:vml" xmlns:wp14="http://schemas.microsoft.com/office/word/2010/wordprocessingDrawing" xmlns:wp="http://schemas.openxmlformats.org/drawingml/2006/wordprocessingDrawing" xmlns:w10="urn:schemas-microsoft-com:office:word" xmlns:w="http://schemas.openxmlformats.org/wordprocessingml/2006/main" xmlns:w14="http://schemas.microsoft.com/office/word/2010/wordml" xmlns:w15="http://schemas.microsoft.com/office/word/2012/wordml" xmlns:wpg="http://schemas.microsoft.com/office/word/2010/wordprocessingGroup" xmlns:wpi="http://schemas.microsoft.com/office/word/2010/wordprocessingInk" xmlns:wne="http://schemas.microsoft.com/office/word/2006/wordml" xmlns:wps="http://schemas.microsoft.com/office/word/2010/wordprocessingShape" mc:Ignorable="w14 w15 wp14">
   <w:footnote w:type="separator" w:id="-1">
     <w:p>
       <w:pPr>
@@ -1874,7 +2211,7 @@
 </file>
 
 <file path=word/header1.xml><?xml version="1.0" encoding="utf-8"?>
-<w:hdr xmlns:ve="http://schemas.openxmlformats.org/markup-compatibility/2006" xmlns:o="urn:schemas-microsoft-com:office:office" xmlns:r="http://schemas.openxmlformats.org/officeDocument/2006/relationships" xmlns:m="http://schemas.openxmlformats.org/officeDocument/2006/math" xmlns:v="urn:schemas-microsoft-com:vml" xmlns:wp="http://schemas.openxmlformats.org/drawingml/2006/wordprocessingDrawing" xmlns:w10="urn:schemas-microsoft-com:office:word" xmlns:w="http://schemas.openxmlformats.org/wordprocessingml/2006/main" xmlns:wne="http://schemas.microsoft.com/office/word/2006/wordml">
+<w:hdr xmlns:wpc="http://schemas.microsoft.com/office/word/2010/wordprocessingCanvas" xmlns:mc="http://schemas.openxmlformats.org/markup-compatibility/2006" xmlns:o="urn:schemas-microsoft-com:office:office" xmlns:r="http://schemas.openxmlformats.org/officeDocument/2006/relationships" xmlns:m="http://schemas.openxmlformats.org/officeDocument/2006/math" xmlns:v="urn:schemas-microsoft-com:vml" xmlns:wp14="http://schemas.microsoft.com/office/word/2010/wordprocessingDrawing" xmlns:wp="http://schemas.openxmlformats.org/drawingml/2006/wordprocessingDrawing" xmlns:w10="urn:schemas-microsoft-com:office:word" xmlns:w="http://schemas.openxmlformats.org/wordprocessingml/2006/main" xmlns:w14="http://schemas.microsoft.com/office/word/2010/wordml" xmlns:w15="http://schemas.microsoft.com/office/word/2012/wordml" xmlns:wpg="http://schemas.microsoft.com/office/word/2010/wordprocessingGroup" xmlns:wpi="http://schemas.microsoft.com/office/word/2010/wordprocessingInk" xmlns:wne="http://schemas.microsoft.com/office/word/2006/wordml" xmlns:wps="http://schemas.microsoft.com/office/word/2010/wordprocessingShape" mc:Ignorable="w14 w15 wp14">
   <w:tbl>
     <w:tblPr>
       <w:tblW w:w="0" w:type="auto"/>
@@ -1887,7 +2224,7 @@
         <w:insideV w:val="single" w:sz="6" w:space="0" w:color="auto"/>
       </w:tblBorders>
       <w:tblLayout w:type="fixed"/>
-      <w:tblLook w:val="0000"/>
+      <w:tblLook w:val="0000" w:firstRow="0" w:lastRow="0" w:firstColumn="0" w:lastColumn="0" w:noHBand="0" w:noVBand="0"/>
     </w:tblPr>
     <w:tblGrid>
       <w:gridCol w:w="6379"/>
@@ -1990,7 +2327,7 @@
 </file>
 
 <file path=word/header2.xml><?xml version="1.0" encoding="utf-8"?>
-<w:hdr xmlns:ve="http://schemas.openxmlformats.org/markup-compatibility/2006" xmlns:o="urn:schemas-microsoft-com:office:office" xmlns:r="http://schemas.openxmlformats.org/officeDocument/2006/relationships" xmlns:m="http://schemas.openxmlformats.org/officeDocument/2006/math" xmlns:v="urn:schemas-microsoft-com:vml" xmlns:wp="http://schemas.openxmlformats.org/drawingml/2006/wordprocessingDrawing" xmlns:w10="urn:schemas-microsoft-com:office:word" xmlns:w="http://schemas.openxmlformats.org/wordprocessingml/2006/main" xmlns:wne="http://schemas.microsoft.com/office/word/2006/wordml">
+<w:hdr xmlns:wpc="http://schemas.microsoft.com/office/word/2010/wordprocessingCanvas" xmlns:mc="http://schemas.openxmlformats.org/markup-compatibility/2006" xmlns:o="urn:schemas-microsoft-com:office:office" xmlns:r="http://schemas.openxmlformats.org/officeDocument/2006/relationships" xmlns:m="http://schemas.openxmlformats.org/officeDocument/2006/math" xmlns:v="urn:schemas-microsoft-com:vml" xmlns:wp14="http://schemas.microsoft.com/office/word/2010/wordprocessingDrawing" xmlns:wp="http://schemas.openxmlformats.org/drawingml/2006/wordprocessingDrawing" xmlns:w10="urn:schemas-microsoft-com:office:word" xmlns:w="http://schemas.openxmlformats.org/wordprocessingml/2006/main" xmlns:w14="http://schemas.microsoft.com/office/word/2010/wordml" xmlns:w15="http://schemas.microsoft.com/office/word/2012/wordml" xmlns:wpg="http://schemas.microsoft.com/office/word/2010/wordprocessingGroup" xmlns:wpi="http://schemas.microsoft.com/office/word/2010/wordprocessingInk" xmlns:wne="http://schemas.microsoft.com/office/word/2006/wordml" xmlns:wps="http://schemas.microsoft.com/office/word/2010/wordprocessingShape" mc:Ignorable="w14 w15 wp14">
   <w:p>
     <w:pPr>
       <w:pStyle w:val="Kopfzeile"/>
@@ -2000,7 +2337,7 @@
 </file>
 
 <file path=word/numbering.xml><?xml version="1.0" encoding="utf-8"?>
-<w:numbering xmlns:ve="http://schemas.openxmlformats.org/markup-compatibility/2006" xmlns:o="urn:schemas-microsoft-com:office:office" xmlns:r="http://schemas.openxmlformats.org/officeDocument/2006/relationships" xmlns:m="http://schemas.openxmlformats.org/officeDocument/2006/math" xmlns:v="urn:schemas-microsoft-com:vml" xmlns:wp="http://schemas.openxmlformats.org/drawingml/2006/wordprocessingDrawing" xmlns:w10="urn:schemas-microsoft-com:office:word" xmlns:w="http://schemas.openxmlformats.org/wordprocessingml/2006/main" xmlns:wne="http://schemas.microsoft.com/office/word/2006/wordml">
+<w:numbering xmlns:wpc="http://schemas.microsoft.com/office/word/2010/wordprocessingCanvas" xmlns:mc="http://schemas.openxmlformats.org/markup-compatibility/2006" xmlns:o="urn:schemas-microsoft-com:office:office" xmlns:r="http://schemas.openxmlformats.org/officeDocument/2006/relationships" xmlns:m="http://schemas.openxmlformats.org/officeDocument/2006/math" xmlns:v="urn:schemas-microsoft-com:vml" xmlns:wp14="http://schemas.microsoft.com/office/word/2010/wordprocessingDrawing" xmlns:wp="http://schemas.openxmlformats.org/drawingml/2006/wordprocessingDrawing" xmlns:w10="urn:schemas-microsoft-com:office:word" xmlns:w="http://schemas.openxmlformats.org/wordprocessingml/2006/main" xmlns:w14="http://schemas.microsoft.com/office/word/2010/wordml" xmlns:w15="http://schemas.microsoft.com/office/word/2012/wordml" xmlns:wpg="http://schemas.microsoft.com/office/word/2010/wordprocessingGroup" xmlns:wpi="http://schemas.microsoft.com/office/word/2010/wordprocessingInk" xmlns:wne="http://schemas.microsoft.com/office/word/2006/wordml" xmlns:wps="http://schemas.microsoft.com/office/word/2010/wordprocessingShape" mc:Ignorable="w14 w15 wp14">
   <w:abstractNum w:abstractNumId="0">
     <w:nsid w:val="FFFFFFFB"/>
     <w:multiLevelType w:val="multilevel"/>
@@ -2890,7 +3227,7 @@
 </file>
 
 <file path=word/styles.xml><?xml version="1.0" encoding="utf-8"?>
-<w:styles xmlns:r="http://schemas.openxmlformats.org/officeDocument/2006/relationships" xmlns:w="http://schemas.openxmlformats.org/wordprocessingml/2006/main">
+<w:styles xmlns:mc="http://schemas.openxmlformats.org/markup-compatibility/2006" xmlns:r="http://schemas.openxmlformats.org/officeDocument/2006/relationships" xmlns:w="http://schemas.openxmlformats.org/wordprocessingml/2006/main" xmlns:w14="http://schemas.microsoft.com/office/word/2010/wordml" xmlns:w15="http://schemas.microsoft.com/office/word/2012/wordml" mc:Ignorable="w14 w15">
   <w:docDefaults>
     <w:rPrDefault>
       <w:rPr>
@@ -2900,156 +3237,378 @@
     </w:rPrDefault>
     <w:pPrDefault/>
   </w:docDefaults>
-  <w:latentStyles w:defLockedState="0" w:defUIPriority="99" w:defSemiHidden="1" w:defUnhideWhenUsed="1" w:defQFormat="0" w:count="267">
-    <w:lsdException w:name="Normal" w:semiHidden="0" w:uiPriority="0" w:unhideWhenUsed="0" w:qFormat="1"/>
-    <w:lsdException w:name="heading 1" w:semiHidden="0" w:uiPriority="0" w:unhideWhenUsed="0" w:qFormat="1"/>
-    <w:lsdException w:name="heading 2" w:semiHidden="0" w:uiPriority="0" w:unhideWhenUsed="0" w:qFormat="1"/>
-    <w:lsdException w:name="heading 3" w:semiHidden="0" w:uiPriority="0" w:unhideWhenUsed="0" w:qFormat="1"/>
-    <w:lsdException w:name="heading 4" w:semiHidden="0" w:uiPriority="0" w:unhideWhenUsed="0" w:qFormat="1"/>
-    <w:lsdException w:name="heading 5" w:semiHidden="0" w:uiPriority="0" w:unhideWhenUsed="0" w:qFormat="1"/>
-    <w:lsdException w:name="heading 6" w:semiHidden="0" w:uiPriority="0" w:unhideWhenUsed="0" w:qFormat="1"/>
-    <w:lsdException w:name="heading 7" w:semiHidden="0" w:uiPriority="0" w:unhideWhenUsed="0" w:qFormat="1"/>
-    <w:lsdException w:name="heading 8" w:semiHidden="0" w:uiPriority="0" w:unhideWhenUsed="0" w:qFormat="1"/>
-    <w:lsdException w:name="heading 9" w:semiHidden="0" w:uiPriority="0" w:unhideWhenUsed="0" w:qFormat="1"/>
-    <w:lsdException w:name="toc 1" w:uiPriority="39"/>
-    <w:lsdException w:name="toc 2" w:uiPriority="39"/>
-    <w:lsdException w:name="toc 3" w:uiPriority="39"/>
-    <w:lsdException w:name="toc 4" w:uiPriority="0"/>
-    <w:lsdException w:name="toc 5" w:uiPriority="0"/>
-    <w:lsdException w:name="toc 6" w:uiPriority="0"/>
-    <w:lsdException w:name="toc 7" w:uiPriority="0"/>
-    <w:lsdException w:name="toc 8" w:uiPriority="0"/>
-    <w:lsdException w:name="toc 9" w:uiPriority="0"/>
-    <w:lsdException w:name="Normal Indent" w:uiPriority="0"/>
-    <w:lsdException w:name="footnote text" w:uiPriority="0"/>
-    <w:lsdException w:name="header" w:uiPriority="0"/>
-    <w:lsdException w:name="footer" w:uiPriority="0"/>
-    <w:lsdException w:name="caption" w:uiPriority="35" w:qFormat="1"/>
-    <w:lsdException w:name="footnote reference" w:uiPriority="0"/>
-    <w:lsdException w:name="page number" w:uiPriority="0"/>
-    <w:lsdException w:name="Title" w:semiHidden="0" w:uiPriority="0" w:unhideWhenUsed="0" w:qFormat="1"/>
-    <w:lsdException w:name="Default Paragraph Font" w:uiPriority="1"/>
-    <w:lsdException w:name="Body Text" w:uiPriority="0"/>
-    <w:lsdException w:name="Body Text Indent" w:uiPriority="0"/>
-    <w:lsdException w:name="Subtitle" w:semiHidden="0" w:uiPriority="0" w:unhideWhenUsed="0" w:qFormat="1"/>
-    <w:lsdException w:name="Body Text 2" w:uiPriority="0"/>
-    <w:lsdException w:name="Hyperlink" w:uiPriority="0"/>
-    <w:lsdException w:name="FollowedHyperlink" w:uiPriority="0"/>
-    <w:lsdException w:name="Strong" w:semiHidden="0" w:uiPriority="0" w:unhideWhenUsed="0" w:qFormat="1"/>
-    <w:lsdException w:name="Emphasis" w:semiHidden="0" w:uiPriority="20" w:unhideWhenUsed="0" w:qFormat="1"/>
-    <w:lsdException w:name="Document Map" w:uiPriority="0"/>
-    <w:lsdException w:name="Table Grid" w:semiHidden="0" w:uiPriority="59" w:unhideWhenUsed="0"/>
-    <w:lsdException w:name="Placeholder Text" w:unhideWhenUsed="0"/>
-    <w:lsdException w:name="No Spacing" w:semiHidden="0" w:uiPriority="1" w:unhideWhenUsed="0" w:qFormat="1"/>
-    <w:lsdException w:name="Light Shading" w:semiHidden="0" w:uiPriority="60" w:unhideWhenUsed="0"/>
-    <w:lsdException w:name="Light List" w:semiHidden="0" w:uiPriority="61" w:unhideWhenUsed="0"/>
-    <w:lsdException w:name="Light Grid" w:semiHidden="0" w:uiPriority="62" w:unhideWhenUsed="0"/>
-    <w:lsdException w:name="Medium Shading 1" w:semiHidden="0" w:uiPriority="63" w:unhideWhenUsed="0"/>
-    <w:lsdException w:name="Medium Shading 2" w:semiHidden="0" w:uiPriority="64" w:unhideWhenUsed="0"/>
-    <w:lsdException w:name="Medium List 1" w:semiHidden="0" w:uiPriority="65" w:unhideWhenUsed="0"/>
-    <w:lsdException w:name="Medium List 2" w:semiHidden="0" w:uiPriority="66" w:unhideWhenUsed="0"/>
-    <w:lsdException w:name="Medium Grid 1" w:semiHidden="0" w:uiPriority="67" w:unhideWhenUsed="0"/>
-    <w:lsdException w:name="Medium Grid 2" w:semiHidden="0" w:uiPriority="68" w:unhideWhenUsed="0"/>
-    <w:lsdException w:name="Medium Grid 3" w:semiHidden="0" w:uiPriority="69" w:unhideWhenUsed="0"/>
-    <w:lsdException w:name="Dark List" w:semiHidden="0" w:uiPriority="70" w:unhideWhenUsed="0"/>
-    <w:lsdException w:name="Colorful Shading" w:semiHidden="0" w:uiPriority="71" w:unhideWhenUsed="0"/>
-    <w:lsdException w:name="Colorful List" w:semiHidden="0" w:uiPriority="72" w:unhideWhenUsed="0"/>
-    <w:lsdException w:name="Colorful Grid" w:semiHidden="0" w:uiPriority="73" w:unhideWhenUsed="0"/>
-    <w:lsdException w:name="Light Shading Accent 1" w:semiHidden="0" w:uiPriority="60" w:unhideWhenUsed="0"/>
-    <w:lsdException w:name="Light List Accent 1" w:semiHidden="0" w:uiPriority="61" w:unhideWhenUsed="0"/>
-    <w:lsdException w:name="Light Grid Accent 1" w:semiHidden="0" w:uiPriority="62" w:unhideWhenUsed="0"/>
-    <w:lsdException w:name="Medium Shading 1 Accent 1" w:semiHidden="0" w:uiPriority="63" w:unhideWhenUsed="0"/>
-    <w:lsdException w:name="Medium Shading 2 Accent 1" w:semiHidden="0" w:uiPriority="64" w:unhideWhenUsed="0"/>
-    <w:lsdException w:name="Medium List 1 Accent 1" w:semiHidden="0" w:uiPriority="65" w:unhideWhenUsed="0"/>
-    <w:lsdException w:name="Revision" w:unhideWhenUsed="0"/>
-    <w:lsdException w:name="List Paragraph" w:semiHidden="0" w:uiPriority="34" w:unhideWhenUsed="0" w:qFormat="1"/>
-    <w:lsdException w:name="Quote" w:semiHidden="0" w:uiPriority="29" w:unhideWhenUsed="0" w:qFormat="1"/>
-    <w:lsdException w:name="Intense Quote" w:semiHidden="0" w:uiPriority="30" w:unhideWhenUsed="0" w:qFormat="1"/>
-    <w:lsdException w:name="Medium List 2 Accent 1" w:semiHidden="0" w:uiPriority="66" w:unhideWhenUsed="0"/>
-    <w:lsdException w:name="Medium Grid 1 Accent 1" w:semiHidden="0" w:uiPriority="67" w:unhideWhenUsed="0"/>
-    <w:lsdException w:name="Medium Grid 2 Accent 1" w:semiHidden="0" w:uiPriority="68" w:unhideWhenUsed="0"/>
-    <w:lsdException w:name="Medium Grid 3 Accent 1" w:semiHidden="0" w:uiPriority="69" w:unhideWhenUsed="0"/>
-    <w:lsdException w:name="Dark List Accent 1" w:semiHidden="0" w:uiPriority="70" w:unhideWhenUsed="0"/>
-    <w:lsdException w:name="Colorful Shading Accent 1" w:semiHidden="0" w:uiPriority="71" w:unhideWhenUsed="0"/>
-    <w:lsdException w:name="Colorful List Accent 1" w:semiHidden="0" w:uiPriority="72" w:unhideWhenUsed="0"/>
-    <w:lsdException w:name="Colorful Grid Accent 1" w:semiHidden="0" w:uiPriority="73" w:unhideWhenUsed="0"/>
-    <w:lsdException w:name="Light Shading Accent 2" w:semiHidden="0" w:uiPriority="60" w:unhideWhenUsed="0"/>
-    <w:lsdException w:name="Light List Accent 2" w:semiHidden="0" w:uiPriority="61" w:unhideWhenUsed="0"/>
-    <w:lsdException w:name="Light Grid Accent 2" w:semiHidden="0" w:uiPriority="62" w:unhideWhenUsed="0"/>
-    <w:lsdException w:name="Medium Shading 1 Accent 2" w:semiHidden="0" w:uiPriority="63" w:unhideWhenUsed="0"/>
-    <w:lsdException w:name="Medium Shading 2 Accent 2" w:semiHidden="0" w:uiPriority="64" w:unhideWhenUsed="0"/>
-    <w:lsdException w:name="Medium List 1 Accent 2" w:semiHidden="0" w:uiPriority="65" w:unhideWhenUsed="0"/>
-    <w:lsdException w:name="Medium List 2 Accent 2" w:semiHidden="0" w:uiPriority="66" w:unhideWhenUsed="0"/>
-    <w:lsdException w:name="Medium Grid 1 Accent 2" w:semiHidden="0" w:uiPriority="67" w:unhideWhenUsed="0"/>
-    <w:lsdException w:name="Medium Grid 2 Accent 2" w:semiHidden="0" w:uiPriority="68" w:unhideWhenUsed="0"/>
-    <w:lsdException w:name="Medium Grid 3 Accent 2" w:semiHidden="0" w:uiPriority="69" w:unhideWhenUsed="0"/>
-    <w:lsdException w:name="Dark List Accent 2" w:semiHidden="0" w:uiPriority="70" w:unhideWhenUsed="0"/>
-    <w:lsdException w:name="Colorful Shading Accent 2" w:semiHidden="0" w:uiPriority="71" w:unhideWhenUsed="0"/>
-    <w:lsdException w:name="Colorful List Accent 2" w:semiHidden="0" w:uiPriority="72" w:unhideWhenUsed="0"/>
-    <w:lsdException w:name="Colorful Grid Accent 2" w:semiHidden="0" w:uiPriority="73" w:unhideWhenUsed="0"/>
-    <w:lsdException w:name="Light Shading Accent 3" w:semiHidden="0" w:uiPriority="60" w:unhideWhenUsed="0"/>
-    <w:lsdException w:name="Light List Accent 3" w:semiHidden="0" w:uiPriority="61" w:unhideWhenUsed="0"/>
-    <w:lsdException w:name="Light Grid Accent 3" w:semiHidden="0" w:uiPriority="62" w:unhideWhenUsed="0"/>
-    <w:lsdException w:name="Medium Shading 1 Accent 3" w:semiHidden="0" w:uiPriority="63" w:unhideWhenUsed="0"/>
-    <w:lsdException w:name="Medium Shading 2 Accent 3" w:semiHidden="0" w:uiPriority="64" w:unhideWhenUsed="0"/>
-    <w:lsdException w:name="Medium List 1 Accent 3" w:semiHidden="0" w:uiPriority="65" w:unhideWhenUsed="0"/>
-    <w:lsdException w:name="Medium List 2 Accent 3" w:semiHidden="0" w:uiPriority="66" w:unhideWhenUsed="0"/>
-    <w:lsdException w:name="Medium Grid 1 Accent 3" w:semiHidden="0" w:uiPriority="67" w:unhideWhenUsed="0"/>
-    <w:lsdException w:name="Medium Grid 2 Accent 3" w:semiHidden="0" w:uiPriority="68" w:unhideWhenUsed="0"/>
-    <w:lsdException w:name="Medium Grid 3 Accent 3" w:semiHidden="0" w:uiPriority="69" w:unhideWhenUsed="0"/>
-    <w:lsdException w:name="Dark List Accent 3" w:semiHidden="0" w:uiPriority="70" w:unhideWhenUsed="0"/>
-    <w:lsdException w:name="Colorful Shading Accent 3" w:semiHidden="0" w:uiPriority="71" w:unhideWhenUsed="0"/>
-    <w:lsdException w:name="Colorful List Accent 3" w:semiHidden="0" w:uiPriority="72" w:unhideWhenUsed="0"/>
-    <w:lsdException w:name="Colorful Grid Accent 3" w:semiHidden="0" w:uiPriority="73" w:unhideWhenUsed="0"/>
-    <w:lsdException w:name="Light Shading Accent 4" w:semiHidden="0" w:uiPriority="60" w:unhideWhenUsed="0"/>
-    <w:lsdException w:name="Light List Accent 4" w:semiHidden="0" w:uiPriority="61" w:unhideWhenUsed="0"/>
-    <w:lsdException w:name="Light Grid Accent 4" w:semiHidden="0" w:uiPriority="62" w:unhideWhenUsed="0"/>
-    <w:lsdException w:name="Medium Shading 1 Accent 4" w:semiHidden="0" w:uiPriority="63" w:unhideWhenUsed="0"/>
-    <w:lsdException w:name="Medium Shading 2 Accent 4" w:semiHidden="0" w:uiPriority="64" w:unhideWhenUsed="0"/>
-    <w:lsdException w:name="Medium List 1 Accent 4" w:semiHidden="0" w:uiPriority="65" w:unhideWhenUsed="0"/>
-    <w:lsdException w:name="Medium List 2 Accent 4" w:semiHidden="0" w:uiPriority="66" w:unhideWhenUsed="0"/>
-    <w:lsdException w:name="Medium Grid 1 Accent 4" w:semiHidden="0" w:uiPriority="67" w:unhideWhenUsed="0"/>
-    <w:lsdException w:name="Medium Grid 2 Accent 4" w:semiHidden="0" w:uiPriority="68" w:unhideWhenUsed="0"/>
-    <w:lsdException w:name="Medium Grid 3 Accent 4" w:semiHidden="0" w:uiPriority="69" w:unhideWhenUsed="0"/>
-    <w:lsdException w:name="Dark List Accent 4" w:semiHidden="0" w:uiPriority="70" w:unhideWhenUsed="0"/>
-    <w:lsdException w:name="Colorful Shading Accent 4" w:semiHidden="0" w:uiPriority="71" w:unhideWhenUsed="0"/>
-    <w:lsdException w:name="Colorful List Accent 4" w:semiHidden="0" w:uiPriority="72" w:unhideWhenUsed="0"/>
-    <w:lsdException w:name="Colorful Grid Accent 4" w:semiHidden="0" w:uiPriority="73" w:unhideWhenUsed="0"/>
-    <w:lsdException w:name="Light Shading Accent 5" w:semiHidden="0" w:uiPriority="60" w:unhideWhenUsed="0"/>
-    <w:lsdException w:name="Light List Accent 5" w:semiHidden="0" w:uiPriority="61" w:unhideWhenUsed="0"/>
-    <w:lsdException w:name="Light Grid Accent 5" w:semiHidden="0" w:uiPriority="62" w:unhideWhenUsed="0"/>
-    <w:lsdException w:name="Medium Shading 1 Accent 5" w:semiHidden="0" w:uiPriority="63" w:unhideWhenUsed="0"/>
-    <w:lsdException w:name="Medium Shading 2 Accent 5" w:semiHidden="0" w:uiPriority="64" w:unhideWhenUsed="0"/>
-    <w:lsdException w:name="Medium List 1 Accent 5" w:semiHidden="0" w:uiPriority="65" w:unhideWhenUsed="0"/>
-    <w:lsdException w:name="Medium List 2 Accent 5" w:semiHidden="0" w:uiPriority="66" w:unhideWhenUsed="0"/>
-    <w:lsdException w:name="Medium Grid 1 Accent 5" w:semiHidden="0" w:uiPriority="67" w:unhideWhenUsed="0"/>
-    <w:lsdException w:name="Medium Grid 2 Accent 5" w:semiHidden="0" w:uiPriority="68" w:unhideWhenUsed="0"/>
-    <w:lsdException w:name="Medium Grid 3 Accent 5" w:semiHidden="0" w:uiPriority="69" w:unhideWhenUsed="0"/>
-    <w:lsdException w:name="Dark List Accent 5" w:semiHidden="0" w:uiPriority="70" w:unhideWhenUsed="0"/>
-    <w:lsdException w:name="Colorful Shading Accent 5" w:semiHidden="0" w:uiPriority="71" w:unhideWhenUsed="0"/>
-    <w:lsdException w:name="Colorful List Accent 5" w:semiHidden="0" w:uiPriority="72" w:unhideWhenUsed="0"/>
-    <w:lsdException w:name="Colorful Grid Accent 5" w:semiHidden="0" w:uiPriority="73" w:unhideWhenUsed="0"/>
-    <w:lsdException w:name="Light Shading Accent 6" w:semiHidden="0" w:uiPriority="60" w:unhideWhenUsed="0"/>
-    <w:lsdException w:name="Light List Accent 6" w:semiHidden="0" w:uiPriority="61" w:unhideWhenUsed="0"/>
-    <w:lsdException w:name="Light Grid Accent 6" w:semiHidden="0" w:uiPriority="62" w:unhideWhenUsed="0"/>
-    <w:lsdException w:name="Medium Shading 1 Accent 6" w:semiHidden="0" w:uiPriority="63" w:unhideWhenUsed="0"/>
-    <w:lsdException w:name="Medium Shading 2 Accent 6" w:semiHidden="0" w:uiPriority="64" w:unhideWhenUsed="0"/>
-    <w:lsdException w:name="Medium List 1 Accent 6" w:semiHidden="0" w:uiPriority="65" w:unhideWhenUsed="0"/>
-    <w:lsdException w:name="Medium List 2 Accent 6" w:semiHidden="0" w:uiPriority="66" w:unhideWhenUsed="0"/>
-    <w:lsdException w:name="Medium Grid 1 Accent 6" w:semiHidden="0" w:uiPriority="67" w:unhideWhenUsed="0"/>
-    <w:lsdException w:name="Medium Grid 2 Accent 6" w:semiHidden="0" w:uiPriority="68" w:unhideWhenUsed="0"/>
-    <w:lsdException w:name="Medium Grid 3 Accent 6" w:semiHidden="0" w:uiPriority="69" w:unhideWhenUsed="0"/>
-    <w:lsdException w:name="Dark List Accent 6" w:semiHidden="0" w:uiPriority="70" w:unhideWhenUsed="0"/>
-    <w:lsdException w:name="Colorful Shading Accent 6" w:semiHidden="0" w:uiPriority="71" w:unhideWhenUsed="0"/>
-    <w:lsdException w:name="Colorful List Accent 6" w:semiHidden="0" w:uiPriority="72" w:unhideWhenUsed="0"/>
-    <w:lsdException w:name="Colorful Grid Accent 6" w:semiHidden="0" w:uiPriority="73" w:unhideWhenUsed="0"/>
-    <w:lsdException w:name="Subtle Emphasis" w:semiHidden="0" w:uiPriority="19" w:unhideWhenUsed="0" w:qFormat="1"/>
-    <w:lsdException w:name="Intense Emphasis" w:semiHidden="0" w:uiPriority="21" w:unhideWhenUsed="0" w:qFormat="1"/>
-    <w:lsdException w:name="Subtle Reference" w:semiHidden="0" w:uiPriority="31" w:unhideWhenUsed="0" w:qFormat="1"/>
-    <w:lsdException w:name="Intense Reference" w:semiHidden="0" w:uiPriority="32" w:unhideWhenUsed="0" w:qFormat="1"/>
-    <w:lsdException w:name="Book Title" w:semiHidden="0" w:uiPriority="33" w:unhideWhenUsed="0" w:qFormat="1"/>
-    <w:lsdException w:name="Bibliography" w:uiPriority="37"/>
-    <w:lsdException w:name="TOC Heading" w:uiPriority="39" w:qFormat="1"/>
+  <w:latentStyles w:defLockedState="0" w:defUIPriority="99" w:defSemiHidden="0" w:defUnhideWhenUsed="0" w:defQFormat="0" w:count="371">
+    <w:lsdException w:name="Normal" w:uiPriority="0" w:qFormat="1"/>
+    <w:lsdException w:name="heading 1" w:uiPriority="0" w:qFormat="1"/>
+    <w:lsdException w:name="heading 2" w:uiPriority="0" w:qFormat="1"/>
+    <w:lsdException w:name="heading 3" w:uiPriority="0" w:qFormat="1"/>
+    <w:lsdException w:name="heading 4" w:uiPriority="0" w:qFormat="1"/>
+    <w:lsdException w:name="heading 5" w:uiPriority="0" w:qFormat="1"/>
+    <w:lsdException w:name="heading 6" w:uiPriority="0" w:qFormat="1"/>
+    <w:lsdException w:name="heading 7" w:uiPriority="0" w:qFormat="1"/>
+    <w:lsdException w:name="heading 8" w:uiPriority="0" w:qFormat="1"/>
+    <w:lsdException w:name="heading 9" w:uiPriority="0" w:qFormat="1"/>
+    <w:lsdException w:name="index 1" w:semiHidden="1" w:unhideWhenUsed="1"/>
+    <w:lsdException w:name="index 2" w:semiHidden="1" w:unhideWhenUsed="1"/>
+    <w:lsdException w:name="index 3" w:semiHidden="1" w:unhideWhenUsed="1"/>
+    <w:lsdException w:name="index 4" w:semiHidden="1" w:unhideWhenUsed="1"/>
+    <w:lsdException w:name="index 5" w:semiHidden="1" w:unhideWhenUsed="1"/>
+    <w:lsdException w:name="index 6" w:semiHidden="1" w:unhideWhenUsed="1"/>
+    <w:lsdException w:name="index 7" w:semiHidden="1" w:unhideWhenUsed="1"/>
+    <w:lsdException w:name="index 8" w:semiHidden="1" w:unhideWhenUsed="1"/>
+    <w:lsdException w:name="index 9" w:semiHidden="1" w:unhideWhenUsed="1"/>
+    <w:lsdException w:name="toc 1" w:semiHidden="1" w:uiPriority="39" w:unhideWhenUsed="1"/>
+    <w:lsdException w:name="toc 2" w:semiHidden="1" w:uiPriority="39" w:unhideWhenUsed="1"/>
+    <w:lsdException w:name="toc 3" w:semiHidden="1" w:uiPriority="39" w:unhideWhenUsed="1"/>
+    <w:lsdException w:name="toc 4" w:semiHidden="1" w:uiPriority="0" w:unhideWhenUsed="1"/>
+    <w:lsdException w:name="toc 5" w:semiHidden="1" w:uiPriority="0" w:unhideWhenUsed="1"/>
+    <w:lsdException w:name="toc 6" w:semiHidden="1" w:uiPriority="0" w:unhideWhenUsed="1"/>
+    <w:lsdException w:name="toc 7" w:semiHidden="1" w:uiPriority="0" w:unhideWhenUsed="1"/>
+    <w:lsdException w:name="toc 8" w:semiHidden="1" w:uiPriority="0" w:unhideWhenUsed="1"/>
+    <w:lsdException w:name="toc 9" w:semiHidden="1" w:uiPriority="0" w:unhideWhenUsed="1"/>
+    <w:lsdException w:name="Normal Indent" w:semiHidden="1" w:uiPriority="0" w:unhideWhenUsed="1"/>
+    <w:lsdException w:name="footnote text" w:semiHidden="1" w:uiPriority="0" w:unhideWhenUsed="1"/>
+    <w:lsdException w:name="annotation text" w:semiHidden="1" w:unhideWhenUsed="1"/>
+    <w:lsdException w:name="header" w:semiHidden="1" w:uiPriority="0" w:unhideWhenUsed="1"/>
+    <w:lsdException w:name="footer" w:semiHidden="1" w:uiPriority="0" w:unhideWhenUsed="1"/>
+    <w:lsdException w:name="index heading" w:semiHidden="1" w:unhideWhenUsed="1"/>
+    <w:lsdException w:name="caption" w:semiHidden="1" w:uiPriority="35" w:unhideWhenUsed="1" w:qFormat="1"/>
+    <w:lsdException w:name="table of figures" w:semiHidden="1" w:unhideWhenUsed="1"/>
+    <w:lsdException w:name="envelope address" w:semiHidden="1" w:unhideWhenUsed="1"/>
+    <w:lsdException w:name="envelope return" w:semiHidden="1" w:unhideWhenUsed="1"/>
+    <w:lsdException w:name="footnote reference" w:semiHidden="1" w:uiPriority="0" w:unhideWhenUsed="1"/>
+    <w:lsdException w:name="annotation reference" w:semiHidden="1" w:unhideWhenUsed="1"/>
+    <w:lsdException w:name="line number" w:semiHidden="1" w:unhideWhenUsed="1"/>
+    <w:lsdException w:name="page number" w:semiHidden="1" w:uiPriority="0" w:unhideWhenUsed="1"/>
+    <w:lsdException w:name="endnote reference" w:semiHidden="1" w:unhideWhenUsed="1"/>
+    <w:lsdException w:name="endnote text" w:semiHidden="1" w:unhideWhenUsed="1"/>
+    <w:lsdException w:name="table of authorities" w:semiHidden="1" w:unhideWhenUsed="1"/>
+    <w:lsdException w:name="macro" w:semiHidden="1" w:unhideWhenUsed="1"/>
+    <w:lsdException w:name="toa heading" w:semiHidden="1" w:unhideWhenUsed="1"/>
+    <w:lsdException w:name="List" w:semiHidden="1" w:unhideWhenUsed="1"/>
+    <w:lsdException w:name="List Bullet" w:semiHidden="1" w:unhideWhenUsed="1"/>
+    <w:lsdException w:name="List Number" w:semiHidden="1" w:unhideWhenUsed="1"/>
+    <w:lsdException w:name="List 2" w:semiHidden="1" w:unhideWhenUsed="1"/>
+    <w:lsdException w:name="List 3" w:semiHidden="1" w:unhideWhenUsed="1"/>
+    <w:lsdException w:name="List 4" w:semiHidden="1" w:unhideWhenUsed="1"/>
+    <w:lsdException w:name="List 5" w:semiHidden="1" w:unhideWhenUsed="1"/>
+    <w:lsdException w:name="List Bullet 2" w:semiHidden="1" w:unhideWhenUsed="1"/>
+    <w:lsdException w:name="List Bullet 3" w:semiHidden="1" w:unhideWhenUsed="1"/>
+    <w:lsdException w:name="List Bullet 4" w:semiHidden="1" w:unhideWhenUsed="1"/>
+    <w:lsdException w:name="List Bullet 5" w:semiHidden="1" w:unhideWhenUsed="1"/>
+    <w:lsdException w:name="List Number 2" w:semiHidden="1" w:unhideWhenUsed="1"/>
+    <w:lsdException w:name="List Number 3" w:semiHidden="1" w:unhideWhenUsed="1"/>
+    <w:lsdException w:name="List Number 4" w:semiHidden="1" w:unhideWhenUsed="1"/>
+    <w:lsdException w:name="List Number 5" w:semiHidden="1" w:unhideWhenUsed="1"/>
+    <w:lsdException w:name="Title" w:uiPriority="0" w:qFormat="1"/>
+    <w:lsdException w:name="Closing" w:semiHidden="1" w:unhideWhenUsed="1"/>
+    <w:lsdException w:name="Signature" w:semiHidden="1" w:unhideWhenUsed="1"/>
+    <w:lsdException w:name="Default Paragraph Font" w:semiHidden="1" w:uiPriority="1" w:unhideWhenUsed="1"/>
+    <w:lsdException w:name="Body Text" w:semiHidden="1" w:uiPriority="0" w:unhideWhenUsed="1"/>
+    <w:lsdException w:name="Body Text Indent" w:semiHidden="1" w:uiPriority="0" w:unhideWhenUsed="1"/>
+    <w:lsdException w:name="List Continue" w:semiHidden="1" w:unhideWhenUsed="1"/>
+    <w:lsdException w:name="List Continue 2" w:semiHidden="1" w:unhideWhenUsed="1"/>
+    <w:lsdException w:name="List Continue 3" w:semiHidden="1" w:unhideWhenUsed="1"/>
+    <w:lsdException w:name="List Continue 4" w:semiHidden="1" w:unhideWhenUsed="1"/>
+    <w:lsdException w:name="List Continue 5" w:semiHidden="1" w:unhideWhenUsed="1"/>
+    <w:lsdException w:name="Message Header" w:semiHidden="1" w:unhideWhenUsed="1"/>
+    <w:lsdException w:name="Subtitle" w:uiPriority="0" w:qFormat="1"/>
+    <w:lsdException w:name="Salutation" w:semiHidden="1" w:unhideWhenUsed="1"/>
+    <w:lsdException w:name="Date" w:semiHidden="1" w:unhideWhenUsed="1"/>
+    <w:lsdException w:name="Body Text First Indent" w:semiHidden="1" w:unhideWhenUsed="1"/>
+    <w:lsdException w:name="Body Text First Indent 2" w:semiHidden="1" w:unhideWhenUsed="1"/>
+    <w:lsdException w:name="Note Heading" w:semiHidden="1" w:unhideWhenUsed="1"/>
+    <w:lsdException w:name="Body Text 2" w:semiHidden="1" w:uiPriority="0" w:unhideWhenUsed="1"/>
+    <w:lsdException w:name="Body Text 3" w:semiHidden="1" w:unhideWhenUsed="1"/>
+    <w:lsdException w:name="Body Text Indent 2" w:semiHidden="1" w:unhideWhenUsed="1"/>
+    <w:lsdException w:name="Body Text Indent 3" w:semiHidden="1" w:unhideWhenUsed="1"/>
+    <w:lsdException w:name="Block Text" w:semiHidden="1" w:unhideWhenUsed="1"/>
+    <w:lsdException w:name="Hyperlink" w:semiHidden="1" w:uiPriority="0" w:unhideWhenUsed="1"/>
+    <w:lsdException w:name="FollowedHyperlink" w:semiHidden="1" w:uiPriority="0" w:unhideWhenUsed="1"/>
+    <w:lsdException w:name="Strong" w:uiPriority="0" w:qFormat="1"/>
+    <w:lsdException w:name="Emphasis" w:uiPriority="20" w:qFormat="1"/>
+    <w:lsdException w:name="Document Map" w:semiHidden="1" w:uiPriority="0" w:unhideWhenUsed="1"/>
+    <w:lsdException w:name="Plain Text" w:semiHidden="1" w:unhideWhenUsed="1"/>
+    <w:lsdException w:name="E-mail Signature" w:semiHidden="1" w:unhideWhenUsed="1"/>
+    <w:lsdException w:name="HTML Top of Form" w:semiHidden="1" w:unhideWhenUsed="1"/>
+    <w:lsdException w:name="HTML Bottom of Form" w:semiHidden="1" w:unhideWhenUsed="1"/>
+    <w:lsdException w:name="Normal (Web)" w:semiHidden="1" w:unhideWhenUsed="1"/>
+    <w:lsdException w:name="HTML Acronym" w:semiHidden="1" w:unhideWhenUsed="1"/>
+    <w:lsdException w:name="HTML Address" w:semiHidden="1" w:unhideWhenUsed="1"/>
+    <w:lsdException w:name="HTML Cite" w:semiHidden="1" w:unhideWhenUsed="1"/>
+    <w:lsdException w:name="HTML Code" w:semiHidden="1" w:unhideWhenUsed="1"/>
+    <w:lsdException w:name="HTML Definition" w:semiHidden="1" w:unhideWhenUsed="1"/>
+    <w:lsdException w:name="HTML Keyboard" w:semiHidden="1" w:unhideWhenUsed="1"/>
+    <w:lsdException w:name="HTML Preformatted" w:semiHidden="1" w:unhideWhenUsed="1"/>
+    <w:lsdException w:name="HTML Sample" w:semiHidden="1" w:unhideWhenUsed="1"/>
+    <w:lsdException w:name="HTML Typewriter" w:semiHidden="1" w:unhideWhenUsed="1"/>
+    <w:lsdException w:name="HTML Variable" w:semiHidden="1" w:unhideWhenUsed="1"/>
+    <w:lsdException w:name="Normal Table" w:semiHidden="1" w:unhideWhenUsed="1"/>
+    <w:lsdException w:name="annotation subject" w:semiHidden="1" w:unhideWhenUsed="1"/>
+    <w:lsdException w:name="No List" w:semiHidden="1" w:unhideWhenUsed="1"/>
+    <w:lsdException w:name="Outline List 1" w:semiHidden="1" w:unhideWhenUsed="1"/>
+    <w:lsdException w:name="Outline List 2" w:semiHidden="1" w:unhideWhenUsed="1"/>
+    <w:lsdException w:name="Outline List 3" w:semiHidden="1" w:unhideWhenUsed="1"/>
+    <w:lsdException w:name="Table Simple 1" w:semiHidden="1" w:unhideWhenUsed="1"/>
+    <w:lsdException w:name="Table Simple 2" w:semiHidden="1" w:unhideWhenUsed="1"/>
+    <w:lsdException w:name="Table Simple 3" w:semiHidden="1" w:unhideWhenUsed="1"/>
+    <w:lsdException w:name="Table Classic 1" w:semiHidden="1" w:unhideWhenUsed="1"/>
+    <w:lsdException w:name="Table Classic 2" w:semiHidden="1" w:unhideWhenUsed="1"/>
+    <w:lsdException w:name="Table Classic 3" w:semiHidden="1" w:unhideWhenUsed="1"/>
+    <w:lsdException w:name="Table Classic 4" w:semiHidden="1" w:unhideWhenUsed="1"/>
+    <w:lsdException w:name="Table Colorful 1" w:semiHidden="1" w:unhideWhenUsed="1"/>
+    <w:lsdException w:name="Table Colorful 2" w:semiHidden="1" w:unhideWhenUsed="1"/>
+    <w:lsdException w:name="Table Colorful 3" w:semiHidden="1" w:unhideWhenUsed="1"/>
+    <w:lsdException w:name="Table Columns 1" w:semiHidden="1" w:unhideWhenUsed="1"/>
+    <w:lsdException w:name="Table Columns 2" w:semiHidden="1" w:unhideWhenUsed="1"/>
+    <w:lsdException w:name="Table Columns 3" w:semiHidden="1" w:unhideWhenUsed="1"/>
+    <w:lsdException w:name="Table Columns 4" w:semiHidden="1" w:unhideWhenUsed="1"/>
+    <w:lsdException w:name="Table Columns 5" w:semiHidden="1" w:unhideWhenUsed="1"/>
+    <w:lsdException w:name="Table Grid 1" w:semiHidden="1" w:unhideWhenUsed="1"/>
+    <w:lsdException w:name="Table Grid 2" w:semiHidden="1" w:unhideWhenUsed="1"/>
+    <w:lsdException w:name="Table Grid 3" w:semiHidden="1" w:unhideWhenUsed="1"/>
+    <w:lsdException w:name="Table Grid 4" w:semiHidden="1" w:unhideWhenUsed="1"/>
+    <w:lsdException w:name="Table Grid 5" w:semiHidden="1" w:unhideWhenUsed="1"/>
+    <w:lsdException w:name="Table Grid 6" w:semiHidden="1" w:unhideWhenUsed="1"/>
+    <w:lsdException w:name="Table Grid 7" w:semiHidden="1" w:unhideWhenUsed="1"/>
+    <w:lsdException w:name="Table Grid 8" w:semiHidden="1" w:unhideWhenUsed="1"/>
+    <w:lsdException w:name="Table List 1" w:semiHidden="1" w:unhideWhenUsed="1"/>
+    <w:lsdException w:name="Table List 2" w:semiHidden="1" w:unhideWhenUsed="1"/>
+    <w:lsdException w:name="Table List 3" w:semiHidden="1" w:unhideWhenUsed="1"/>
+    <w:lsdException w:name="Table List 4" w:semiHidden="1" w:unhideWhenUsed="1"/>
+    <w:lsdException w:name="Table List 5" w:semiHidden="1" w:unhideWhenUsed="1"/>
+    <w:lsdException w:name="Table List 6" w:semiHidden="1" w:unhideWhenUsed="1"/>
+    <w:lsdException w:name="Table List 7" w:semiHidden="1" w:unhideWhenUsed="1"/>
+    <w:lsdException w:name="Table List 8" w:semiHidden="1" w:unhideWhenUsed="1"/>
+    <w:lsdException w:name="Table 3D effects 1" w:semiHidden="1" w:unhideWhenUsed="1"/>
+    <w:lsdException w:name="Table 3D effects 2" w:semiHidden="1" w:unhideWhenUsed="1"/>
+    <w:lsdException w:name="Table 3D effects 3" w:semiHidden="1" w:unhideWhenUsed="1"/>
+    <w:lsdException w:name="Table Contemporary" w:semiHidden="1" w:unhideWhenUsed="1"/>
+    <w:lsdException w:name="Table Elegant" w:semiHidden="1" w:unhideWhenUsed="1"/>
+    <w:lsdException w:name="Table Professional" w:semiHidden="1" w:unhideWhenUsed="1"/>
+    <w:lsdException w:name="Table Subtle 1" w:semiHidden="1" w:unhideWhenUsed="1"/>
+    <w:lsdException w:name="Table Subtle 2" w:semiHidden="1" w:unhideWhenUsed="1"/>
+    <w:lsdException w:name="Table Web 1" w:semiHidden="1" w:unhideWhenUsed="1"/>
+    <w:lsdException w:name="Table Web 2" w:semiHidden="1" w:unhideWhenUsed="1"/>
+    <w:lsdException w:name="Table Web 3" w:semiHidden="1" w:unhideWhenUsed="1"/>
+    <w:lsdException w:name="Balloon Text" w:semiHidden="1" w:unhideWhenUsed="1"/>
+    <w:lsdException w:name="Table Grid" w:uiPriority="59"/>
+    <w:lsdException w:name="Table Theme" w:semiHidden="1" w:unhideWhenUsed="1"/>
+    <w:lsdException w:name="Placeholder Text" w:semiHidden="1"/>
+    <w:lsdException w:name="No Spacing" w:uiPriority="1" w:qFormat="1"/>
+    <w:lsdException w:name="Light Shading" w:uiPriority="60"/>
+    <w:lsdException w:name="Light List" w:uiPriority="61"/>
+    <w:lsdException w:name="Light Grid" w:uiPriority="62"/>
+    <w:lsdException w:name="Medium Shading 1" w:uiPriority="63"/>
+    <w:lsdException w:name="Medium Shading 2" w:uiPriority="64"/>
+    <w:lsdException w:name="Medium List 1" w:uiPriority="65"/>
+    <w:lsdException w:name="Medium List 2" w:uiPriority="66"/>
+    <w:lsdException w:name="Medium Grid 1" w:uiPriority="67"/>
+    <w:lsdException w:name="Medium Grid 2" w:uiPriority="68"/>
+    <w:lsdException w:name="Medium Grid 3" w:uiPriority="69"/>
+    <w:lsdException w:name="Dark List" w:uiPriority="70"/>
+    <w:lsdException w:name="Colorful Shading" w:uiPriority="71"/>
+    <w:lsdException w:name="Colorful List" w:uiPriority="72"/>
+    <w:lsdException w:name="Colorful Grid" w:uiPriority="73"/>
+    <w:lsdException w:name="Light Shading Accent 1" w:uiPriority="60"/>
+    <w:lsdException w:name="Light List Accent 1" w:uiPriority="61"/>
+    <w:lsdException w:name="Light Grid Accent 1" w:uiPriority="62"/>
+    <w:lsdException w:name="Medium Shading 1 Accent 1" w:uiPriority="63"/>
+    <w:lsdException w:name="Medium Shading 2 Accent 1" w:uiPriority="64"/>
+    <w:lsdException w:name="Medium List 1 Accent 1" w:uiPriority="65"/>
+    <w:lsdException w:name="Revision" w:semiHidden="1"/>
+    <w:lsdException w:name="List Paragraph" w:uiPriority="34" w:qFormat="1"/>
+    <w:lsdException w:name="Quote" w:uiPriority="29" w:qFormat="1"/>
+    <w:lsdException w:name="Intense Quote" w:uiPriority="30" w:qFormat="1"/>
+    <w:lsdException w:name="Medium List 2 Accent 1" w:uiPriority="66"/>
+    <w:lsdException w:name="Medium Grid 1 Accent 1" w:uiPriority="67"/>
+    <w:lsdException w:name="Medium Grid 2 Accent 1" w:uiPriority="68"/>
+    <w:lsdException w:name="Medium Grid 3 Accent 1" w:uiPriority="69"/>
+    <w:lsdException w:name="Dark List Accent 1" w:uiPriority="70"/>
+    <w:lsdException w:name="Colorful Shading Accent 1" w:uiPriority="71"/>
+    <w:lsdException w:name="Colorful List Accent 1" w:uiPriority="72"/>
+    <w:lsdException w:name="Colorful Grid Accent 1" w:uiPriority="73"/>
+    <w:lsdException w:name="Light Shading Accent 2" w:uiPriority="60"/>
+    <w:lsdException w:name="Light List Accent 2" w:uiPriority="61"/>
+    <w:lsdException w:name="Light Grid Accent 2" w:uiPriority="62"/>
+    <w:lsdException w:name="Medium Shading 1 Accent 2" w:uiPriority="63"/>
+    <w:lsdException w:name="Medium Shading 2 Accent 2" w:uiPriority="64"/>
+    <w:lsdException w:name="Medium List 1 Accent 2" w:uiPriority="65"/>
+    <w:lsdException w:name="Medium List 2 Accent 2" w:uiPriority="66"/>
+    <w:lsdException w:name="Medium Grid 1 Accent 2" w:uiPriority="67"/>
+    <w:lsdException w:name="Medium Grid 2 Accent 2" w:uiPriority="68"/>
+    <w:lsdException w:name="Medium Grid 3 Accent 2" w:uiPriority="69"/>
+    <w:lsdException w:name="Dark List Accent 2" w:uiPriority="70"/>
+    <w:lsdException w:name="Colorful Shading Accent 2" w:uiPriority="71"/>
+    <w:lsdException w:name="Colorful List Accent 2" w:uiPriority="72"/>
+    <w:lsdException w:name="Colorful Grid Accent 2" w:uiPriority="73"/>
+    <w:lsdException w:name="Light Shading Accent 3" w:uiPriority="60"/>
+    <w:lsdException w:name="Light List Accent 3" w:uiPriority="61"/>
+    <w:lsdException w:name="Light Grid Accent 3" w:uiPriority="62"/>
+    <w:lsdException w:name="Medium Shading 1 Accent 3" w:uiPriority="63"/>
+    <w:lsdException w:name="Medium Shading 2 Accent 3" w:uiPriority="64"/>
+    <w:lsdException w:name="Medium List 1 Accent 3" w:uiPriority="65"/>
+    <w:lsdException w:name="Medium List 2 Accent 3" w:uiPriority="66"/>
+    <w:lsdException w:name="Medium Grid 1 Accent 3" w:uiPriority="67"/>
+    <w:lsdException w:name="Medium Grid 2 Accent 3" w:uiPriority="68"/>
+    <w:lsdException w:name="Medium Grid 3 Accent 3" w:uiPriority="69"/>
+    <w:lsdException w:name="Dark List Accent 3" w:uiPriority="70"/>
+    <w:lsdException w:name="Colorful Shading Accent 3" w:uiPriority="71"/>
+    <w:lsdException w:name="Colorful List Accent 3" w:uiPriority="72"/>
+    <w:lsdException w:name="Colorful Grid Accent 3" w:uiPriority="73"/>
+    <w:lsdException w:name="Light Shading Accent 4" w:uiPriority="60"/>
+    <w:lsdException w:name="Light List Accent 4" w:uiPriority="61"/>
+    <w:lsdException w:name="Light Grid Accent 4" w:uiPriority="62"/>
+    <w:lsdException w:name="Medium Shading 1 Accent 4" w:uiPriority="63"/>
+    <w:lsdException w:name="Medium Shading 2 Accent 4" w:uiPriority="64"/>
+    <w:lsdException w:name="Medium List 1 Accent 4" w:uiPriority="65"/>
+    <w:lsdException w:name="Medium List 2 Accent 4" w:uiPriority="66"/>
+    <w:lsdException w:name="Medium Grid 1 Accent 4" w:uiPriority="67"/>
+    <w:lsdException w:name="Medium Grid 2 Accent 4" w:uiPriority="68"/>
+    <w:lsdException w:name="Medium Grid 3 Accent 4" w:uiPriority="69"/>
+    <w:lsdException w:name="Dark List Accent 4" w:uiPriority="70"/>
+    <w:lsdException w:name="Colorful Shading Accent 4" w:uiPriority="71"/>
+    <w:lsdException w:name="Colorful List Accent 4" w:uiPriority="72"/>
+    <w:lsdException w:name="Colorful Grid Accent 4" w:uiPriority="73"/>
+    <w:lsdException w:name="Light Shading Accent 5" w:uiPriority="60"/>
+    <w:lsdException w:name="Light List Accent 5" w:uiPriority="61"/>
+    <w:lsdException w:name="Light Grid Accent 5" w:uiPriority="62"/>
+    <w:lsdException w:name="Medium Shading 1 Accent 5" w:uiPriority="63"/>
+    <w:lsdException w:name="Medium Shading 2 Accent 5" w:uiPriority="64"/>
+    <w:lsdException w:name="Medium List 1 Accent 5" w:uiPriority="65"/>
+    <w:lsdException w:name="Medium List 2 Accent 5" w:uiPriority="66"/>
+    <w:lsdException w:name="Medium Grid 1 Accent 5" w:uiPriority="67"/>
+    <w:lsdException w:name="Medium Grid 2 Accent 5" w:uiPriority="68"/>
+    <w:lsdException w:name="Medium Grid 3 Accent 5" w:uiPriority="69"/>
+    <w:lsdException w:name="Dark List Accent 5" w:uiPriority="70"/>
+    <w:lsdException w:name="Colorful Shading Accent 5" w:uiPriority="71"/>
+    <w:lsdException w:name="Colorful List Accent 5" w:uiPriority="72"/>
+    <w:lsdException w:name="Colorful Grid Accent 5" w:uiPriority="73"/>
+    <w:lsdException w:name="Light Shading Accent 6" w:uiPriority="60"/>
+    <w:lsdException w:name="Light List Accent 6" w:uiPriority="61"/>
+    <w:lsdException w:name="Light Grid Accent 6" w:uiPriority="62"/>
+    <w:lsdException w:name="Medium Shading 1 Accent 6" w:uiPriority="63"/>
+    <w:lsdException w:name="Medium Shading 2 Accent 6" w:uiPriority="64"/>
+    <w:lsdException w:name="Medium List 1 Accent 6" w:uiPriority="65"/>
+    <w:lsdException w:name="Medium List 2 Accent 6" w:uiPriority="66"/>
+    <w:lsdException w:name="Medium Grid 1 Accent 6" w:uiPriority="67"/>
+    <w:lsdException w:name="Medium Grid 2 Accent 6" w:uiPriority="68"/>
+    <w:lsdException w:name="Medium Grid 3 Accent 6" w:uiPriority="69"/>
+    <w:lsdException w:name="Dark List Accent 6" w:uiPriority="70"/>
+    <w:lsdException w:name="Colorful Shading Accent 6" w:uiPriority="71"/>
+    <w:lsdException w:name="Colorful List Accent 6" w:uiPriority="72"/>
+    <w:lsdException w:name="Colorful Grid Accent 6" w:uiPriority="73"/>
+    <w:lsdException w:name="Subtle Emphasis" w:uiPriority="19" w:qFormat="1"/>
+    <w:lsdException w:name="Intense Emphasis" w:uiPriority="21" w:qFormat="1"/>
+    <w:lsdException w:name="Subtle Reference" w:uiPriority="31" w:qFormat="1"/>
+    <w:lsdException w:name="Intense Reference" w:uiPriority="32" w:qFormat="1"/>
+    <w:lsdException w:name="Book Title" w:uiPriority="33" w:qFormat="1"/>
+    <w:lsdException w:name="Bibliography" w:semiHidden="1" w:uiPriority="37" w:unhideWhenUsed="1"/>
+    <w:lsdException w:name="TOC Heading" w:semiHidden="1" w:uiPriority="39" w:unhideWhenUsed="1" w:qFormat="1"/>
+    <w:lsdException w:name="Plain Table 1" w:uiPriority="41"/>
+    <w:lsdException w:name="Plain Table 2" w:uiPriority="42"/>
+    <w:lsdException w:name="Plain Table 3" w:uiPriority="43"/>
+    <w:lsdException w:name="Plain Table 4" w:uiPriority="44"/>
+    <w:lsdException w:name="Plain Table 5" w:uiPriority="45"/>
+    <w:lsdException w:name="Grid Table Light" w:uiPriority="40"/>
+    <w:lsdException w:name="Grid Table 1 Light" w:uiPriority="46"/>
+    <w:lsdException w:name="Grid Table 2" w:uiPriority="47"/>
+    <w:lsdException w:name="Grid Table 3" w:uiPriority="48"/>
+    <w:lsdException w:name="Grid Table 4" w:uiPriority="49"/>
+    <w:lsdException w:name="Grid Table 5 Dark" w:uiPriority="50"/>
+    <w:lsdException w:name="Grid Table 6 Colorful" w:uiPriority="51"/>
+    <w:lsdException w:name="Grid Table 7 Colorful" w:uiPriority="52"/>
+    <w:lsdException w:name="Grid Table 1 Light Accent 1" w:uiPriority="46"/>
+    <w:lsdException w:name="Grid Table 2 Accent 1" w:uiPriority="47"/>
+    <w:lsdException w:name="Grid Table 3 Accent 1" w:uiPriority="48"/>
+    <w:lsdException w:name="Grid Table 4 Accent 1" w:uiPriority="49"/>
+    <w:lsdException w:name="Grid Table 5 Dark Accent 1" w:uiPriority="50"/>
+    <w:lsdException w:name="Grid Table 6 Colorful Accent 1" w:uiPriority="51"/>
+    <w:lsdException w:name="Grid Table 7 Colorful Accent 1" w:uiPriority="52"/>
+    <w:lsdException w:name="Grid Table 1 Light Accent 2" w:uiPriority="46"/>
+    <w:lsdException w:name="Grid Table 2 Accent 2" w:uiPriority="47"/>
+    <w:lsdException w:name="Grid Table 3 Accent 2" w:uiPriority="48"/>
+    <w:lsdException w:name="Grid Table 4 Accent 2" w:uiPriority="49"/>
+    <w:lsdException w:name="Grid Table 5 Dark Accent 2" w:uiPriority="50"/>
+    <w:lsdException w:name="Grid Table 6 Colorful Accent 2" w:uiPriority="51"/>
+    <w:lsdException w:name="Grid Table 7 Colorful Accent 2" w:uiPriority="52"/>
+    <w:lsdException w:name="Grid Table 1 Light Accent 3" w:uiPriority="46"/>
+    <w:lsdException w:name="Grid Table 2 Accent 3" w:uiPriority="47"/>
+    <w:lsdException w:name="Grid Table 3 Accent 3" w:uiPriority="48"/>
+    <w:lsdException w:name="Grid Table 4 Accent 3" w:uiPriority="49"/>
+    <w:lsdException w:name="Grid Table 5 Dark Accent 3" w:uiPriority="50"/>
+    <w:lsdException w:name="Grid Table 6 Colorful Accent 3" w:uiPriority="51"/>
+    <w:lsdException w:name="Grid Table 7 Colorful Accent 3" w:uiPriority="52"/>
+    <w:lsdException w:name="Grid Table 1 Light Accent 4" w:uiPriority="46"/>
+    <w:lsdException w:name="Grid Table 2 Accent 4" w:uiPriority="47"/>
+    <w:lsdException w:name="Grid Table 3 Accent 4" w:uiPriority="48"/>
+    <w:lsdException w:name="Grid Table 4 Accent 4" w:uiPriority="49"/>
+    <w:lsdException w:name="Grid Table 5 Dark Accent 4" w:uiPriority="50"/>
+    <w:lsdException w:name="Grid Table 6 Colorful Accent 4" w:uiPriority="51"/>
+    <w:lsdException w:name="Grid Table 7 Colorful Accent 4" w:uiPriority="52"/>
+    <w:lsdException w:name="Grid Table 1 Light Accent 5" w:uiPriority="46"/>
+    <w:lsdException w:name="Grid Table 2 Accent 5" w:uiPriority="47"/>
+    <w:lsdException w:name="Grid Table 3 Accent 5" w:uiPriority="48"/>
+    <w:lsdException w:name="Grid Table 4 Accent 5" w:uiPriority="49"/>
+    <w:lsdException w:name="Grid Table 5 Dark Accent 5" w:uiPriority="50"/>
+    <w:lsdException w:name="Grid Table 6 Colorful Accent 5" w:uiPriority="51"/>
+    <w:lsdException w:name="Grid Table 7 Colorful Accent 5" w:uiPriority="52"/>
+    <w:lsdException w:name="Grid Table 1 Light Accent 6" w:uiPriority="46"/>
+    <w:lsdException w:name="Grid Table 2 Accent 6" w:uiPriority="47"/>
+    <w:lsdException w:name="Grid Table 3 Accent 6" w:uiPriority="48"/>
+    <w:lsdException w:name="Grid Table 4 Accent 6" w:uiPriority="49"/>
+    <w:lsdException w:name="Grid Table 5 Dark Accent 6" w:uiPriority="50"/>
+    <w:lsdException w:name="Grid Table 6 Colorful Accent 6" w:uiPriority="51"/>
+    <w:lsdException w:name="Grid Table 7 Colorful Accent 6" w:uiPriority="52"/>
+    <w:lsdException w:name="List Table 1 Light" w:uiPriority="46"/>
+    <w:lsdException w:name="List Table 2" w:uiPriority="47"/>
+    <w:lsdException w:name="List Table 3" w:uiPriority="48"/>
+    <w:lsdException w:name="List Table 4" w:uiPriority="49"/>
+    <w:lsdException w:name="List Table 5 Dark" w:uiPriority="50"/>
+    <w:lsdException w:name="List Table 6 Colorful" w:uiPriority="51"/>
+    <w:lsdException w:name="List Table 7 Colorful" w:uiPriority="52"/>
+    <w:lsdException w:name="List Table 1 Light Accent 1" w:uiPriority="46"/>
+    <w:lsdException w:name="List Table 2 Accent 1" w:uiPriority="47"/>
+    <w:lsdException w:name="List Table 3 Accent 1" w:uiPriority="48"/>
+    <w:lsdException w:name="List Table 4 Accent 1" w:uiPriority="49"/>
+    <w:lsdException w:name="List Table 5 Dark Accent 1" w:uiPriority="50"/>
+    <w:lsdException w:name="List Table 6 Colorful Accent 1" w:uiPriority="51"/>
+    <w:lsdException w:name="List Table 7 Colorful Accent 1" w:uiPriority="52"/>
+    <w:lsdException w:name="List Table 1 Light Accent 2" w:uiPriority="46"/>
+    <w:lsdException w:name="List Table 2 Accent 2" w:uiPriority="47"/>
+    <w:lsdException w:name="List Table 3 Accent 2" w:uiPriority="48"/>
+    <w:lsdException w:name="List Table 4 Accent 2" w:uiPriority="49"/>
+    <w:lsdException w:name="List Table 5 Dark Accent 2" w:uiPriority="50"/>
+    <w:lsdException w:name="List Table 6 Colorful Accent 2" w:uiPriority="51"/>
+    <w:lsdException w:name="List Table 7 Colorful Accent 2" w:uiPriority="52"/>
+    <w:lsdException w:name="List Table 1 Light Accent 3" w:uiPriority="46"/>
+    <w:lsdException w:name="List Table 2 Accent 3" w:uiPriority="47"/>
+    <w:lsdException w:name="List Table 3 Accent 3" w:uiPriority="48"/>
+    <w:lsdException w:name="List Table 4 Accent 3" w:uiPriority="49"/>
+    <w:lsdException w:name="List Table 5 Dark Accent 3" w:uiPriority="50"/>
+    <w:lsdException w:name="List Table 6 Colorful Accent 3" w:uiPriority="51"/>
+    <w:lsdException w:name="List Table 7 Colorful Accent 3" w:uiPriority="52"/>
+    <w:lsdException w:name="List Table 1 Light Accent 4" w:uiPriority="46"/>
+    <w:lsdException w:name="List Table 2 Accent 4" w:uiPriority="47"/>
+    <w:lsdException w:name="List Table 3 Accent 4" w:uiPriority="48"/>
+    <w:lsdException w:name="List Table 4 Accent 4" w:uiPriority="49"/>
+    <w:lsdException w:name="List Table 5 Dark Accent 4" w:uiPriority="50"/>
+    <w:lsdException w:name="List Table 6 Colorful Accent 4" w:uiPriority="51"/>
+    <w:lsdException w:name="List Table 7 Colorful Accent 4" w:uiPriority="52"/>
+    <w:lsdException w:name="List Table 1 Light Accent 5" w:uiPriority="46"/>
+    <w:lsdException w:name="List Table 2 Accent 5" w:uiPriority="47"/>
+    <w:lsdException w:name="List Table 3 Accent 5" w:uiPriority="48"/>
+    <w:lsdException w:name="List Table 4 Accent 5" w:uiPriority="49"/>
+    <w:lsdException w:name="List Table 5 Dark Accent 5" w:uiPriority="50"/>
+    <w:lsdException w:name="List Table 6 Colorful Accent 5" w:uiPriority="51"/>
+    <w:lsdException w:name="List Table 7 Colorful Accent 5" w:uiPriority="52"/>
+    <w:lsdException w:name="List Table 1 Light Accent 6" w:uiPriority="46"/>
+    <w:lsdException w:name="List Table 2 Accent 6" w:uiPriority="47"/>
+    <w:lsdException w:name="List Table 3 Accent 6" w:uiPriority="48"/>
+    <w:lsdException w:name="List Table 4 Accent 6" w:uiPriority="49"/>
+    <w:lsdException w:name="List Table 5 Dark Accent 6" w:uiPriority="50"/>
+    <w:lsdException w:name="List Table 6 Colorful Accent 6" w:uiPriority="51"/>
+    <w:lsdException w:name="List Table 7 Colorful Accent 6" w:uiPriority="52"/>
   </w:latentStyles>
   <w:style w:type="paragraph" w:default="1" w:styleId="Standard">
     <w:name w:val="Normal"/>
@@ -3232,7 +3791,6 @@
     <w:uiPriority w:val="99"/>
     <w:semiHidden/>
     <w:unhideWhenUsed/>
-    <w:qFormat/>
     <w:tblPr>
       <w:tblInd w:w="0" w:type="dxa"/>
       <w:tblCellMar>
@@ -3700,7 +4258,7 @@
       <w:contextualSpacing/>
     </w:pPr>
   </w:style>
-  <w:style w:type="table" w:styleId="Tabellengitternetz">
+  <w:style w:type="table" w:styleId="Tabellenraster">
     <w:name w:val="Table Grid"/>
     <w:basedOn w:val="NormaleTabelle"/>
     <w:uiPriority w:val="59"/>
@@ -3723,8 +4281,8 @@
       </w:tblCellMar>
     </w:tblPr>
   </w:style>
-  <w:style w:type="table" w:customStyle="1" w:styleId="PlainTable1">
-    <w:name w:val="Plain Table 1"/>
+  <w:style w:type="table" w:customStyle="1" w:styleId="EinfacheTabelle11">
+    <w:name w:val="Einfache Tabelle 11"/>
     <w:basedOn w:val="NormaleTabelle"/>
     <w:uiPriority w:val="41"/>
     <w:rsid w:val="00AD4E40"/>
@@ -3790,8 +4348,8 @@
       </w:tcPr>
     </w:tblStylePr>
   </w:style>
-  <w:style w:type="table" w:customStyle="1" w:styleId="GridTable2">
-    <w:name w:val="Grid Table 2"/>
+  <w:style w:type="table" w:customStyle="1" w:styleId="Gitternetztabelle21">
+    <w:name w:val="Gitternetztabelle 21"/>
     <w:basedOn w:val="NormaleTabelle"/>
     <w:uiPriority w:val="47"/>
     <w:rsid w:val="00AD4E40"/>
@@ -4169,7 +4727,7 @@
 </file>
 
 <file path=customXml/itemProps1.xml><?xml version="1.0" encoding="utf-8"?>
-<ds:datastoreItem xmlns:ds="http://schemas.openxmlformats.org/officeDocument/2006/customXml" ds:itemID="{F556814E-EEF6-4DF1-A467-54093419208B}">
+<ds:datastoreItem xmlns:ds="http://schemas.openxmlformats.org/officeDocument/2006/customXml" ds:itemID="{E36AA6A1-FF50-4722-9A66-69E08A7C6CF4}">
   <ds:schemaRefs>
     <ds:schemaRef ds:uri="http://schemas.openxmlformats.org/officeDocument/2006/bibliography"/>
   </ds:schemaRefs>

</xml_diff>

<commit_message>
function_points.docx FPA fertig, Schätzung für nächste Use-Cases fehlt noch
</commit_message>
<xml_diff>
--- a/Semester 2/function_points.docx
+++ b/Semester 2/function_points.docx
@@ -959,9 +959,7 @@
         </w:rPr>
         <w:t>Use-Case Login</w:t>
       </w:r>
-      <w:bookmarkStart w:id="5" w:name="_GoBack"/>
       <w:bookmarkEnd w:id="4"/>
-      <w:bookmarkEnd w:id="5"/>
     </w:p>
     <w:tbl>
       <w:tblPr>
@@ -1096,7 +1094,7 @@
               <w:rPr>
                 <w:lang w:val="de-DE"/>
               </w:rPr>
-              <w:t>IdentityModel</w:t>
+              <w:t>ApplicationUser</w:t>
             </w:r>
           </w:p>
         </w:tc>
@@ -1134,7 +1132,7 @@
               <w:rPr>
                 <w:lang w:val="de-DE"/>
               </w:rPr>
-              <w:t>??</w:t>
+              <w:t>5</w:t>
             </w:r>
           </w:p>
         </w:tc>
@@ -1172,7 +1170,7 @@
               <w:rPr>
                 <w:lang w:val="de-DE"/>
               </w:rPr>
-              <w:t>??</w:t>
+              <w:t>Low (5)</w:t>
             </w:r>
           </w:p>
         </w:tc>
@@ -1212,7 +1210,7 @@
               <w:rPr>
                 <w:lang w:val="de-DE"/>
               </w:rPr>
-              <w:t>AccountViewModel</w:t>
+              <w:t>RegisterViewModel</w:t>
             </w:r>
           </w:p>
         </w:tc>
@@ -1250,7 +1248,7 @@
               <w:rPr>
                 <w:lang w:val="de-DE"/>
               </w:rPr>
-              <w:t>??</w:t>
+              <w:t>7</w:t>
             </w:r>
           </w:p>
         </w:tc>
@@ -1288,123 +1286,7 @@
               <w:rPr>
                 <w:lang w:val="de-DE"/>
               </w:rPr>
-              <w:t>??</w:t>
-            </w:r>
-          </w:p>
-        </w:tc>
-      </w:tr>
-      <w:tr>
-        <w:tc>
-          <w:tcPr>
-            <w:tcW w:w="4750" w:type="dxa"/>
-          </w:tcPr>
-          <w:p>
-            <w:pPr>
-              <w:rPr>
-                <w:b/>
-                <w:lang w:val="de-DE"/>
-              </w:rPr>
-            </w:pPr>
-            <w:r>
-              <w:rPr>
-                <w:b/>
-                <w:lang w:val="de-DE"/>
-              </w:rPr>
-              <w:t>ILF3</w:t>
-            </w:r>
-          </w:p>
-        </w:tc>
-        <w:tc>
-          <w:tcPr>
-            <w:tcW w:w="4750" w:type="dxa"/>
-          </w:tcPr>
-          <w:p>
-            <w:pPr>
-              <w:rPr>
-                <w:lang w:val="de-DE"/>
-              </w:rPr>
-            </w:pPr>
-            <w:r>
-              <w:rPr>
-                <w:lang w:val="de-DE"/>
-              </w:rPr>
-              <w:t>AccountController</w:t>
-            </w:r>
-          </w:p>
-        </w:tc>
-      </w:tr>
-      <w:tr>
-        <w:tc>
-          <w:tcPr>
-            <w:tcW w:w="4750" w:type="dxa"/>
-          </w:tcPr>
-          <w:p>
-            <w:pPr>
-              <w:rPr>
-                <w:lang w:val="de-DE"/>
-              </w:rPr>
-            </w:pPr>
-            <w:r>
-              <w:rPr>
-                <w:lang w:val="de-DE"/>
-              </w:rPr>
-              <w:t>DETs</w:t>
-            </w:r>
-          </w:p>
-        </w:tc>
-        <w:tc>
-          <w:tcPr>
-            <w:tcW w:w="4750" w:type="dxa"/>
-          </w:tcPr>
-          <w:p>
-            <w:pPr>
-              <w:rPr>
-                <w:lang w:val="de-DE"/>
-              </w:rPr>
-            </w:pPr>
-            <w:r>
-              <w:rPr>
-                <w:lang w:val="de-DE"/>
-              </w:rPr>
-              <w:t>??</w:t>
-            </w:r>
-          </w:p>
-        </w:tc>
-      </w:tr>
-      <w:tr>
-        <w:tc>
-          <w:tcPr>
-            <w:tcW w:w="4750" w:type="dxa"/>
-          </w:tcPr>
-          <w:p>
-            <w:pPr>
-              <w:rPr>
-                <w:lang w:val="de-DE"/>
-              </w:rPr>
-            </w:pPr>
-            <w:r>
-              <w:rPr>
-                <w:lang w:val="de-DE"/>
-              </w:rPr>
-              <w:t>Complexity</w:t>
-            </w:r>
-          </w:p>
-        </w:tc>
-        <w:tc>
-          <w:tcPr>
-            <w:tcW w:w="4750" w:type="dxa"/>
-          </w:tcPr>
-          <w:p>
-            <w:pPr>
-              <w:rPr>
-                <w:lang w:val="de-DE"/>
-              </w:rPr>
-            </w:pPr>
-            <w:r>
-              <w:rPr>
-                <w:lang w:val="de-DE"/>
-              </w:rPr>
-              <w:t>??</w:t>
+              <w:t>Low (7)</w:t>
             </w:r>
           </w:p>
         </w:tc>
@@ -1543,7 +1425,7 @@
               <w:rPr>
                 <w:lang w:val="de-DE"/>
               </w:rPr>
-              <w:t>??</w:t>
+              <w:t>8</w:t>
             </w:r>
           </w:p>
         </w:tc>
@@ -1581,7 +1463,7 @@
               <w:rPr>
                 <w:lang w:val="de-DE"/>
               </w:rPr>
-              <w:t>??</w:t>
+              <w:t>Low (8)</w:t>
             </w:r>
           </w:p>
         </w:tc>
@@ -1682,7 +1564,7 @@
               <w:rPr>
                 <w:lang w:val="de-DE"/>
               </w:rPr>
-              <w:t>0 ??</w:t>
+              <w:t>0</w:t>
             </w:r>
           </w:p>
         </w:tc>
@@ -1720,7 +1602,7 @@
               <w:rPr>
                 <w:lang w:val="de-DE"/>
               </w:rPr>
-              <w:t>??</w:t>
+              <w:t>0</w:t>
             </w:r>
           </w:p>
         </w:tc>
@@ -1758,7 +1640,7 @@
               <w:rPr>
                 <w:lang w:val="de-DE"/>
               </w:rPr>
-              <w:t>??</w:t>
+              <w:t>Low (0)</w:t>
             </w:r>
           </w:p>
         </w:tc>
@@ -1773,13 +1655,61 @@
     </w:p>
     <w:p>
       <w:pPr>
+        <w:pStyle w:val="Listenabsatz"/>
+        <w:numPr>
+          <w:ilvl w:val="0"/>
+          <w:numId w:val="8"/>
+        </w:numPr>
+        <w:rPr>
+          <w:lang w:val="de-DE"/>
+        </w:rPr>
+      </w:pPr>
+      <w:r>
+        <w:rPr>
+          <w:lang w:val="de-DE"/>
+        </w:rPr>
+        <w:t xml:space="preserve">Function Points: </w:t>
+      </w:r>
+      <w:r>
+        <w:rPr>
+          <w:lang w:val="de-DE"/>
+        </w:rPr>
+        <w:t>19,68</w:t>
+      </w:r>
+    </w:p>
+    <w:p>
+      <w:pPr>
+        <w:pStyle w:val="Listenabsatz"/>
+        <w:numPr>
+          <w:ilvl w:val="0"/>
+          <w:numId w:val="8"/>
+        </w:numPr>
+        <w:rPr>
+          <w:lang w:val="de-DE"/>
+        </w:rPr>
+      </w:pPr>
+      <w:r>
+        <w:rPr>
+          <w:lang w:val="de-DE"/>
+        </w:rPr>
+        <w:t xml:space="preserve">LOC: </w:t>
+      </w:r>
+      <w:r>
+        <w:rPr>
+          <w:lang w:val="de-DE"/>
+        </w:rPr>
+        <w:t>147</w:t>
+      </w:r>
+    </w:p>
+    <w:p>
+      <w:pPr>
         <w:pStyle w:val="berschrift2"/>
         <w:rPr>
           <w:rFonts w:cs="Arial"/>
           <w:lang w:val="en-GB"/>
         </w:rPr>
       </w:pPr>
-      <w:bookmarkStart w:id="6" w:name="_Toc384719004"/>
+      <w:bookmarkStart w:id="5" w:name="_Toc384719004"/>
       <w:r>
         <w:rPr>
           <w:rFonts w:cs="Arial"/>
@@ -1788,6 +1718,100 @@
         <w:lastRenderedPageBreak/>
         <w:t>Diagramme</w:t>
       </w:r>
+      <w:bookmarkEnd w:id="5"/>
+    </w:p>
+    <w:p>
+      <w:pPr>
+        <w:rPr>
+          <w:lang w:val="de-DE"/>
+        </w:rPr>
+      </w:pPr>
+      <w:r>
+        <w:rPr>
+          <w:noProof/>
+          <w:lang w:val="de-DE" w:eastAsia="de-DE"/>
+        </w:rPr>
+        <w:drawing>
+          <wp:inline distT="0" distB="0" distL="0" distR="0">
+            <wp:extent cx="5486400" cy="3200400"/>
+            <wp:effectExtent l="0" t="0" r="0" b="0"/>
+            <wp:docPr id="1" name="Diagramm 1"/>
+            <wp:cNvGraphicFramePr/>
+            <a:graphic xmlns:a="http://schemas.openxmlformats.org/drawingml/2006/main">
+              <a:graphicData uri="http://schemas.openxmlformats.org/drawingml/2006/chart">
+                <c:chart xmlns:c="http://schemas.openxmlformats.org/drawingml/2006/chart" xmlns:r="http://schemas.openxmlformats.org/officeDocument/2006/relationships" r:id="rId9"/>
+              </a:graphicData>
+            </a:graphic>
+          </wp:inline>
+        </w:drawing>
+      </w:r>
+    </w:p>
+    <w:p>
+      <w:pPr>
+        <w:rPr>
+          <w:b/>
+          <w:lang w:val="de-DE"/>
+        </w:rPr>
+      </w:pPr>
+      <w:r>
+        <w:rPr>
+          <w:b/>
+          <w:lang w:val="de-DE"/>
+        </w:rPr>
+        <w:t>Abbildung 1: Aufwand</w:t>
+      </w:r>
+    </w:p>
+    <w:p>
+      <w:pPr>
+        <w:rPr>
+          <w:b/>
+          <w:lang w:val="de-DE"/>
+        </w:rPr>
+      </w:pPr>
+    </w:p>
+    <w:p>
+      <w:pPr>
+        <w:rPr>
+          <w:b/>
+          <w:lang w:val="de-DE"/>
+        </w:rPr>
+      </w:pPr>
+      <w:r>
+        <w:rPr>
+          <w:b/>
+          <w:noProof/>
+          <w:lang w:val="de-DE" w:eastAsia="de-DE"/>
+        </w:rPr>
+        <w:drawing>
+          <wp:inline distT="0" distB="0" distL="0" distR="0">
+            <wp:extent cx="5486400" cy="3200400"/>
+            <wp:effectExtent l="0" t="0" r="0" b="0"/>
+            <wp:docPr id="2" name="Diagramm 2"/>
+            <wp:cNvGraphicFramePr/>
+            <a:graphic xmlns:a="http://schemas.openxmlformats.org/drawingml/2006/main">
+              <a:graphicData uri="http://schemas.openxmlformats.org/drawingml/2006/chart">
+                <c:chart xmlns:c="http://schemas.openxmlformats.org/drawingml/2006/chart" xmlns:r="http://schemas.openxmlformats.org/officeDocument/2006/relationships" r:id="rId10"/>
+              </a:graphicData>
+            </a:graphic>
+          </wp:inline>
+        </w:drawing>
+      </w:r>
+    </w:p>
+    <w:p>
+      <w:pPr>
+        <w:rPr>
+          <w:b/>
+          <w:lang w:val="de-DE"/>
+        </w:rPr>
+      </w:pPr>
+      <w:r>
+        <w:rPr>
+          <w:b/>
+          <w:lang w:val="de-DE"/>
+        </w:rPr>
+        <w:t>Abbildung 2: Lines Of Code</w:t>
+      </w:r>
+      <w:bookmarkStart w:id="6" w:name="_GoBack"/>
       <w:bookmarkEnd w:id="6"/>
     </w:p>
     <w:p>
@@ -1796,19 +1820,6 @@
           <w:lang w:val="de-DE"/>
         </w:rPr>
       </w:pPr>
-      <w:r>
-        <w:rPr>
-          <w:lang w:val="de-DE"/>
-        </w:rPr>
-        <w:t xml:space="preserve">Implementierungsaufwand... </w:t>
-      </w:r>
-    </w:p>
-    <w:p>
-      <w:pPr>
-        <w:rPr>
-          <w:lang w:val="de-DE"/>
-        </w:rPr>
-      </w:pPr>
     </w:p>
     <w:p>
       <w:pPr>
@@ -1897,10 +1908,10 @@
       </w:pPr>
     </w:p>
     <w:sectPr>
-      <w:headerReference w:type="default" r:id="rId9"/>
-      <w:footerReference w:type="default" r:id="rId10"/>
-      <w:headerReference w:type="first" r:id="rId11"/>
-      <w:footerReference w:type="first" r:id="rId12"/>
+      <w:headerReference w:type="default" r:id="rId11"/>
+      <w:footerReference w:type="default" r:id="rId12"/>
+      <w:headerReference w:type="first" r:id="rId13"/>
+      <w:footerReference w:type="first" r:id="rId14"/>
       <w:pgSz w:w="12240" w:h="15840" w:code="1"/>
       <w:pgMar w:top="1440" w:right="1440" w:bottom="1440" w:left="1440" w:header="720" w:footer="720" w:gutter="0"/>
       <w:cols w:space="720"/>
@@ -2144,7 +2155,7 @@
               <w:rFonts w:ascii="Arial" w:hAnsi="Arial"/>
               <w:noProof/>
             </w:rPr>
-            <w:t>2</w:t>
+            <w:t>5</w:t>
           </w:r>
           <w:r>
             <w:rPr>
@@ -2836,6 +2847,118 @@
     </w:lvl>
   </w:abstractNum>
   <w:abstractNum w:abstractNumId="4">
+    <w:nsid w:val="4F967A0F"/>
+    <w:multiLevelType w:val="hybridMultilevel"/>
+    <w:tmpl w:val="53B0F678"/>
+    <w:lvl w:ilvl="0" w:tplc="B6BE4576">
+      <w:numFmt w:val="bullet"/>
+      <w:lvlText w:val=""/>
+      <w:lvlJc w:val="left"/>
+      <w:pPr>
+        <w:ind w:left="720" w:hanging="360"/>
+      </w:pPr>
+      <w:rPr>
+        <w:rFonts w:ascii="Wingdings" w:eastAsia="Times New Roman" w:hAnsi="Wingdings" w:cs="Times New Roman" w:hint="default"/>
+      </w:rPr>
+    </w:lvl>
+    <w:lvl w:ilvl="1" w:tplc="04070003" w:tentative="1">
+      <w:start w:val="1"/>
+      <w:numFmt w:val="bullet"/>
+      <w:lvlText w:val="o"/>
+      <w:lvlJc w:val="left"/>
+      <w:pPr>
+        <w:ind w:left="1440" w:hanging="360"/>
+      </w:pPr>
+      <w:rPr>
+        <w:rFonts w:ascii="Courier New" w:hAnsi="Courier New" w:cs="Courier New" w:hint="default"/>
+      </w:rPr>
+    </w:lvl>
+    <w:lvl w:ilvl="2" w:tplc="04070005" w:tentative="1">
+      <w:start w:val="1"/>
+      <w:numFmt w:val="bullet"/>
+      <w:lvlText w:val=""/>
+      <w:lvlJc w:val="left"/>
+      <w:pPr>
+        <w:ind w:left="2160" w:hanging="360"/>
+      </w:pPr>
+      <w:rPr>
+        <w:rFonts w:ascii="Wingdings" w:hAnsi="Wingdings" w:hint="default"/>
+      </w:rPr>
+    </w:lvl>
+    <w:lvl w:ilvl="3" w:tplc="04070001" w:tentative="1">
+      <w:start w:val="1"/>
+      <w:numFmt w:val="bullet"/>
+      <w:lvlText w:val=""/>
+      <w:lvlJc w:val="left"/>
+      <w:pPr>
+        <w:ind w:left="2880" w:hanging="360"/>
+      </w:pPr>
+      <w:rPr>
+        <w:rFonts w:ascii="Symbol" w:hAnsi="Symbol" w:hint="default"/>
+      </w:rPr>
+    </w:lvl>
+    <w:lvl w:ilvl="4" w:tplc="04070003" w:tentative="1">
+      <w:start w:val="1"/>
+      <w:numFmt w:val="bullet"/>
+      <w:lvlText w:val="o"/>
+      <w:lvlJc w:val="left"/>
+      <w:pPr>
+        <w:ind w:left="3600" w:hanging="360"/>
+      </w:pPr>
+      <w:rPr>
+        <w:rFonts w:ascii="Courier New" w:hAnsi="Courier New" w:cs="Courier New" w:hint="default"/>
+      </w:rPr>
+    </w:lvl>
+    <w:lvl w:ilvl="5" w:tplc="04070005" w:tentative="1">
+      <w:start w:val="1"/>
+      <w:numFmt w:val="bullet"/>
+      <w:lvlText w:val=""/>
+      <w:lvlJc w:val="left"/>
+      <w:pPr>
+        <w:ind w:left="4320" w:hanging="360"/>
+      </w:pPr>
+      <w:rPr>
+        <w:rFonts w:ascii="Wingdings" w:hAnsi="Wingdings" w:hint="default"/>
+      </w:rPr>
+    </w:lvl>
+    <w:lvl w:ilvl="6" w:tplc="04070001" w:tentative="1">
+      <w:start w:val="1"/>
+      <w:numFmt w:val="bullet"/>
+      <w:lvlText w:val=""/>
+      <w:lvlJc w:val="left"/>
+      <w:pPr>
+        <w:ind w:left="5040" w:hanging="360"/>
+      </w:pPr>
+      <w:rPr>
+        <w:rFonts w:ascii="Symbol" w:hAnsi="Symbol" w:hint="default"/>
+      </w:rPr>
+    </w:lvl>
+    <w:lvl w:ilvl="7" w:tplc="04070003" w:tentative="1">
+      <w:start w:val="1"/>
+      <w:numFmt w:val="bullet"/>
+      <w:lvlText w:val="o"/>
+      <w:lvlJc w:val="left"/>
+      <w:pPr>
+        <w:ind w:left="5760" w:hanging="360"/>
+      </w:pPr>
+      <w:rPr>
+        <w:rFonts w:ascii="Courier New" w:hAnsi="Courier New" w:cs="Courier New" w:hint="default"/>
+      </w:rPr>
+    </w:lvl>
+    <w:lvl w:ilvl="8" w:tplc="04070005" w:tentative="1">
+      <w:start w:val="1"/>
+      <w:numFmt w:val="bullet"/>
+      <w:lvlText w:val=""/>
+      <w:lvlJc w:val="left"/>
+      <w:pPr>
+        <w:ind w:left="6480" w:hanging="360"/>
+      </w:pPr>
+      <w:rPr>
+        <w:rFonts w:ascii="Wingdings" w:hAnsi="Wingdings" w:hint="default"/>
+      </w:rPr>
+    </w:lvl>
+  </w:abstractNum>
+  <w:abstractNum w:abstractNumId="5">
     <w:nsid w:val="5BA47669"/>
     <w:multiLevelType w:val="hybridMultilevel"/>
     <w:tmpl w:val="ACFA80E8"/>
@@ -2948,7 +3071,7 @@
       </w:rPr>
     </w:lvl>
   </w:abstractNum>
-  <w:abstractNum w:abstractNumId="5">
+  <w:abstractNum w:abstractNumId="6">
     <w:nsid w:val="675F646C"/>
     <w:multiLevelType w:val="hybridMultilevel"/>
     <w:tmpl w:val="AD7E5BE8"/>
@@ -3061,7 +3184,7 @@
       </w:rPr>
     </w:lvl>
   </w:abstractNum>
-  <w:abstractNum w:abstractNumId="6">
+  <w:abstractNum w:abstractNumId="7">
     <w:nsid w:val="7C285540"/>
     <w:multiLevelType w:val="hybridMultilevel"/>
     <w:tmpl w:val="70C83E90"/>
@@ -3208,7 +3331,7 @@
     <w:abstractNumId w:val="3"/>
   </w:num>
   <w:num w:numId="3">
-    <w:abstractNumId w:val="6"/>
+    <w:abstractNumId w:val="7"/>
   </w:num>
   <w:num w:numId="4">
     <w:abstractNumId w:val="2"/>
@@ -3217,10 +3340,13 @@
     <w:abstractNumId w:val="1"/>
   </w:num>
   <w:num w:numId="6">
-    <w:abstractNumId w:val="4"/>
+    <w:abstractNumId w:val="5"/>
   </w:num>
   <w:num w:numId="7">
-    <w:abstractNumId w:val="5"/>
+    <w:abstractNumId w:val="6"/>
+  </w:num>
+  <w:num w:numId="8">
+    <w:abstractNumId w:val="4"/>
   </w:num>
   <w:numIdMacAtCleanup w:val="5"/>
 </w:numbering>
@@ -4437,6 +4563,1968 @@
 </w:styles>
 </file>
 
+<file path=word/charts/chart1.xml><?xml version="1.0" encoding="utf-8"?>
+<c:chartSpace xmlns:c="http://schemas.openxmlformats.org/drawingml/2006/chart" xmlns:a="http://schemas.openxmlformats.org/drawingml/2006/main" xmlns:r="http://schemas.openxmlformats.org/officeDocument/2006/relationships">
+  <c:date1904 val="0"/>
+  <c:lang val="de-DE"/>
+  <c:roundedCorners val="0"/>
+  <mc:AlternateContent xmlns:mc="http://schemas.openxmlformats.org/markup-compatibility/2006">
+    <mc:Choice xmlns:c14="http://schemas.microsoft.com/office/drawing/2007/8/2/chart" Requires="c14">
+      <c14:style val="102"/>
+    </mc:Choice>
+    <mc:Fallback>
+      <c:style val="2"/>
+    </mc:Fallback>
+  </mc:AlternateContent>
+  <c:chart>
+    <c:title>
+      <c:tx>
+        <c:rich>
+          <a:bodyPr rot="0" spcFirstLastPara="1" vertOverflow="ellipsis" vert="horz" wrap="square" anchor="ctr" anchorCtr="1"/>
+          <a:lstStyle/>
+          <a:p>
+            <a:pPr>
+              <a:defRPr sz="1400" b="0" i="0" u="none" strike="noStrike" kern="1200" spc="0" baseline="0">
+                <a:solidFill>
+                  <a:schemeClr val="tx1">
+                    <a:lumMod val="65000"/>
+                    <a:lumOff val="35000"/>
+                  </a:schemeClr>
+                </a:solidFill>
+                <a:latin typeface="+mn-lt"/>
+                <a:ea typeface="+mn-ea"/>
+                <a:cs typeface="+mn-cs"/>
+              </a:defRPr>
+            </a:pPr>
+            <a:r>
+              <a:rPr lang="en-US"/>
+              <a:t>Aufwand</a:t>
+            </a:r>
+          </a:p>
+        </c:rich>
+      </c:tx>
+      <c:overlay val="0"/>
+      <c:spPr>
+        <a:noFill/>
+        <a:ln>
+          <a:noFill/>
+        </a:ln>
+        <a:effectLst/>
+      </c:spPr>
+      <c:txPr>
+        <a:bodyPr rot="0" spcFirstLastPara="1" vertOverflow="ellipsis" vert="horz" wrap="square" anchor="ctr" anchorCtr="1"/>
+        <a:lstStyle/>
+        <a:p>
+          <a:pPr>
+            <a:defRPr sz="1400" b="0" i="0" u="none" strike="noStrike" kern="1200" spc="0" baseline="0">
+              <a:solidFill>
+                <a:schemeClr val="tx1">
+                  <a:lumMod val="65000"/>
+                  <a:lumOff val="35000"/>
+                </a:schemeClr>
+              </a:solidFill>
+              <a:latin typeface="+mn-lt"/>
+              <a:ea typeface="+mn-ea"/>
+              <a:cs typeface="+mn-cs"/>
+            </a:defRPr>
+          </a:pPr>
+          <a:endParaRPr lang="de-DE"/>
+        </a:p>
+      </c:txPr>
+    </c:title>
+    <c:autoTitleDeleted val="0"/>
+    <c:plotArea>
+      <c:layout/>
+      <c:scatterChart>
+        <c:scatterStyle val="lineMarker"/>
+        <c:varyColors val="0"/>
+        <c:ser>
+          <c:idx val="0"/>
+          <c:order val="0"/>
+          <c:tx>
+            <c:strRef>
+              <c:f>Tabelle1!$B$1</c:f>
+              <c:strCache>
+                <c:ptCount val="1"/>
+                <c:pt idx="0">
+                  <c:v>Y-Werte</c:v>
+                </c:pt>
+              </c:strCache>
+            </c:strRef>
+          </c:tx>
+          <c:spPr>
+            <a:ln w="28575" cap="rnd">
+              <a:noFill/>
+              <a:round/>
+            </a:ln>
+            <a:effectLst/>
+          </c:spPr>
+          <c:marker>
+            <c:symbol val="circle"/>
+            <c:size val="5"/>
+            <c:spPr>
+              <a:solidFill>
+                <a:schemeClr val="accent1"/>
+              </a:solidFill>
+              <a:ln w="9525">
+                <a:solidFill>
+                  <a:schemeClr val="accent1"/>
+                </a:solidFill>
+              </a:ln>
+              <a:effectLst/>
+            </c:spPr>
+          </c:marker>
+          <c:xVal>
+            <c:numRef>
+              <c:f>Tabelle1!$A$2:$A$4</c:f>
+              <c:numCache>
+                <c:formatCode>General</c:formatCode>
+                <c:ptCount val="3"/>
+                <c:pt idx="0">
+                  <c:v>19.68</c:v>
+                </c:pt>
+              </c:numCache>
+            </c:numRef>
+          </c:xVal>
+          <c:yVal>
+            <c:numRef>
+              <c:f>Tabelle1!$B$2:$B$4</c:f>
+              <c:numCache>
+                <c:formatCode>General</c:formatCode>
+                <c:ptCount val="3"/>
+                <c:pt idx="0">
+                  <c:v>20</c:v>
+                </c:pt>
+              </c:numCache>
+            </c:numRef>
+          </c:yVal>
+          <c:smooth val="0"/>
+        </c:ser>
+        <c:dLbls>
+          <c:showLegendKey val="0"/>
+          <c:showVal val="0"/>
+          <c:showCatName val="0"/>
+          <c:showSerName val="0"/>
+          <c:showPercent val="0"/>
+          <c:showBubbleSize val="0"/>
+        </c:dLbls>
+        <c:axId val="799799312"/>
+        <c:axId val="799793872"/>
+      </c:scatterChart>
+      <c:valAx>
+        <c:axId val="799799312"/>
+        <c:scaling>
+          <c:orientation val="minMax"/>
+        </c:scaling>
+        <c:delete val="0"/>
+        <c:axPos val="b"/>
+        <c:majorGridlines>
+          <c:spPr>
+            <a:ln w="9525" cap="flat" cmpd="sng" algn="ctr">
+              <a:solidFill>
+                <a:schemeClr val="tx1">
+                  <a:lumMod val="15000"/>
+                  <a:lumOff val="85000"/>
+                </a:schemeClr>
+              </a:solidFill>
+              <a:round/>
+            </a:ln>
+            <a:effectLst/>
+          </c:spPr>
+        </c:majorGridlines>
+        <c:title>
+          <c:tx>
+            <c:rich>
+              <a:bodyPr rot="0" spcFirstLastPara="1" vertOverflow="ellipsis" vert="horz" wrap="square" anchor="ctr" anchorCtr="1"/>
+              <a:lstStyle/>
+              <a:p>
+                <a:pPr>
+                  <a:defRPr sz="1000" b="0" i="0" u="none" strike="noStrike" kern="1200" baseline="0">
+                    <a:solidFill>
+                      <a:schemeClr val="tx1">
+                        <a:lumMod val="65000"/>
+                        <a:lumOff val="35000"/>
+                      </a:schemeClr>
+                    </a:solidFill>
+                    <a:latin typeface="+mn-lt"/>
+                    <a:ea typeface="+mn-ea"/>
+                    <a:cs typeface="+mn-cs"/>
+                  </a:defRPr>
+                </a:pPr>
+                <a:r>
+                  <a:rPr lang="de-DE"/>
+                  <a:t>Function Points</a:t>
+                </a:r>
+              </a:p>
+            </c:rich>
+          </c:tx>
+          <c:overlay val="0"/>
+          <c:spPr>
+            <a:noFill/>
+            <a:ln>
+              <a:noFill/>
+            </a:ln>
+            <a:effectLst/>
+          </c:spPr>
+          <c:txPr>
+            <a:bodyPr rot="0" spcFirstLastPara="1" vertOverflow="ellipsis" vert="horz" wrap="square" anchor="ctr" anchorCtr="1"/>
+            <a:lstStyle/>
+            <a:p>
+              <a:pPr>
+                <a:defRPr sz="1000" b="0" i="0" u="none" strike="noStrike" kern="1200" baseline="0">
+                  <a:solidFill>
+                    <a:schemeClr val="tx1">
+                      <a:lumMod val="65000"/>
+                      <a:lumOff val="35000"/>
+                    </a:schemeClr>
+                  </a:solidFill>
+                  <a:latin typeface="+mn-lt"/>
+                  <a:ea typeface="+mn-ea"/>
+                  <a:cs typeface="+mn-cs"/>
+                </a:defRPr>
+              </a:pPr>
+              <a:endParaRPr lang="de-DE"/>
+            </a:p>
+          </c:txPr>
+        </c:title>
+        <c:numFmt formatCode="General" sourceLinked="1"/>
+        <c:majorTickMark val="none"/>
+        <c:minorTickMark val="none"/>
+        <c:tickLblPos val="nextTo"/>
+        <c:spPr>
+          <a:noFill/>
+          <a:ln w="9525" cap="flat" cmpd="sng" algn="ctr">
+            <a:solidFill>
+              <a:schemeClr val="tx1">
+                <a:lumMod val="25000"/>
+                <a:lumOff val="75000"/>
+              </a:schemeClr>
+            </a:solidFill>
+            <a:round/>
+          </a:ln>
+          <a:effectLst/>
+        </c:spPr>
+        <c:txPr>
+          <a:bodyPr rot="-60000000" spcFirstLastPara="1" vertOverflow="ellipsis" vert="horz" wrap="square" anchor="ctr" anchorCtr="1"/>
+          <a:lstStyle/>
+          <a:p>
+            <a:pPr>
+              <a:defRPr sz="900" b="0" i="0" u="none" strike="noStrike" kern="1200" baseline="0">
+                <a:solidFill>
+                  <a:schemeClr val="tx1">
+                    <a:lumMod val="65000"/>
+                    <a:lumOff val="35000"/>
+                  </a:schemeClr>
+                </a:solidFill>
+                <a:latin typeface="+mn-lt"/>
+                <a:ea typeface="+mn-ea"/>
+                <a:cs typeface="+mn-cs"/>
+              </a:defRPr>
+            </a:pPr>
+            <a:endParaRPr lang="de-DE"/>
+          </a:p>
+        </c:txPr>
+        <c:crossAx val="799793872"/>
+        <c:crosses val="autoZero"/>
+        <c:crossBetween val="midCat"/>
+      </c:valAx>
+      <c:valAx>
+        <c:axId val="799793872"/>
+        <c:scaling>
+          <c:orientation val="minMax"/>
+        </c:scaling>
+        <c:delete val="0"/>
+        <c:axPos val="l"/>
+        <c:majorGridlines>
+          <c:spPr>
+            <a:ln w="9525" cap="flat" cmpd="sng" algn="ctr">
+              <a:solidFill>
+                <a:schemeClr val="tx1">
+                  <a:lumMod val="15000"/>
+                  <a:lumOff val="85000"/>
+                </a:schemeClr>
+              </a:solidFill>
+              <a:round/>
+            </a:ln>
+            <a:effectLst/>
+          </c:spPr>
+        </c:majorGridlines>
+        <c:title>
+          <c:tx>
+            <c:rich>
+              <a:bodyPr rot="-5400000" spcFirstLastPara="1" vertOverflow="ellipsis" vert="horz" wrap="square" anchor="ctr" anchorCtr="1"/>
+              <a:lstStyle/>
+              <a:p>
+                <a:pPr>
+                  <a:defRPr sz="1000" b="0" i="0" u="none" strike="noStrike" kern="1200" baseline="0">
+                    <a:solidFill>
+                      <a:schemeClr val="tx1">
+                        <a:lumMod val="65000"/>
+                        <a:lumOff val="35000"/>
+                      </a:schemeClr>
+                    </a:solidFill>
+                    <a:latin typeface="+mn-lt"/>
+                    <a:ea typeface="+mn-ea"/>
+                    <a:cs typeface="+mn-cs"/>
+                  </a:defRPr>
+                </a:pPr>
+                <a:r>
+                  <a:rPr lang="de-DE"/>
+                  <a:t>Aufwand / h</a:t>
+                </a:r>
+              </a:p>
+            </c:rich>
+          </c:tx>
+          <c:overlay val="0"/>
+          <c:spPr>
+            <a:noFill/>
+            <a:ln>
+              <a:noFill/>
+            </a:ln>
+            <a:effectLst/>
+          </c:spPr>
+          <c:txPr>
+            <a:bodyPr rot="-5400000" spcFirstLastPara="1" vertOverflow="ellipsis" vert="horz" wrap="square" anchor="ctr" anchorCtr="1"/>
+            <a:lstStyle/>
+            <a:p>
+              <a:pPr>
+                <a:defRPr sz="1000" b="0" i="0" u="none" strike="noStrike" kern="1200" baseline="0">
+                  <a:solidFill>
+                    <a:schemeClr val="tx1">
+                      <a:lumMod val="65000"/>
+                      <a:lumOff val="35000"/>
+                    </a:schemeClr>
+                  </a:solidFill>
+                  <a:latin typeface="+mn-lt"/>
+                  <a:ea typeface="+mn-ea"/>
+                  <a:cs typeface="+mn-cs"/>
+                </a:defRPr>
+              </a:pPr>
+              <a:endParaRPr lang="de-DE"/>
+            </a:p>
+          </c:txPr>
+        </c:title>
+        <c:numFmt formatCode="General" sourceLinked="1"/>
+        <c:majorTickMark val="none"/>
+        <c:minorTickMark val="none"/>
+        <c:tickLblPos val="nextTo"/>
+        <c:spPr>
+          <a:noFill/>
+          <a:ln w="9525" cap="flat" cmpd="sng" algn="ctr">
+            <a:solidFill>
+              <a:schemeClr val="tx1">
+                <a:lumMod val="25000"/>
+                <a:lumOff val="75000"/>
+              </a:schemeClr>
+            </a:solidFill>
+            <a:round/>
+          </a:ln>
+          <a:effectLst/>
+        </c:spPr>
+        <c:txPr>
+          <a:bodyPr rot="-60000000" spcFirstLastPara="1" vertOverflow="ellipsis" vert="horz" wrap="square" anchor="ctr" anchorCtr="1"/>
+          <a:lstStyle/>
+          <a:p>
+            <a:pPr>
+              <a:defRPr sz="900" b="0" i="0" u="none" strike="noStrike" kern="1200" baseline="0">
+                <a:solidFill>
+                  <a:schemeClr val="tx1">
+                    <a:lumMod val="65000"/>
+                    <a:lumOff val="35000"/>
+                  </a:schemeClr>
+                </a:solidFill>
+                <a:latin typeface="+mn-lt"/>
+                <a:ea typeface="+mn-ea"/>
+                <a:cs typeface="+mn-cs"/>
+              </a:defRPr>
+            </a:pPr>
+            <a:endParaRPr lang="de-DE"/>
+          </a:p>
+        </c:txPr>
+        <c:crossAx val="799799312"/>
+        <c:crosses val="autoZero"/>
+        <c:crossBetween val="midCat"/>
+      </c:valAx>
+      <c:spPr>
+        <a:noFill/>
+        <a:ln>
+          <a:noFill/>
+        </a:ln>
+        <a:effectLst/>
+      </c:spPr>
+    </c:plotArea>
+    <c:plotVisOnly val="1"/>
+    <c:dispBlanksAs val="gap"/>
+    <c:showDLblsOverMax val="0"/>
+  </c:chart>
+  <c:spPr>
+    <a:solidFill>
+      <a:schemeClr val="bg1"/>
+    </a:solidFill>
+    <a:ln w="9525" cap="flat" cmpd="sng" algn="ctr">
+      <a:solidFill>
+        <a:schemeClr val="tx1">
+          <a:lumMod val="15000"/>
+          <a:lumOff val="85000"/>
+        </a:schemeClr>
+      </a:solidFill>
+      <a:round/>
+    </a:ln>
+    <a:effectLst/>
+  </c:spPr>
+  <c:txPr>
+    <a:bodyPr/>
+    <a:lstStyle/>
+    <a:p>
+      <a:pPr>
+        <a:defRPr/>
+      </a:pPr>
+      <a:endParaRPr lang="de-DE"/>
+    </a:p>
+  </c:txPr>
+  <c:externalData r:id="rId3">
+    <c:autoUpdate val="0"/>
+  </c:externalData>
+</c:chartSpace>
+</file>
+
+<file path=word/charts/chart2.xml><?xml version="1.0" encoding="utf-8"?>
+<c:chartSpace xmlns:c="http://schemas.openxmlformats.org/drawingml/2006/chart" xmlns:a="http://schemas.openxmlformats.org/drawingml/2006/main" xmlns:r="http://schemas.openxmlformats.org/officeDocument/2006/relationships">
+  <c:date1904 val="0"/>
+  <c:lang val="de-DE"/>
+  <c:roundedCorners val="0"/>
+  <mc:AlternateContent xmlns:mc="http://schemas.openxmlformats.org/markup-compatibility/2006">
+    <mc:Choice xmlns:c14="http://schemas.microsoft.com/office/drawing/2007/8/2/chart" Requires="c14">
+      <c14:style val="102"/>
+    </mc:Choice>
+    <mc:Fallback>
+      <c:style val="2"/>
+    </mc:Fallback>
+  </mc:AlternateContent>
+  <c:chart>
+    <c:title>
+      <c:tx>
+        <c:rich>
+          <a:bodyPr rot="0" spcFirstLastPara="1" vertOverflow="ellipsis" vert="horz" wrap="square" anchor="ctr" anchorCtr="1"/>
+          <a:lstStyle/>
+          <a:p>
+            <a:pPr>
+              <a:defRPr sz="1400" b="0" i="0" u="none" strike="noStrike" kern="1200" spc="0" baseline="0">
+                <a:solidFill>
+                  <a:schemeClr val="tx1">
+                    <a:lumMod val="65000"/>
+                    <a:lumOff val="35000"/>
+                  </a:schemeClr>
+                </a:solidFill>
+                <a:latin typeface="+mn-lt"/>
+                <a:ea typeface="+mn-ea"/>
+                <a:cs typeface="+mn-cs"/>
+              </a:defRPr>
+            </a:pPr>
+            <a:r>
+              <a:rPr lang="en-US"/>
+              <a:t>Lines Of Code</a:t>
+            </a:r>
+          </a:p>
+        </c:rich>
+      </c:tx>
+      <c:overlay val="0"/>
+      <c:spPr>
+        <a:noFill/>
+        <a:ln>
+          <a:noFill/>
+        </a:ln>
+        <a:effectLst/>
+      </c:spPr>
+      <c:txPr>
+        <a:bodyPr rot="0" spcFirstLastPara="1" vertOverflow="ellipsis" vert="horz" wrap="square" anchor="ctr" anchorCtr="1"/>
+        <a:lstStyle/>
+        <a:p>
+          <a:pPr>
+            <a:defRPr sz="1400" b="0" i="0" u="none" strike="noStrike" kern="1200" spc="0" baseline="0">
+              <a:solidFill>
+                <a:schemeClr val="tx1">
+                  <a:lumMod val="65000"/>
+                  <a:lumOff val="35000"/>
+                </a:schemeClr>
+              </a:solidFill>
+              <a:latin typeface="+mn-lt"/>
+              <a:ea typeface="+mn-ea"/>
+              <a:cs typeface="+mn-cs"/>
+            </a:defRPr>
+          </a:pPr>
+          <a:endParaRPr lang="de-DE"/>
+        </a:p>
+      </c:txPr>
+    </c:title>
+    <c:autoTitleDeleted val="0"/>
+    <c:plotArea>
+      <c:layout/>
+      <c:scatterChart>
+        <c:scatterStyle val="lineMarker"/>
+        <c:varyColors val="0"/>
+        <c:ser>
+          <c:idx val="0"/>
+          <c:order val="0"/>
+          <c:tx>
+            <c:strRef>
+              <c:f>Tabelle1!$B$1</c:f>
+              <c:strCache>
+                <c:ptCount val="1"/>
+                <c:pt idx="0">
+                  <c:v>Y-Werte</c:v>
+                </c:pt>
+              </c:strCache>
+            </c:strRef>
+          </c:tx>
+          <c:spPr>
+            <a:ln w="28575" cap="rnd">
+              <a:noFill/>
+              <a:round/>
+            </a:ln>
+            <a:effectLst/>
+          </c:spPr>
+          <c:marker>
+            <c:symbol val="circle"/>
+            <c:size val="5"/>
+            <c:spPr>
+              <a:solidFill>
+                <a:schemeClr val="accent1"/>
+              </a:solidFill>
+              <a:ln w="9525">
+                <a:solidFill>
+                  <a:schemeClr val="accent1"/>
+                </a:solidFill>
+              </a:ln>
+              <a:effectLst/>
+            </c:spPr>
+          </c:marker>
+          <c:xVal>
+            <c:numRef>
+              <c:f>Tabelle1!$A$2:$A$4</c:f>
+              <c:numCache>
+                <c:formatCode>General</c:formatCode>
+                <c:ptCount val="3"/>
+                <c:pt idx="0">
+                  <c:v>19.68</c:v>
+                </c:pt>
+              </c:numCache>
+            </c:numRef>
+          </c:xVal>
+          <c:yVal>
+            <c:numRef>
+              <c:f>Tabelle1!$B$2:$B$4</c:f>
+              <c:numCache>
+                <c:formatCode>General</c:formatCode>
+                <c:ptCount val="3"/>
+                <c:pt idx="0">
+                  <c:v>147</c:v>
+                </c:pt>
+              </c:numCache>
+            </c:numRef>
+          </c:yVal>
+          <c:smooth val="0"/>
+        </c:ser>
+        <c:dLbls>
+          <c:showLegendKey val="0"/>
+          <c:showVal val="0"/>
+          <c:showCatName val="0"/>
+          <c:showSerName val="0"/>
+          <c:showPercent val="0"/>
+          <c:showBubbleSize val="0"/>
+        </c:dLbls>
+        <c:axId val="799799856"/>
+        <c:axId val="799791696"/>
+      </c:scatterChart>
+      <c:valAx>
+        <c:axId val="799799856"/>
+        <c:scaling>
+          <c:orientation val="minMax"/>
+        </c:scaling>
+        <c:delete val="0"/>
+        <c:axPos val="b"/>
+        <c:majorGridlines>
+          <c:spPr>
+            <a:ln w="9525" cap="flat" cmpd="sng" algn="ctr">
+              <a:solidFill>
+                <a:schemeClr val="tx1">
+                  <a:lumMod val="15000"/>
+                  <a:lumOff val="85000"/>
+                </a:schemeClr>
+              </a:solidFill>
+              <a:round/>
+            </a:ln>
+            <a:effectLst/>
+          </c:spPr>
+        </c:majorGridlines>
+        <c:title>
+          <c:tx>
+            <c:rich>
+              <a:bodyPr rot="0" spcFirstLastPara="1" vertOverflow="ellipsis" vert="horz" wrap="square" anchor="ctr" anchorCtr="1"/>
+              <a:lstStyle/>
+              <a:p>
+                <a:pPr>
+                  <a:defRPr sz="1000" b="0" i="0" u="none" strike="noStrike" kern="1200" baseline="0">
+                    <a:solidFill>
+                      <a:schemeClr val="tx1">
+                        <a:lumMod val="65000"/>
+                        <a:lumOff val="35000"/>
+                      </a:schemeClr>
+                    </a:solidFill>
+                    <a:latin typeface="+mn-lt"/>
+                    <a:ea typeface="+mn-ea"/>
+                    <a:cs typeface="+mn-cs"/>
+                  </a:defRPr>
+                </a:pPr>
+                <a:r>
+                  <a:rPr lang="de-DE"/>
+                  <a:t>Function Points</a:t>
+                </a:r>
+              </a:p>
+            </c:rich>
+          </c:tx>
+          <c:overlay val="0"/>
+          <c:spPr>
+            <a:noFill/>
+            <a:ln>
+              <a:noFill/>
+            </a:ln>
+            <a:effectLst/>
+          </c:spPr>
+          <c:txPr>
+            <a:bodyPr rot="0" spcFirstLastPara="1" vertOverflow="ellipsis" vert="horz" wrap="square" anchor="ctr" anchorCtr="1"/>
+            <a:lstStyle/>
+            <a:p>
+              <a:pPr>
+                <a:defRPr sz="1000" b="0" i="0" u="none" strike="noStrike" kern="1200" baseline="0">
+                  <a:solidFill>
+                    <a:schemeClr val="tx1">
+                      <a:lumMod val="65000"/>
+                      <a:lumOff val="35000"/>
+                    </a:schemeClr>
+                  </a:solidFill>
+                  <a:latin typeface="+mn-lt"/>
+                  <a:ea typeface="+mn-ea"/>
+                  <a:cs typeface="+mn-cs"/>
+                </a:defRPr>
+              </a:pPr>
+              <a:endParaRPr lang="de-DE"/>
+            </a:p>
+          </c:txPr>
+        </c:title>
+        <c:numFmt formatCode="General" sourceLinked="1"/>
+        <c:majorTickMark val="none"/>
+        <c:minorTickMark val="none"/>
+        <c:tickLblPos val="nextTo"/>
+        <c:spPr>
+          <a:noFill/>
+          <a:ln w="9525" cap="flat" cmpd="sng" algn="ctr">
+            <a:solidFill>
+              <a:schemeClr val="tx1">
+                <a:lumMod val="25000"/>
+                <a:lumOff val="75000"/>
+              </a:schemeClr>
+            </a:solidFill>
+            <a:round/>
+          </a:ln>
+          <a:effectLst/>
+        </c:spPr>
+        <c:txPr>
+          <a:bodyPr rot="-60000000" spcFirstLastPara="1" vertOverflow="ellipsis" vert="horz" wrap="square" anchor="ctr" anchorCtr="1"/>
+          <a:lstStyle/>
+          <a:p>
+            <a:pPr>
+              <a:defRPr sz="900" b="0" i="0" u="none" strike="noStrike" kern="1200" baseline="0">
+                <a:solidFill>
+                  <a:schemeClr val="tx1">
+                    <a:lumMod val="65000"/>
+                    <a:lumOff val="35000"/>
+                  </a:schemeClr>
+                </a:solidFill>
+                <a:latin typeface="+mn-lt"/>
+                <a:ea typeface="+mn-ea"/>
+                <a:cs typeface="+mn-cs"/>
+              </a:defRPr>
+            </a:pPr>
+            <a:endParaRPr lang="de-DE"/>
+          </a:p>
+        </c:txPr>
+        <c:crossAx val="799791696"/>
+        <c:crosses val="autoZero"/>
+        <c:crossBetween val="midCat"/>
+      </c:valAx>
+      <c:valAx>
+        <c:axId val="799791696"/>
+        <c:scaling>
+          <c:orientation val="minMax"/>
+        </c:scaling>
+        <c:delete val="0"/>
+        <c:axPos val="l"/>
+        <c:majorGridlines>
+          <c:spPr>
+            <a:ln w="9525" cap="flat" cmpd="sng" algn="ctr">
+              <a:solidFill>
+                <a:schemeClr val="tx1">
+                  <a:lumMod val="15000"/>
+                  <a:lumOff val="85000"/>
+                </a:schemeClr>
+              </a:solidFill>
+              <a:round/>
+            </a:ln>
+            <a:effectLst/>
+          </c:spPr>
+        </c:majorGridlines>
+        <c:title>
+          <c:tx>
+            <c:rich>
+              <a:bodyPr rot="-5400000" spcFirstLastPara="1" vertOverflow="ellipsis" vert="horz" wrap="square" anchor="ctr" anchorCtr="1"/>
+              <a:lstStyle/>
+              <a:p>
+                <a:pPr>
+                  <a:defRPr sz="1000" b="0" i="0" u="none" strike="noStrike" kern="1200" baseline="0">
+                    <a:solidFill>
+                      <a:schemeClr val="tx1">
+                        <a:lumMod val="65000"/>
+                        <a:lumOff val="35000"/>
+                      </a:schemeClr>
+                    </a:solidFill>
+                    <a:latin typeface="+mn-lt"/>
+                    <a:ea typeface="+mn-ea"/>
+                    <a:cs typeface="+mn-cs"/>
+                  </a:defRPr>
+                </a:pPr>
+                <a:r>
+                  <a:rPr lang="de-DE"/>
+                  <a:t>Lines Of Code</a:t>
+                </a:r>
+              </a:p>
+            </c:rich>
+          </c:tx>
+          <c:overlay val="0"/>
+          <c:spPr>
+            <a:noFill/>
+            <a:ln>
+              <a:noFill/>
+            </a:ln>
+            <a:effectLst/>
+          </c:spPr>
+          <c:txPr>
+            <a:bodyPr rot="-5400000" spcFirstLastPara="1" vertOverflow="ellipsis" vert="horz" wrap="square" anchor="ctr" anchorCtr="1"/>
+            <a:lstStyle/>
+            <a:p>
+              <a:pPr>
+                <a:defRPr sz="1000" b="0" i="0" u="none" strike="noStrike" kern="1200" baseline="0">
+                  <a:solidFill>
+                    <a:schemeClr val="tx1">
+                      <a:lumMod val="65000"/>
+                      <a:lumOff val="35000"/>
+                    </a:schemeClr>
+                  </a:solidFill>
+                  <a:latin typeface="+mn-lt"/>
+                  <a:ea typeface="+mn-ea"/>
+                  <a:cs typeface="+mn-cs"/>
+                </a:defRPr>
+              </a:pPr>
+              <a:endParaRPr lang="de-DE"/>
+            </a:p>
+          </c:txPr>
+        </c:title>
+        <c:numFmt formatCode="General" sourceLinked="1"/>
+        <c:majorTickMark val="none"/>
+        <c:minorTickMark val="none"/>
+        <c:tickLblPos val="nextTo"/>
+        <c:spPr>
+          <a:noFill/>
+          <a:ln w="9525" cap="flat" cmpd="sng" algn="ctr">
+            <a:solidFill>
+              <a:schemeClr val="tx1">
+                <a:lumMod val="25000"/>
+                <a:lumOff val="75000"/>
+              </a:schemeClr>
+            </a:solidFill>
+            <a:round/>
+          </a:ln>
+          <a:effectLst/>
+        </c:spPr>
+        <c:txPr>
+          <a:bodyPr rot="-60000000" spcFirstLastPara="1" vertOverflow="ellipsis" vert="horz" wrap="square" anchor="ctr" anchorCtr="1"/>
+          <a:lstStyle/>
+          <a:p>
+            <a:pPr>
+              <a:defRPr sz="900" b="0" i="0" u="none" strike="noStrike" kern="1200" baseline="0">
+                <a:solidFill>
+                  <a:schemeClr val="tx1">
+                    <a:lumMod val="65000"/>
+                    <a:lumOff val="35000"/>
+                  </a:schemeClr>
+                </a:solidFill>
+                <a:latin typeface="+mn-lt"/>
+                <a:ea typeface="+mn-ea"/>
+                <a:cs typeface="+mn-cs"/>
+              </a:defRPr>
+            </a:pPr>
+            <a:endParaRPr lang="de-DE"/>
+          </a:p>
+        </c:txPr>
+        <c:crossAx val="799799856"/>
+        <c:crosses val="autoZero"/>
+        <c:crossBetween val="midCat"/>
+      </c:valAx>
+      <c:spPr>
+        <a:noFill/>
+        <a:ln>
+          <a:noFill/>
+        </a:ln>
+        <a:effectLst/>
+      </c:spPr>
+    </c:plotArea>
+    <c:plotVisOnly val="1"/>
+    <c:dispBlanksAs val="gap"/>
+    <c:showDLblsOverMax val="0"/>
+  </c:chart>
+  <c:spPr>
+    <a:solidFill>
+      <a:schemeClr val="bg1"/>
+    </a:solidFill>
+    <a:ln w="9525" cap="flat" cmpd="sng" algn="ctr">
+      <a:solidFill>
+        <a:schemeClr val="tx1">
+          <a:lumMod val="15000"/>
+          <a:lumOff val="85000"/>
+        </a:schemeClr>
+      </a:solidFill>
+      <a:round/>
+    </a:ln>
+    <a:effectLst/>
+  </c:spPr>
+  <c:txPr>
+    <a:bodyPr/>
+    <a:lstStyle/>
+    <a:p>
+      <a:pPr>
+        <a:defRPr/>
+      </a:pPr>
+      <a:endParaRPr lang="de-DE"/>
+    </a:p>
+  </c:txPr>
+  <c:externalData r:id="rId3">
+    <c:autoUpdate val="0"/>
+  </c:externalData>
+</c:chartSpace>
+</file>
+
+<file path=word/charts/colors1.xml><?xml version="1.0" encoding="utf-8"?>
+<cs:colorStyle xmlns:cs="http://schemas.microsoft.com/office/drawing/2012/chartStyle" xmlns:a="http://schemas.openxmlformats.org/drawingml/2006/main" meth="cycle" id="10">
+  <a:schemeClr val="accent1"/>
+  <a:schemeClr val="accent2"/>
+  <a:schemeClr val="accent3"/>
+  <a:schemeClr val="accent4"/>
+  <a:schemeClr val="accent5"/>
+  <a:schemeClr val="accent6"/>
+  <cs:variation/>
+  <cs:variation>
+    <a:lumMod val="60000"/>
+  </cs:variation>
+  <cs:variation>
+    <a:lumMod val="80000"/>
+    <a:lumOff val="20000"/>
+  </cs:variation>
+  <cs:variation>
+    <a:lumMod val="80000"/>
+  </cs:variation>
+  <cs:variation>
+    <a:lumMod val="60000"/>
+    <a:lumOff val="40000"/>
+  </cs:variation>
+  <cs:variation>
+    <a:lumMod val="50000"/>
+  </cs:variation>
+  <cs:variation>
+    <a:lumMod val="70000"/>
+    <a:lumOff val="30000"/>
+  </cs:variation>
+  <cs:variation>
+    <a:lumMod val="70000"/>
+  </cs:variation>
+  <cs:variation>
+    <a:lumMod val="50000"/>
+    <a:lumOff val="50000"/>
+  </cs:variation>
+</cs:colorStyle>
+</file>
+
+<file path=word/charts/colors2.xml><?xml version="1.0" encoding="utf-8"?>
+<cs:colorStyle xmlns:cs="http://schemas.microsoft.com/office/drawing/2012/chartStyle" xmlns:a="http://schemas.openxmlformats.org/drawingml/2006/main" meth="cycle" id="10">
+  <a:schemeClr val="accent1"/>
+  <a:schemeClr val="accent2"/>
+  <a:schemeClr val="accent3"/>
+  <a:schemeClr val="accent4"/>
+  <a:schemeClr val="accent5"/>
+  <a:schemeClr val="accent6"/>
+  <cs:variation/>
+  <cs:variation>
+    <a:lumMod val="60000"/>
+  </cs:variation>
+  <cs:variation>
+    <a:lumMod val="80000"/>
+    <a:lumOff val="20000"/>
+  </cs:variation>
+  <cs:variation>
+    <a:lumMod val="80000"/>
+  </cs:variation>
+  <cs:variation>
+    <a:lumMod val="60000"/>
+    <a:lumOff val="40000"/>
+  </cs:variation>
+  <cs:variation>
+    <a:lumMod val="50000"/>
+  </cs:variation>
+  <cs:variation>
+    <a:lumMod val="70000"/>
+    <a:lumOff val="30000"/>
+  </cs:variation>
+  <cs:variation>
+    <a:lumMod val="70000"/>
+  </cs:variation>
+  <cs:variation>
+    <a:lumMod val="50000"/>
+    <a:lumOff val="50000"/>
+  </cs:variation>
+</cs:colorStyle>
+</file>
+
+<file path=word/charts/style1.xml><?xml version="1.0" encoding="utf-8"?>
+<cs:chartStyle xmlns:cs="http://schemas.microsoft.com/office/drawing/2012/chartStyle" xmlns:a="http://schemas.openxmlformats.org/drawingml/2006/main" id="240">
+  <cs:axisTitle>
+    <cs:lnRef idx="0"/>
+    <cs:fillRef idx="0"/>
+    <cs:effectRef idx="0"/>
+    <cs:fontRef idx="minor">
+      <a:schemeClr val="tx1">
+        <a:lumMod val="65000"/>
+        <a:lumOff val="35000"/>
+      </a:schemeClr>
+    </cs:fontRef>
+    <cs:defRPr sz="1000" kern="1200"/>
+  </cs:axisTitle>
+  <cs:categoryAxis>
+    <cs:lnRef idx="0"/>
+    <cs:fillRef idx="0"/>
+    <cs:effectRef idx="0"/>
+    <cs:fontRef idx="minor">
+      <a:schemeClr val="tx1">
+        <a:lumMod val="65000"/>
+        <a:lumOff val="35000"/>
+      </a:schemeClr>
+    </cs:fontRef>
+    <cs:spPr>
+      <a:ln w="9525" cap="flat" cmpd="sng" algn="ctr">
+        <a:solidFill>
+          <a:schemeClr val="tx1">
+            <a:lumMod val="25000"/>
+            <a:lumOff val="75000"/>
+          </a:schemeClr>
+        </a:solidFill>
+        <a:round/>
+      </a:ln>
+    </cs:spPr>
+    <cs:defRPr sz="900" kern="1200"/>
+  </cs:categoryAxis>
+  <cs:chartArea mods="allowNoFillOverride allowNoLineOverride">
+    <cs:lnRef idx="0"/>
+    <cs:fillRef idx="0"/>
+    <cs:effectRef idx="0"/>
+    <cs:fontRef idx="minor">
+      <a:schemeClr val="tx1"/>
+    </cs:fontRef>
+    <cs:spPr>
+      <a:solidFill>
+        <a:schemeClr val="bg1"/>
+      </a:solidFill>
+      <a:ln w="9525" cap="flat" cmpd="sng" algn="ctr">
+        <a:solidFill>
+          <a:schemeClr val="tx1">
+            <a:lumMod val="15000"/>
+            <a:lumOff val="85000"/>
+          </a:schemeClr>
+        </a:solidFill>
+        <a:round/>
+      </a:ln>
+    </cs:spPr>
+    <cs:defRPr sz="1000" kern="1200"/>
+  </cs:chartArea>
+  <cs:dataLabel>
+    <cs:lnRef idx="0"/>
+    <cs:fillRef idx="0"/>
+    <cs:effectRef idx="0"/>
+    <cs:fontRef idx="minor">
+      <a:schemeClr val="tx1">
+        <a:lumMod val="75000"/>
+        <a:lumOff val="25000"/>
+      </a:schemeClr>
+    </cs:fontRef>
+    <cs:defRPr sz="900" kern="1200"/>
+  </cs:dataLabel>
+  <cs:dataLabelCallout>
+    <cs:lnRef idx="0"/>
+    <cs:fillRef idx="0"/>
+    <cs:effectRef idx="0"/>
+    <cs:fontRef idx="minor">
+      <a:schemeClr val="dk1">
+        <a:lumMod val="65000"/>
+        <a:lumOff val="35000"/>
+      </a:schemeClr>
+    </cs:fontRef>
+    <cs:spPr>
+      <a:solidFill>
+        <a:schemeClr val="lt1"/>
+      </a:solidFill>
+      <a:ln>
+        <a:solidFill>
+          <a:schemeClr val="dk1">
+            <a:lumMod val="25000"/>
+            <a:lumOff val="75000"/>
+          </a:schemeClr>
+        </a:solidFill>
+      </a:ln>
+    </cs:spPr>
+    <cs:defRPr sz="900" kern="1200"/>
+    <cs:bodyPr rot="0" spcFirstLastPara="1" vertOverflow="clip" horzOverflow="clip" vert="horz" wrap="square" lIns="36576" tIns="18288" rIns="36576" bIns="18288" anchor="ctr" anchorCtr="1">
+      <a:spAutoFit/>
+    </cs:bodyPr>
+  </cs:dataLabelCallout>
+  <cs:dataPoint>
+    <cs:lnRef idx="0"/>
+    <cs:fillRef idx="1">
+      <cs:styleClr val="auto"/>
+    </cs:fillRef>
+    <cs:effectRef idx="0"/>
+    <cs:fontRef idx="minor">
+      <a:schemeClr val="tx1"/>
+    </cs:fontRef>
+  </cs:dataPoint>
+  <cs:dataPoint3D>
+    <cs:lnRef idx="0"/>
+    <cs:fillRef idx="1">
+      <cs:styleClr val="auto"/>
+    </cs:fillRef>
+    <cs:effectRef idx="0"/>
+    <cs:fontRef idx="minor">
+      <a:schemeClr val="tx1"/>
+    </cs:fontRef>
+  </cs:dataPoint3D>
+  <cs:dataPointLine>
+    <cs:lnRef idx="0">
+      <cs:styleClr val="auto"/>
+    </cs:lnRef>
+    <cs:fillRef idx="1"/>
+    <cs:effectRef idx="0"/>
+    <cs:fontRef idx="minor">
+      <a:schemeClr val="tx1"/>
+    </cs:fontRef>
+    <cs:spPr>
+      <a:ln w="19050" cap="rnd">
+        <a:solidFill>
+          <a:schemeClr val="phClr"/>
+        </a:solidFill>
+        <a:round/>
+      </a:ln>
+    </cs:spPr>
+  </cs:dataPointLine>
+  <cs:dataPointMarker>
+    <cs:lnRef idx="0">
+      <cs:styleClr val="auto"/>
+    </cs:lnRef>
+    <cs:fillRef idx="1">
+      <cs:styleClr val="auto"/>
+    </cs:fillRef>
+    <cs:effectRef idx="0"/>
+    <cs:fontRef idx="minor">
+      <a:schemeClr val="tx1"/>
+    </cs:fontRef>
+    <cs:spPr>
+      <a:ln w="9525">
+        <a:solidFill>
+          <a:schemeClr val="phClr"/>
+        </a:solidFill>
+      </a:ln>
+    </cs:spPr>
+  </cs:dataPointMarker>
+  <cs:dataPointMarkerLayout symbol="circle" size="5"/>
+  <cs:dataPointWireframe>
+    <cs:lnRef idx="0">
+      <cs:styleClr val="auto"/>
+    </cs:lnRef>
+    <cs:fillRef idx="0"/>
+    <cs:effectRef idx="0"/>
+    <cs:fontRef idx="minor">
+      <a:schemeClr val="dk1"/>
+    </cs:fontRef>
+    <cs:spPr>
+      <a:ln w="9525" cap="rnd">
+        <a:solidFill>
+          <a:schemeClr val="phClr"/>
+        </a:solidFill>
+        <a:round/>
+      </a:ln>
+    </cs:spPr>
+  </cs:dataPointWireframe>
+  <cs:dataTable>
+    <cs:lnRef idx="0"/>
+    <cs:fillRef idx="0"/>
+    <cs:effectRef idx="0"/>
+    <cs:fontRef idx="minor">
+      <a:schemeClr val="tx1">
+        <a:lumMod val="65000"/>
+        <a:lumOff val="35000"/>
+      </a:schemeClr>
+    </cs:fontRef>
+    <cs:spPr>
+      <a:noFill/>
+      <a:ln w="9525" cap="flat" cmpd="sng" algn="ctr">
+        <a:solidFill>
+          <a:schemeClr val="tx1">
+            <a:lumMod val="15000"/>
+            <a:lumOff val="85000"/>
+          </a:schemeClr>
+        </a:solidFill>
+        <a:round/>
+      </a:ln>
+    </cs:spPr>
+    <cs:defRPr sz="900" kern="1200"/>
+  </cs:dataTable>
+  <cs:downBar>
+    <cs:lnRef idx="0"/>
+    <cs:fillRef idx="0"/>
+    <cs:effectRef idx="0"/>
+    <cs:fontRef idx="minor">
+      <a:schemeClr val="tx1"/>
+    </cs:fontRef>
+    <cs:spPr>
+      <a:solidFill>
+        <a:schemeClr val="dk1">
+          <a:lumMod val="75000"/>
+          <a:lumOff val="25000"/>
+        </a:schemeClr>
+      </a:solidFill>
+      <a:ln w="9525" cap="flat" cmpd="sng" algn="ctr">
+        <a:solidFill>
+          <a:schemeClr val="tx1">
+            <a:lumMod val="65000"/>
+            <a:lumOff val="35000"/>
+          </a:schemeClr>
+        </a:solidFill>
+        <a:round/>
+      </a:ln>
+    </cs:spPr>
+  </cs:downBar>
+  <cs:dropLine>
+    <cs:lnRef idx="0"/>
+    <cs:fillRef idx="0"/>
+    <cs:effectRef idx="0"/>
+    <cs:fontRef idx="minor">
+      <a:schemeClr val="tx1"/>
+    </cs:fontRef>
+    <cs:spPr>
+      <a:ln w="9525" cap="flat" cmpd="sng" algn="ctr">
+        <a:solidFill>
+          <a:schemeClr val="tx1">
+            <a:lumMod val="35000"/>
+            <a:lumOff val="65000"/>
+          </a:schemeClr>
+        </a:solidFill>
+        <a:round/>
+      </a:ln>
+    </cs:spPr>
+  </cs:dropLine>
+  <cs:errorBar>
+    <cs:lnRef idx="0"/>
+    <cs:fillRef idx="0"/>
+    <cs:effectRef idx="0"/>
+    <cs:fontRef idx="minor">
+      <a:schemeClr val="tx1"/>
+    </cs:fontRef>
+    <cs:spPr>
+      <a:ln w="9525" cap="flat" cmpd="sng" algn="ctr">
+        <a:solidFill>
+          <a:schemeClr val="tx1">
+            <a:lumMod val="65000"/>
+            <a:lumOff val="35000"/>
+          </a:schemeClr>
+        </a:solidFill>
+        <a:round/>
+      </a:ln>
+    </cs:spPr>
+  </cs:errorBar>
+  <cs:floor>
+    <cs:lnRef idx="0"/>
+    <cs:fillRef idx="0"/>
+    <cs:effectRef idx="0"/>
+    <cs:fontRef idx="minor">
+      <a:schemeClr val="tx1"/>
+    </cs:fontRef>
+    <cs:spPr>
+      <a:noFill/>
+      <a:ln>
+        <a:noFill/>
+      </a:ln>
+    </cs:spPr>
+  </cs:floor>
+  <cs:gridlineMajor>
+    <cs:lnRef idx="0"/>
+    <cs:fillRef idx="0"/>
+    <cs:effectRef idx="0"/>
+    <cs:fontRef idx="minor">
+      <a:schemeClr val="tx1"/>
+    </cs:fontRef>
+    <cs:spPr>
+      <a:ln w="9525" cap="flat" cmpd="sng" algn="ctr">
+        <a:solidFill>
+          <a:schemeClr val="tx1">
+            <a:lumMod val="15000"/>
+            <a:lumOff val="85000"/>
+          </a:schemeClr>
+        </a:solidFill>
+        <a:round/>
+      </a:ln>
+    </cs:spPr>
+  </cs:gridlineMajor>
+  <cs:gridlineMinor>
+    <cs:lnRef idx="0"/>
+    <cs:fillRef idx="0"/>
+    <cs:effectRef idx="0"/>
+    <cs:fontRef idx="minor">
+      <a:schemeClr val="tx1"/>
+    </cs:fontRef>
+    <cs:spPr>
+      <a:ln w="9525" cap="flat" cmpd="sng" algn="ctr">
+        <a:solidFill>
+          <a:schemeClr val="tx1">
+            <a:lumMod val="5000"/>
+            <a:lumOff val="95000"/>
+          </a:schemeClr>
+        </a:solidFill>
+        <a:round/>
+      </a:ln>
+    </cs:spPr>
+  </cs:gridlineMinor>
+  <cs:hiLoLine>
+    <cs:lnRef idx="0"/>
+    <cs:fillRef idx="0"/>
+    <cs:effectRef idx="0"/>
+    <cs:fontRef idx="minor">
+      <a:schemeClr val="tx1"/>
+    </cs:fontRef>
+    <cs:spPr>
+      <a:ln w="9525" cap="flat" cmpd="sng" algn="ctr">
+        <a:solidFill>
+          <a:schemeClr val="tx1">
+            <a:lumMod val="50000"/>
+            <a:lumOff val="50000"/>
+          </a:schemeClr>
+        </a:solidFill>
+        <a:round/>
+      </a:ln>
+    </cs:spPr>
+  </cs:hiLoLine>
+  <cs:leaderLine>
+    <cs:lnRef idx="0"/>
+    <cs:fillRef idx="0"/>
+    <cs:effectRef idx="0"/>
+    <cs:fontRef idx="minor">
+      <a:schemeClr val="tx1"/>
+    </cs:fontRef>
+    <cs:spPr>
+      <a:ln w="9525" cap="flat" cmpd="sng" algn="ctr">
+        <a:solidFill>
+          <a:schemeClr val="tx1">
+            <a:lumMod val="35000"/>
+            <a:lumOff val="65000"/>
+          </a:schemeClr>
+        </a:solidFill>
+        <a:round/>
+      </a:ln>
+    </cs:spPr>
+  </cs:leaderLine>
+  <cs:legend>
+    <cs:lnRef idx="0"/>
+    <cs:fillRef idx="0"/>
+    <cs:effectRef idx="0"/>
+    <cs:fontRef idx="minor">
+      <a:schemeClr val="tx1">
+        <a:lumMod val="65000"/>
+        <a:lumOff val="35000"/>
+      </a:schemeClr>
+    </cs:fontRef>
+    <cs:defRPr sz="900" kern="1200"/>
+  </cs:legend>
+  <cs:plotArea mods="allowNoFillOverride allowNoLineOverride">
+    <cs:lnRef idx="0"/>
+    <cs:fillRef idx="0"/>
+    <cs:effectRef idx="0"/>
+    <cs:fontRef idx="minor">
+      <a:schemeClr val="tx1"/>
+    </cs:fontRef>
+  </cs:plotArea>
+  <cs:plotArea3D mods="allowNoFillOverride allowNoLineOverride">
+    <cs:lnRef idx="0"/>
+    <cs:fillRef idx="0"/>
+    <cs:effectRef idx="0"/>
+    <cs:fontRef idx="minor">
+      <a:schemeClr val="tx1"/>
+    </cs:fontRef>
+  </cs:plotArea3D>
+  <cs:seriesAxis>
+    <cs:lnRef idx="0"/>
+    <cs:fillRef idx="0"/>
+    <cs:effectRef idx="0"/>
+    <cs:fontRef idx="minor">
+      <a:schemeClr val="tx1">
+        <a:lumMod val="65000"/>
+        <a:lumOff val="35000"/>
+      </a:schemeClr>
+    </cs:fontRef>
+    <cs:defRPr sz="900" kern="1200"/>
+  </cs:seriesAxis>
+  <cs:seriesLine>
+    <cs:lnRef idx="0"/>
+    <cs:fillRef idx="0"/>
+    <cs:effectRef idx="0"/>
+    <cs:fontRef idx="minor">
+      <a:schemeClr val="tx1"/>
+    </cs:fontRef>
+    <cs:spPr>
+      <a:ln w="9525" cap="flat" cmpd="sng" algn="ctr">
+        <a:solidFill>
+          <a:schemeClr val="tx1">
+            <a:lumMod val="35000"/>
+            <a:lumOff val="65000"/>
+          </a:schemeClr>
+        </a:solidFill>
+        <a:round/>
+      </a:ln>
+    </cs:spPr>
+  </cs:seriesLine>
+  <cs:title>
+    <cs:lnRef idx="0"/>
+    <cs:fillRef idx="0"/>
+    <cs:effectRef idx="0"/>
+    <cs:fontRef idx="minor">
+      <a:schemeClr val="tx1">
+        <a:lumMod val="65000"/>
+        <a:lumOff val="35000"/>
+      </a:schemeClr>
+    </cs:fontRef>
+    <cs:defRPr sz="1400" b="0" kern="1200" spc="0" baseline="0"/>
+  </cs:title>
+  <cs:trendline>
+    <cs:lnRef idx="0">
+      <cs:styleClr val="auto"/>
+    </cs:lnRef>
+    <cs:fillRef idx="0"/>
+    <cs:effectRef idx="0"/>
+    <cs:fontRef idx="minor">
+      <a:schemeClr val="tx1"/>
+    </cs:fontRef>
+    <cs:spPr>
+      <a:ln w="19050" cap="rnd">
+        <a:solidFill>
+          <a:schemeClr val="phClr"/>
+        </a:solidFill>
+        <a:prstDash val="sysDot"/>
+      </a:ln>
+    </cs:spPr>
+  </cs:trendline>
+  <cs:trendlineLabel>
+    <cs:lnRef idx="0"/>
+    <cs:fillRef idx="0"/>
+    <cs:effectRef idx="0"/>
+    <cs:fontRef idx="minor">
+      <a:schemeClr val="tx1">
+        <a:lumMod val="65000"/>
+        <a:lumOff val="35000"/>
+      </a:schemeClr>
+    </cs:fontRef>
+    <cs:defRPr sz="900" kern="1200"/>
+  </cs:trendlineLabel>
+  <cs:upBar>
+    <cs:lnRef idx="0"/>
+    <cs:fillRef idx="0"/>
+    <cs:effectRef idx="0"/>
+    <cs:fontRef idx="minor">
+      <a:schemeClr val="tx1"/>
+    </cs:fontRef>
+    <cs:spPr>
+      <a:solidFill>
+        <a:schemeClr val="lt1"/>
+      </a:solidFill>
+      <a:ln w="9525" cap="flat" cmpd="sng" algn="ctr">
+        <a:solidFill>
+          <a:schemeClr val="tx1">
+            <a:lumMod val="65000"/>
+            <a:lumOff val="35000"/>
+          </a:schemeClr>
+        </a:solidFill>
+        <a:round/>
+      </a:ln>
+    </cs:spPr>
+  </cs:upBar>
+  <cs:valueAxis>
+    <cs:lnRef idx="0"/>
+    <cs:fillRef idx="0"/>
+    <cs:effectRef idx="0"/>
+    <cs:fontRef idx="minor">
+      <a:schemeClr val="tx1">
+        <a:lumMod val="65000"/>
+        <a:lumOff val="35000"/>
+      </a:schemeClr>
+    </cs:fontRef>
+    <cs:spPr>
+      <a:ln w="9525" cap="flat" cmpd="sng" algn="ctr">
+        <a:solidFill>
+          <a:schemeClr val="tx1">
+            <a:lumMod val="25000"/>
+            <a:lumOff val="75000"/>
+          </a:schemeClr>
+        </a:solidFill>
+        <a:round/>
+      </a:ln>
+    </cs:spPr>
+    <cs:defRPr sz="900" kern="1200"/>
+  </cs:valueAxis>
+  <cs:wall>
+    <cs:lnRef idx="0"/>
+    <cs:fillRef idx="0"/>
+    <cs:effectRef idx="0"/>
+    <cs:fontRef idx="minor">
+      <a:schemeClr val="tx1"/>
+    </cs:fontRef>
+    <cs:spPr>
+      <a:noFill/>
+      <a:ln>
+        <a:noFill/>
+      </a:ln>
+    </cs:spPr>
+  </cs:wall>
+</cs:chartStyle>
+</file>
+
+<file path=word/charts/style2.xml><?xml version="1.0" encoding="utf-8"?>
+<cs:chartStyle xmlns:cs="http://schemas.microsoft.com/office/drawing/2012/chartStyle" xmlns:a="http://schemas.openxmlformats.org/drawingml/2006/main" id="240">
+  <cs:axisTitle>
+    <cs:lnRef idx="0"/>
+    <cs:fillRef idx="0"/>
+    <cs:effectRef idx="0"/>
+    <cs:fontRef idx="minor">
+      <a:schemeClr val="tx1">
+        <a:lumMod val="65000"/>
+        <a:lumOff val="35000"/>
+      </a:schemeClr>
+    </cs:fontRef>
+    <cs:defRPr sz="1000" kern="1200"/>
+  </cs:axisTitle>
+  <cs:categoryAxis>
+    <cs:lnRef idx="0"/>
+    <cs:fillRef idx="0"/>
+    <cs:effectRef idx="0"/>
+    <cs:fontRef idx="minor">
+      <a:schemeClr val="tx1">
+        <a:lumMod val="65000"/>
+        <a:lumOff val="35000"/>
+      </a:schemeClr>
+    </cs:fontRef>
+    <cs:spPr>
+      <a:ln w="9525" cap="flat" cmpd="sng" algn="ctr">
+        <a:solidFill>
+          <a:schemeClr val="tx1">
+            <a:lumMod val="25000"/>
+            <a:lumOff val="75000"/>
+          </a:schemeClr>
+        </a:solidFill>
+        <a:round/>
+      </a:ln>
+    </cs:spPr>
+    <cs:defRPr sz="900" kern="1200"/>
+  </cs:categoryAxis>
+  <cs:chartArea mods="allowNoFillOverride allowNoLineOverride">
+    <cs:lnRef idx="0"/>
+    <cs:fillRef idx="0"/>
+    <cs:effectRef idx="0"/>
+    <cs:fontRef idx="minor">
+      <a:schemeClr val="tx1"/>
+    </cs:fontRef>
+    <cs:spPr>
+      <a:solidFill>
+        <a:schemeClr val="bg1"/>
+      </a:solidFill>
+      <a:ln w="9525" cap="flat" cmpd="sng" algn="ctr">
+        <a:solidFill>
+          <a:schemeClr val="tx1">
+            <a:lumMod val="15000"/>
+            <a:lumOff val="85000"/>
+          </a:schemeClr>
+        </a:solidFill>
+        <a:round/>
+      </a:ln>
+    </cs:spPr>
+    <cs:defRPr sz="1000" kern="1200"/>
+  </cs:chartArea>
+  <cs:dataLabel>
+    <cs:lnRef idx="0"/>
+    <cs:fillRef idx="0"/>
+    <cs:effectRef idx="0"/>
+    <cs:fontRef idx="minor">
+      <a:schemeClr val="tx1">
+        <a:lumMod val="75000"/>
+        <a:lumOff val="25000"/>
+      </a:schemeClr>
+    </cs:fontRef>
+    <cs:defRPr sz="900" kern="1200"/>
+  </cs:dataLabel>
+  <cs:dataLabelCallout>
+    <cs:lnRef idx="0"/>
+    <cs:fillRef idx="0"/>
+    <cs:effectRef idx="0"/>
+    <cs:fontRef idx="minor">
+      <a:schemeClr val="dk1">
+        <a:lumMod val="65000"/>
+        <a:lumOff val="35000"/>
+      </a:schemeClr>
+    </cs:fontRef>
+    <cs:spPr>
+      <a:solidFill>
+        <a:schemeClr val="lt1"/>
+      </a:solidFill>
+      <a:ln>
+        <a:solidFill>
+          <a:schemeClr val="dk1">
+            <a:lumMod val="25000"/>
+            <a:lumOff val="75000"/>
+          </a:schemeClr>
+        </a:solidFill>
+      </a:ln>
+    </cs:spPr>
+    <cs:defRPr sz="900" kern="1200"/>
+    <cs:bodyPr rot="0" spcFirstLastPara="1" vertOverflow="clip" horzOverflow="clip" vert="horz" wrap="square" lIns="36576" tIns="18288" rIns="36576" bIns="18288" anchor="ctr" anchorCtr="1">
+      <a:spAutoFit/>
+    </cs:bodyPr>
+  </cs:dataLabelCallout>
+  <cs:dataPoint>
+    <cs:lnRef idx="0"/>
+    <cs:fillRef idx="1">
+      <cs:styleClr val="auto"/>
+    </cs:fillRef>
+    <cs:effectRef idx="0"/>
+    <cs:fontRef idx="minor">
+      <a:schemeClr val="tx1"/>
+    </cs:fontRef>
+  </cs:dataPoint>
+  <cs:dataPoint3D>
+    <cs:lnRef idx="0"/>
+    <cs:fillRef idx="1">
+      <cs:styleClr val="auto"/>
+    </cs:fillRef>
+    <cs:effectRef idx="0"/>
+    <cs:fontRef idx="minor">
+      <a:schemeClr val="tx1"/>
+    </cs:fontRef>
+  </cs:dataPoint3D>
+  <cs:dataPointLine>
+    <cs:lnRef idx="0">
+      <cs:styleClr val="auto"/>
+    </cs:lnRef>
+    <cs:fillRef idx="1"/>
+    <cs:effectRef idx="0"/>
+    <cs:fontRef idx="minor">
+      <a:schemeClr val="tx1"/>
+    </cs:fontRef>
+    <cs:spPr>
+      <a:ln w="19050" cap="rnd">
+        <a:solidFill>
+          <a:schemeClr val="phClr"/>
+        </a:solidFill>
+        <a:round/>
+      </a:ln>
+    </cs:spPr>
+  </cs:dataPointLine>
+  <cs:dataPointMarker>
+    <cs:lnRef idx="0">
+      <cs:styleClr val="auto"/>
+    </cs:lnRef>
+    <cs:fillRef idx="1">
+      <cs:styleClr val="auto"/>
+    </cs:fillRef>
+    <cs:effectRef idx="0"/>
+    <cs:fontRef idx="minor">
+      <a:schemeClr val="tx1"/>
+    </cs:fontRef>
+    <cs:spPr>
+      <a:ln w="9525">
+        <a:solidFill>
+          <a:schemeClr val="phClr"/>
+        </a:solidFill>
+      </a:ln>
+    </cs:spPr>
+  </cs:dataPointMarker>
+  <cs:dataPointMarkerLayout symbol="circle" size="5"/>
+  <cs:dataPointWireframe>
+    <cs:lnRef idx="0">
+      <cs:styleClr val="auto"/>
+    </cs:lnRef>
+    <cs:fillRef idx="0"/>
+    <cs:effectRef idx="0"/>
+    <cs:fontRef idx="minor">
+      <a:schemeClr val="dk1"/>
+    </cs:fontRef>
+    <cs:spPr>
+      <a:ln w="9525" cap="rnd">
+        <a:solidFill>
+          <a:schemeClr val="phClr"/>
+        </a:solidFill>
+        <a:round/>
+      </a:ln>
+    </cs:spPr>
+  </cs:dataPointWireframe>
+  <cs:dataTable>
+    <cs:lnRef idx="0"/>
+    <cs:fillRef idx="0"/>
+    <cs:effectRef idx="0"/>
+    <cs:fontRef idx="minor">
+      <a:schemeClr val="tx1">
+        <a:lumMod val="65000"/>
+        <a:lumOff val="35000"/>
+      </a:schemeClr>
+    </cs:fontRef>
+    <cs:spPr>
+      <a:noFill/>
+      <a:ln w="9525" cap="flat" cmpd="sng" algn="ctr">
+        <a:solidFill>
+          <a:schemeClr val="tx1">
+            <a:lumMod val="15000"/>
+            <a:lumOff val="85000"/>
+          </a:schemeClr>
+        </a:solidFill>
+        <a:round/>
+      </a:ln>
+    </cs:spPr>
+    <cs:defRPr sz="900" kern="1200"/>
+  </cs:dataTable>
+  <cs:downBar>
+    <cs:lnRef idx="0"/>
+    <cs:fillRef idx="0"/>
+    <cs:effectRef idx="0"/>
+    <cs:fontRef idx="minor">
+      <a:schemeClr val="tx1"/>
+    </cs:fontRef>
+    <cs:spPr>
+      <a:solidFill>
+        <a:schemeClr val="dk1">
+          <a:lumMod val="75000"/>
+          <a:lumOff val="25000"/>
+        </a:schemeClr>
+      </a:solidFill>
+      <a:ln w="9525" cap="flat" cmpd="sng" algn="ctr">
+        <a:solidFill>
+          <a:schemeClr val="tx1">
+            <a:lumMod val="65000"/>
+            <a:lumOff val="35000"/>
+          </a:schemeClr>
+        </a:solidFill>
+        <a:round/>
+      </a:ln>
+    </cs:spPr>
+  </cs:downBar>
+  <cs:dropLine>
+    <cs:lnRef idx="0"/>
+    <cs:fillRef idx="0"/>
+    <cs:effectRef idx="0"/>
+    <cs:fontRef idx="minor">
+      <a:schemeClr val="tx1"/>
+    </cs:fontRef>
+    <cs:spPr>
+      <a:ln w="9525" cap="flat" cmpd="sng" algn="ctr">
+        <a:solidFill>
+          <a:schemeClr val="tx1">
+            <a:lumMod val="35000"/>
+            <a:lumOff val="65000"/>
+          </a:schemeClr>
+        </a:solidFill>
+        <a:round/>
+      </a:ln>
+    </cs:spPr>
+  </cs:dropLine>
+  <cs:errorBar>
+    <cs:lnRef idx="0"/>
+    <cs:fillRef idx="0"/>
+    <cs:effectRef idx="0"/>
+    <cs:fontRef idx="minor">
+      <a:schemeClr val="tx1"/>
+    </cs:fontRef>
+    <cs:spPr>
+      <a:ln w="9525" cap="flat" cmpd="sng" algn="ctr">
+        <a:solidFill>
+          <a:schemeClr val="tx1">
+            <a:lumMod val="65000"/>
+            <a:lumOff val="35000"/>
+          </a:schemeClr>
+        </a:solidFill>
+        <a:round/>
+      </a:ln>
+    </cs:spPr>
+  </cs:errorBar>
+  <cs:floor>
+    <cs:lnRef idx="0"/>
+    <cs:fillRef idx="0"/>
+    <cs:effectRef idx="0"/>
+    <cs:fontRef idx="minor">
+      <a:schemeClr val="tx1"/>
+    </cs:fontRef>
+    <cs:spPr>
+      <a:noFill/>
+      <a:ln>
+        <a:noFill/>
+      </a:ln>
+    </cs:spPr>
+  </cs:floor>
+  <cs:gridlineMajor>
+    <cs:lnRef idx="0"/>
+    <cs:fillRef idx="0"/>
+    <cs:effectRef idx="0"/>
+    <cs:fontRef idx="minor">
+      <a:schemeClr val="tx1"/>
+    </cs:fontRef>
+    <cs:spPr>
+      <a:ln w="9525" cap="flat" cmpd="sng" algn="ctr">
+        <a:solidFill>
+          <a:schemeClr val="tx1">
+            <a:lumMod val="15000"/>
+            <a:lumOff val="85000"/>
+          </a:schemeClr>
+        </a:solidFill>
+        <a:round/>
+      </a:ln>
+    </cs:spPr>
+  </cs:gridlineMajor>
+  <cs:gridlineMinor>
+    <cs:lnRef idx="0"/>
+    <cs:fillRef idx="0"/>
+    <cs:effectRef idx="0"/>
+    <cs:fontRef idx="minor">
+      <a:schemeClr val="tx1"/>
+    </cs:fontRef>
+    <cs:spPr>
+      <a:ln w="9525" cap="flat" cmpd="sng" algn="ctr">
+        <a:solidFill>
+          <a:schemeClr val="tx1">
+            <a:lumMod val="5000"/>
+            <a:lumOff val="95000"/>
+          </a:schemeClr>
+        </a:solidFill>
+        <a:round/>
+      </a:ln>
+    </cs:spPr>
+  </cs:gridlineMinor>
+  <cs:hiLoLine>
+    <cs:lnRef idx="0"/>
+    <cs:fillRef idx="0"/>
+    <cs:effectRef idx="0"/>
+    <cs:fontRef idx="minor">
+      <a:schemeClr val="tx1"/>
+    </cs:fontRef>
+    <cs:spPr>
+      <a:ln w="9525" cap="flat" cmpd="sng" algn="ctr">
+        <a:solidFill>
+          <a:schemeClr val="tx1">
+            <a:lumMod val="50000"/>
+            <a:lumOff val="50000"/>
+          </a:schemeClr>
+        </a:solidFill>
+        <a:round/>
+      </a:ln>
+    </cs:spPr>
+  </cs:hiLoLine>
+  <cs:leaderLine>
+    <cs:lnRef idx="0"/>
+    <cs:fillRef idx="0"/>
+    <cs:effectRef idx="0"/>
+    <cs:fontRef idx="minor">
+      <a:schemeClr val="tx1"/>
+    </cs:fontRef>
+    <cs:spPr>
+      <a:ln w="9525" cap="flat" cmpd="sng" algn="ctr">
+        <a:solidFill>
+          <a:schemeClr val="tx1">
+            <a:lumMod val="35000"/>
+            <a:lumOff val="65000"/>
+          </a:schemeClr>
+        </a:solidFill>
+        <a:round/>
+      </a:ln>
+    </cs:spPr>
+  </cs:leaderLine>
+  <cs:legend>
+    <cs:lnRef idx="0"/>
+    <cs:fillRef idx="0"/>
+    <cs:effectRef idx="0"/>
+    <cs:fontRef idx="minor">
+      <a:schemeClr val="tx1">
+        <a:lumMod val="65000"/>
+        <a:lumOff val="35000"/>
+      </a:schemeClr>
+    </cs:fontRef>
+    <cs:defRPr sz="900" kern="1200"/>
+  </cs:legend>
+  <cs:plotArea mods="allowNoFillOverride allowNoLineOverride">
+    <cs:lnRef idx="0"/>
+    <cs:fillRef idx="0"/>
+    <cs:effectRef idx="0"/>
+    <cs:fontRef idx="minor">
+      <a:schemeClr val="tx1"/>
+    </cs:fontRef>
+  </cs:plotArea>
+  <cs:plotArea3D mods="allowNoFillOverride allowNoLineOverride">
+    <cs:lnRef idx="0"/>
+    <cs:fillRef idx="0"/>
+    <cs:effectRef idx="0"/>
+    <cs:fontRef idx="minor">
+      <a:schemeClr val="tx1"/>
+    </cs:fontRef>
+  </cs:plotArea3D>
+  <cs:seriesAxis>
+    <cs:lnRef idx="0"/>
+    <cs:fillRef idx="0"/>
+    <cs:effectRef idx="0"/>
+    <cs:fontRef idx="minor">
+      <a:schemeClr val="tx1">
+        <a:lumMod val="65000"/>
+        <a:lumOff val="35000"/>
+      </a:schemeClr>
+    </cs:fontRef>
+    <cs:defRPr sz="900" kern="1200"/>
+  </cs:seriesAxis>
+  <cs:seriesLine>
+    <cs:lnRef idx="0"/>
+    <cs:fillRef idx="0"/>
+    <cs:effectRef idx="0"/>
+    <cs:fontRef idx="minor">
+      <a:schemeClr val="tx1"/>
+    </cs:fontRef>
+    <cs:spPr>
+      <a:ln w="9525" cap="flat" cmpd="sng" algn="ctr">
+        <a:solidFill>
+          <a:schemeClr val="tx1">
+            <a:lumMod val="35000"/>
+            <a:lumOff val="65000"/>
+          </a:schemeClr>
+        </a:solidFill>
+        <a:round/>
+      </a:ln>
+    </cs:spPr>
+  </cs:seriesLine>
+  <cs:title>
+    <cs:lnRef idx="0"/>
+    <cs:fillRef idx="0"/>
+    <cs:effectRef idx="0"/>
+    <cs:fontRef idx="minor">
+      <a:schemeClr val="tx1">
+        <a:lumMod val="65000"/>
+        <a:lumOff val="35000"/>
+      </a:schemeClr>
+    </cs:fontRef>
+    <cs:defRPr sz="1400" b="0" kern="1200" spc="0" baseline="0"/>
+  </cs:title>
+  <cs:trendline>
+    <cs:lnRef idx="0">
+      <cs:styleClr val="auto"/>
+    </cs:lnRef>
+    <cs:fillRef idx="0"/>
+    <cs:effectRef idx="0"/>
+    <cs:fontRef idx="minor">
+      <a:schemeClr val="tx1"/>
+    </cs:fontRef>
+    <cs:spPr>
+      <a:ln w="19050" cap="rnd">
+        <a:solidFill>
+          <a:schemeClr val="phClr"/>
+        </a:solidFill>
+        <a:prstDash val="sysDot"/>
+      </a:ln>
+    </cs:spPr>
+  </cs:trendline>
+  <cs:trendlineLabel>
+    <cs:lnRef idx="0"/>
+    <cs:fillRef idx="0"/>
+    <cs:effectRef idx="0"/>
+    <cs:fontRef idx="minor">
+      <a:schemeClr val="tx1">
+        <a:lumMod val="65000"/>
+        <a:lumOff val="35000"/>
+      </a:schemeClr>
+    </cs:fontRef>
+    <cs:defRPr sz="900" kern="1200"/>
+  </cs:trendlineLabel>
+  <cs:upBar>
+    <cs:lnRef idx="0"/>
+    <cs:fillRef idx="0"/>
+    <cs:effectRef idx="0"/>
+    <cs:fontRef idx="minor">
+      <a:schemeClr val="tx1"/>
+    </cs:fontRef>
+    <cs:spPr>
+      <a:solidFill>
+        <a:schemeClr val="lt1"/>
+      </a:solidFill>
+      <a:ln w="9525" cap="flat" cmpd="sng" algn="ctr">
+        <a:solidFill>
+          <a:schemeClr val="tx1">
+            <a:lumMod val="65000"/>
+            <a:lumOff val="35000"/>
+          </a:schemeClr>
+        </a:solidFill>
+        <a:round/>
+      </a:ln>
+    </cs:spPr>
+  </cs:upBar>
+  <cs:valueAxis>
+    <cs:lnRef idx="0"/>
+    <cs:fillRef idx="0"/>
+    <cs:effectRef idx="0"/>
+    <cs:fontRef idx="minor">
+      <a:schemeClr val="tx1">
+        <a:lumMod val="65000"/>
+        <a:lumOff val="35000"/>
+      </a:schemeClr>
+    </cs:fontRef>
+    <cs:spPr>
+      <a:ln w="9525" cap="flat" cmpd="sng" algn="ctr">
+        <a:solidFill>
+          <a:schemeClr val="tx1">
+            <a:lumMod val="25000"/>
+            <a:lumOff val="75000"/>
+          </a:schemeClr>
+        </a:solidFill>
+        <a:round/>
+      </a:ln>
+    </cs:spPr>
+    <cs:defRPr sz="900" kern="1200"/>
+  </cs:valueAxis>
+  <cs:wall>
+    <cs:lnRef idx="0"/>
+    <cs:fillRef idx="0"/>
+    <cs:effectRef idx="0"/>
+    <cs:fontRef idx="minor">
+      <a:schemeClr val="tx1"/>
+    </cs:fontRef>
+    <cs:spPr>
+      <a:noFill/>
+      <a:ln>
+        <a:noFill/>
+      </a:ln>
+    </cs:spPr>
+  </cs:wall>
+</cs:chartStyle>
+</file>
+
 <file path=word/theme/theme1.xml><?xml version="1.0" encoding="utf-8"?>
 <a:theme xmlns:a="http://schemas.openxmlformats.org/drawingml/2006/main" name="Larissa">
   <a:themeElements>
@@ -4727,7 +6815,7 @@
 </file>
 
 <file path=customXml/itemProps1.xml><?xml version="1.0" encoding="utf-8"?>
-<ds:datastoreItem xmlns:ds="http://schemas.openxmlformats.org/officeDocument/2006/customXml" ds:itemID="{E36AA6A1-FF50-4722-9A66-69E08A7C6CF4}">
+<ds:datastoreItem xmlns:ds="http://schemas.openxmlformats.org/officeDocument/2006/customXml" ds:itemID="{73425319-0C22-4A48-ABAB-60FF19E30A52}">
   <ds:schemaRefs>
     <ds:schemaRef ds:uri="http://schemas.openxmlformats.org/officeDocument/2006/bibliography"/>
   </ds:schemaRefs>

</xml_diff>

<commit_message>
function_points.docx Abschätzung gemacht für Eingeben und Suchen
</commit_message>
<xml_diff>
--- a/Semester 2/function_points.docx
+++ b/Semester 2/function_points.docx
@@ -1811,101 +1811,135 @@
         </w:rPr>
         <w:t>Abbildung 2: Lines Of Code</w:t>
       </w:r>
-      <w:bookmarkStart w:id="6" w:name="_GoBack"/>
+    </w:p>
+    <w:p>
+      <w:pPr>
+        <w:rPr>
+          <w:lang w:val="de-DE"/>
+        </w:rPr>
+      </w:pPr>
+    </w:p>
+    <w:p>
+      <w:pPr>
+        <w:widowControl/>
+        <w:spacing w:line="240" w:lineRule="auto"/>
+        <w:rPr>
+          <w:rFonts w:ascii="Arial" w:hAnsi="Arial" w:cs="Arial"/>
+          <w:b/>
+          <w:sz w:val="24"/>
+          <w:lang w:val="de-DE"/>
+        </w:rPr>
+      </w:pPr>
+      <w:bookmarkStart w:id="6" w:name="_Toc384719005"/>
+      <w:r>
+        <w:rPr>
+          <w:rFonts w:cs="Arial"/>
+          <w:lang w:val="de-DE"/>
+        </w:rPr>
+        <w:br w:type="page"/>
+      </w:r>
+    </w:p>
+    <w:p>
+      <w:pPr>
+        <w:pStyle w:val="berschrift1"/>
+        <w:rPr>
+          <w:rFonts w:cs="Arial"/>
+          <w:lang w:val="de-DE"/>
+        </w:rPr>
+      </w:pPr>
+      <w:r>
+        <w:rPr>
+          <w:rFonts w:cs="Arial"/>
+          <w:lang w:val="de-DE"/>
+        </w:rPr>
+        <w:lastRenderedPageBreak/>
+        <w:t xml:space="preserve">Abschätzung: Use-Case </w:t>
+      </w:r>
+      <w:r>
+        <w:rPr>
+          <w:rFonts w:cs="Arial"/>
+          <w:lang w:val="de-DE"/>
+        </w:rPr>
+        <w:t>“Eingeben”</w:t>
+      </w:r>
       <w:bookmarkEnd w:id="6"/>
     </w:p>
     <w:p>
       <w:pPr>
         <w:rPr>
-          <w:lang w:val="de-DE"/>
-        </w:rPr>
-      </w:pPr>
+          <w:rFonts w:ascii="Arial" w:hAnsi="Arial"/>
+          <w:lang w:val="de-DE"/>
+        </w:rPr>
+      </w:pPr>
+      <w:r>
+        <w:rPr>
+          <w:rFonts w:ascii="Arial" w:hAnsi="Arial"/>
+          <w:lang w:val="de-DE"/>
+        </w:rPr>
+        <w:t xml:space="preserve">Der Aufwand kann anhand der Analyse der Registrierung abgeschätzt werden. </w:t>
+      </w:r>
+      <w:r>
+        <w:rPr>
+          <w:rFonts w:ascii="Arial" w:hAnsi="Arial"/>
+          <w:lang w:val="de-DE"/>
+        </w:rPr>
+        <w:t xml:space="preserve">Da für die Registrierung viel Code automatisch generiert wurde, wird der Aufwand beim Eingeben vermutlich höher sein, während die Function-Points ebenfalls auf etwa 19-20 geschätzt werden können. </w:t>
+      </w:r>
+      <w:r>
+        <w:rPr>
+          <w:rFonts w:ascii="Arial" w:hAnsi="Arial"/>
+          <w:lang w:val="de-DE"/>
+        </w:rPr>
+        <w:t>Die Lines of Code können auf ca. 140 geschätzt werden.</w:t>
+      </w:r>
+      <w:r>
+        <w:rPr>
+          <w:rFonts w:ascii="Arial" w:hAnsi="Arial"/>
+          <w:lang w:val="de-DE"/>
+        </w:rPr>
+        <w:t xml:space="preserve"> </w:t>
+      </w:r>
     </w:p>
     <w:p>
       <w:pPr>
         <w:pStyle w:val="berschrift1"/>
         <w:rPr>
-          <w:rFonts w:cs="Arial"/>
-          <w:lang w:val="de-DE"/>
-        </w:rPr>
-      </w:pPr>
-      <w:bookmarkStart w:id="7" w:name="_Toc384719005"/>
-      <w:r>
-        <w:rPr>
-          <w:rFonts w:cs="Arial"/>
-          <w:lang w:val="de-DE"/>
-        </w:rPr>
-        <w:t xml:space="preserve">Abschätzung: Use-Case </w:t>
-      </w:r>
-      <w:r>
-        <w:rPr>
-          <w:rFonts w:cs="Arial"/>
-          <w:lang w:val="de-DE"/>
-        </w:rPr>
-        <w:t>“Eingeben”</w:t>
-      </w:r>
-      <w:bookmarkEnd w:id="7"/>
+          <w:lang w:val="de-DE"/>
+        </w:rPr>
+      </w:pPr>
+      <w:r>
+        <w:rPr>
+          <w:lang w:val="de-DE"/>
+        </w:rPr>
+        <w:t>Abschätzung: Use-Case „Suchen“</w:t>
+      </w:r>
     </w:p>
     <w:p>
       <w:pPr>
         <w:rPr>
-          <w:rFonts w:ascii="Arial" w:hAnsi="Arial"/>
-          <w:lang w:val="de-DE"/>
-        </w:rPr>
-      </w:pPr>
-      <w:r>
-        <w:rPr>
-          <w:rFonts w:ascii="Arial" w:hAnsi="Arial"/>
-          <w:lang w:val="de-DE"/>
-        </w:rPr>
-        <w:t>Dieser Abschnitt beschreibt die spezifischen Anforderungen an die Software.</w:t>
-      </w:r>
-    </w:p>
-    <w:p>
-      <w:pPr>
-        <w:pStyle w:val="berschrift2"/>
-        <w:rPr>
-          <w:rFonts w:cs="Arial"/>
-        </w:rPr>
-      </w:pPr>
-      <w:bookmarkStart w:id="8" w:name="_Toc384719006"/>
-      <w:r>
-        <w:rPr>
-          <w:rFonts w:cs="Arial"/>
-        </w:rPr>
-        <w:t>Use-Case Beschreibungen</w:t>
-      </w:r>
-      <w:bookmarkEnd w:id="8"/>
-    </w:p>
-    <w:p>
-      <w:pPr>
-        <w:rPr>
-          <w:rFonts w:ascii="Arial" w:hAnsi="Arial"/>
-          <w:lang w:val="de-DE"/>
-        </w:rPr>
-      </w:pPr>
-      <w:r>
-        <w:rPr>
-          <w:rFonts w:ascii="Arial" w:hAnsi="Arial"/>
-          <w:lang w:val="de-DE"/>
-        </w:rPr>
-        <w:t xml:space="preserve">Die zu implementierenden Use-Cases warden im Folgenden </w:t>
-      </w:r>
-      <w:r>
-        <w:rPr>
-          <w:rFonts w:ascii="Arial" w:hAnsi="Arial"/>
-          <w:lang w:val="de-DE"/>
-        </w:rPr>
-        <w:t>beschrieben.</w:t>
-      </w:r>
-    </w:p>
-    <w:p>
-      <w:pPr>
-        <w:rPr>
-          <w:rFonts w:ascii="Arial" w:hAnsi="Arial"/>
-          <w:lang w:val="de-DE"/>
-        </w:rPr>
-      </w:pPr>
+          <w:lang w:val="de-DE"/>
+        </w:rPr>
+      </w:pPr>
+      <w:r>
+        <w:rPr>
+          <w:lang w:val="de-DE"/>
+        </w:rPr>
+        <w:t xml:space="preserve">Da die Suche nach einzelnen Titeln ein relativ einfacher Use-Case ist liegen die Fumction Points geschätzt bei 12-15. </w:t>
+      </w:r>
+      <w:r>
+        <w:rPr>
+          <w:lang w:val="de-DE"/>
+        </w:rPr>
+        <w:t>Auch die Lines of Code liegen vermutlich deutlich unter den 140 aus Abbildung 2. Hier wird ein Wert um die 100 erwartet.</w:t>
+      </w:r>
+      <w:bookmarkStart w:id="7" w:name="_GoBack"/>
+      <w:bookmarkEnd w:id="7"/>
+      <w:r>
+        <w:rPr>
+          <w:lang w:val="de-DE"/>
+        </w:rPr>
+        <w:t xml:space="preserve"> </w:t>
+      </w:r>
     </w:p>
     <w:sectPr>
       <w:headerReference w:type="default" r:id="rId11"/>
@@ -4708,11 +4742,11 @@
           <c:showPercent val="0"/>
           <c:showBubbleSize val="0"/>
         </c:dLbls>
-        <c:axId val="799799312"/>
-        <c:axId val="799793872"/>
+        <c:axId val="-896493664"/>
+        <c:axId val="-896488224"/>
       </c:scatterChart>
       <c:valAx>
-        <c:axId val="799799312"/>
+        <c:axId val="-896493664"/>
         <c:scaling>
           <c:orientation val="minMax"/>
         </c:scaling>
@@ -4824,12 +4858,12 @@
             <a:endParaRPr lang="de-DE"/>
           </a:p>
         </c:txPr>
-        <c:crossAx val="799793872"/>
+        <c:crossAx val="-896488224"/>
         <c:crosses val="autoZero"/>
         <c:crossBetween val="midCat"/>
       </c:valAx>
       <c:valAx>
-        <c:axId val="799793872"/>
+        <c:axId val="-896488224"/>
         <c:scaling>
           <c:orientation val="minMax"/>
         </c:scaling>
@@ -4941,7 +4975,7 @@
             <a:endParaRPr lang="de-DE"/>
           </a:p>
         </c:txPr>
-        <c:crossAx val="799799312"/>
+        <c:crossAx val="-896493664"/>
         <c:crosses val="autoZero"/>
         <c:crossBetween val="midCat"/>
       </c:valAx>
@@ -5133,11 +5167,11 @@
           <c:showPercent val="0"/>
           <c:showBubbleSize val="0"/>
         </c:dLbls>
-        <c:axId val="799799856"/>
-        <c:axId val="799791696"/>
+        <c:axId val="-1034218512"/>
+        <c:axId val="-1034214160"/>
       </c:scatterChart>
       <c:valAx>
-        <c:axId val="799799856"/>
+        <c:axId val="-1034218512"/>
         <c:scaling>
           <c:orientation val="minMax"/>
         </c:scaling>
@@ -5249,12 +5283,12 @@
             <a:endParaRPr lang="de-DE"/>
           </a:p>
         </c:txPr>
-        <c:crossAx val="799791696"/>
+        <c:crossAx val="-1034214160"/>
         <c:crosses val="autoZero"/>
         <c:crossBetween val="midCat"/>
       </c:valAx>
       <c:valAx>
-        <c:axId val="799791696"/>
+        <c:axId val="-1034214160"/>
         <c:scaling>
           <c:orientation val="minMax"/>
         </c:scaling>
@@ -5366,7 +5400,7 @@
             <a:endParaRPr lang="de-DE"/>
           </a:p>
         </c:txPr>
-        <c:crossAx val="799799856"/>
+        <c:crossAx val="-1034218512"/>
         <c:crosses val="autoZero"/>
         <c:crossBetween val="midCat"/>
       </c:valAx>
@@ -6815,7 +6849,7 @@
 </file>
 
 <file path=customXml/itemProps1.xml><?xml version="1.0" encoding="utf-8"?>
-<ds:datastoreItem xmlns:ds="http://schemas.openxmlformats.org/officeDocument/2006/customXml" ds:itemID="{73425319-0C22-4A48-ABAB-60FF19E30A52}">
+<ds:datastoreItem xmlns:ds="http://schemas.openxmlformats.org/officeDocument/2006/customXml" ds:itemID="{20F7E5E3-FDDB-43B8-AF6A-A4E2535D45B8}">
   <ds:schemaRefs>
     <ds:schemaRef ds:uri="http://schemas.openxmlformats.org/officeDocument/2006/bibliography"/>
   </ds:schemaRefs>

</xml_diff>

<commit_message>
function_points.docx fixed function_points.pdf updated TINY TOOLS [Function Point Calculator].pdf added
</commit_message>
<xml_diff>
--- a/Semester 2/function_points.docx
+++ b/Semester 2/function_points.docx
@@ -68,6 +68,8 @@
         </w:rPr>
         <w:fldChar w:fldCharType="separate"/>
       </w:r>
+      <w:bookmarkStart w:id="0" w:name="_GoBack"/>
+      <w:bookmarkEnd w:id="0"/>
       <w:r>
         <w:rPr>
           <w:rFonts w:cs="Arial"/>
@@ -108,7 +110,7 @@
         <w:rPr>
           <w:noProof/>
         </w:rPr>
-        <w:instrText xml:space="preserve"> PAGEREF _Toc385069833 \h </w:instrText>
+        <w:instrText xml:space="preserve"> PAGEREF _Toc385321566 \h </w:instrText>
       </w:r>
       <w:r>
         <w:rPr>
@@ -190,7 +192,7 @@
         <w:rPr>
           <w:noProof/>
         </w:rPr>
-        <w:instrText xml:space="preserve"> PAGEREF _Toc385069834 \h </w:instrText>
+        <w:instrText xml:space="preserve"> PAGEREF _Toc385321567 \h </w:instrText>
       </w:r>
       <w:r>
         <w:rPr>
@@ -270,7 +272,7 @@
         <w:rPr>
           <w:noProof/>
         </w:rPr>
-        <w:instrText xml:space="preserve"> PAGEREF _Toc385069835 \h </w:instrText>
+        <w:instrText xml:space="preserve"> PAGEREF _Toc385321568 \h </w:instrText>
       </w:r>
       <w:r>
         <w:rPr>
@@ -350,7 +352,7 @@
         <w:rPr>
           <w:noProof/>
         </w:rPr>
-        <w:instrText xml:space="preserve"> PAGEREF _Toc385069836 \h </w:instrText>
+        <w:instrText xml:space="preserve"> PAGEREF _Toc385321569 \h </w:instrText>
       </w:r>
       <w:r>
         <w:rPr>
@@ -432,7 +434,7 @@
         <w:rPr>
           <w:noProof/>
         </w:rPr>
-        <w:instrText xml:space="preserve"> PAGEREF _Toc385069837 \h </w:instrText>
+        <w:instrText xml:space="preserve"> PAGEREF _Toc385321570 \h </w:instrText>
       </w:r>
       <w:r>
         <w:rPr>
@@ -474,7 +476,6 @@
       </w:pPr>
       <w:r>
         <w:rPr>
-          <w:rFonts w:cs="Arial"/>
           <w:noProof/>
           <w:lang w:val="en-GB"/>
         </w:rPr>
@@ -496,6 +497,88 @@
           <w:noProof/>
           <w:lang w:val="en-GB"/>
         </w:rPr>
+        <w:t>TinyTools</w:t>
+      </w:r>
+      <w:r>
+        <w:rPr>
+          <w:noProof/>
+        </w:rPr>
+        <w:tab/>
+      </w:r>
+      <w:r>
+        <w:rPr>
+          <w:noProof/>
+        </w:rPr>
+        <w:fldChar w:fldCharType="begin"/>
+      </w:r>
+      <w:r>
+        <w:rPr>
+          <w:noProof/>
+        </w:rPr>
+        <w:instrText xml:space="preserve"> PAGEREF _Toc385321571 \h </w:instrText>
+      </w:r>
+      <w:r>
+        <w:rPr>
+          <w:noProof/>
+        </w:rPr>
+      </w:r>
+      <w:r>
+        <w:rPr>
+          <w:noProof/>
+        </w:rPr>
+        <w:fldChar w:fldCharType="separate"/>
+      </w:r>
+      <w:r>
+        <w:rPr>
+          <w:noProof/>
+        </w:rPr>
+        <w:t>4</w:t>
+      </w:r>
+      <w:r>
+        <w:rPr>
+          <w:noProof/>
+        </w:rPr>
+        <w:fldChar w:fldCharType="end"/>
+      </w:r>
+    </w:p>
+    <w:p>
+      <w:pPr>
+        <w:pStyle w:val="Verzeichnis2"/>
+        <w:tabs>
+          <w:tab w:val="left" w:pos="1000"/>
+        </w:tabs>
+        <w:rPr>
+          <w:rFonts w:asciiTheme="minorHAnsi" w:eastAsiaTheme="minorEastAsia" w:hAnsiTheme="minorHAnsi" w:cstheme="minorBidi"/>
+          <w:noProof/>
+          <w:sz w:val="22"/>
+          <w:szCs w:val="22"/>
+          <w:lang w:val="de-DE" w:eastAsia="de-DE"/>
+        </w:rPr>
+      </w:pPr>
+      <w:r>
+        <w:rPr>
+          <w:rFonts w:cs="Arial"/>
+          <w:noProof/>
+          <w:lang w:val="en-GB"/>
+        </w:rPr>
+        <w:t>2.3</w:t>
+      </w:r>
+      <w:r>
+        <w:rPr>
+          <w:rFonts w:asciiTheme="minorHAnsi" w:eastAsiaTheme="minorEastAsia" w:hAnsiTheme="minorHAnsi" w:cstheme="minorBidi"/>
+          <w:noProof/>
+          <w:sz w:val="22"/>
+          <w:szCs w:val="22"/>
+          <w:lang w:val="de-DE" w:eastAsia="de-DE"/>
+        </w:rPr>
+        <w:tab/>
+      </w:r>
+      <w:r>
+        <w:rPr>
+          <w:rFonts w:cs="Arial"/>
+          <w:noProof/>
+          <w:lang w:val="en-GB"/>
+        </w:rPr>
         <w:t>Diagramme</w:t>
       </w:r>
       <w:r>
@@ -514,7 +597,7 @@
         <w:rPr>
           <w:noProof/>
         </w:rPr>
-        <w:instrText xml:space="preserve"> PAGEREF _Toc385069838 \h </w:instrText>
+        <w:instrText xml:space="preserve"> PAGEREF _Toc385321572 \h </w:instrText>
       </w:r>
       <w:r>
         <w:rPr>
@@ -531,7 +614,7 @@
         <w:rPr>
           <w:noProof/>
         </w:rPr>
-        <w:t>4</w:t>
+        <w:t>6</w:t>
       </w:r>
       <w:r>
         <w:rPr>
@@ -596,7 +679,7 @@
         <w:rPr>
           <w:noProof/>
         </w:rPr>
-        <w:instrText xml:space="preserve"> PAGEREF _Toc385069839 \h </w:instrText>
+        <w:instrText xml:space="preserve"> PAGEREF _Toc385321573 \h </w:instrText>
       </w:r>
       <w:r>
         <w:rPr>
@@ -613,7 +696,7 @@
         <w:rPr>
           <w:noProof/>
         </w:rPr>
-        <w:t>5</w:t>
+        <w:t>7</w:t>
       </w:r>
       <w:r>
         <w:rPr>
@@ -676,7 +759,7 @@
         <w:rPr>
           <w:noProof/>
         </w:rPr>
-        <w:instrText xml:space="preserve"> PAGEREF _Toc385069840 \h </w:instrText>
+        <w:instrText xml:space="preserve"> PAGEREF _Toc385321574 \h </w:instrText>
       </w:r>
       <w:r>
         <w:rPr>
@@ -693,7 +776,7 @@
         <w:rPr>
           <w:noProof/>
         </w:rPr>
-        <w:t>5</w:t>
+        <w:t>7</w:t>
       </w:r>
       <w:r>
         <w:rPr>
@@ -743,14 +826,16 @@
           <w:rFonts w:cs="Arial"/>
         </w:rPr>
       </w:pPr>
-      <w:bookmarkStart w:id="0" w:name="_Toc385069833"/>
+      <w:bookmarkStart w:id="1" w:name="_Toc385321566"/>
+      <w:proofErr w:type="spellStart"/>
       <w:r>
         <w:rPr>
           <w:rFonts w:cs="Arial"/>
         </w:rPr>
         <w:t>Einführung</w:t>
       </w:r>
-      <w:bookmarkEnd w:id="0"/>
+      <w:bookmarkEnd w:id="1"/>
+      <w:proofErr w:type="spellEnd"/>
     </w:p>
     <w:p>
       <w:pPr>
@@ -759,12 +844,21 @@
           <w:lang w:val="de-DE"/>
         </w:rPr>
       </w:pPr>
+      <w:proofErr w:type="spellStart"/>
       <w:r>
         <w:rPr>
           <w:rFonts w:ascii="Arial" w:hAnsi="Arial" w:cs="Arial"/>
           <w:lang w:val="de-DE"/>
         </w:rPr>
-        <w:t xml:space="preserve">Function Points sind eine Größe, die die Komplexität von Software repräsentiert. Sie sind unabhängig von der Programmiersprache und fassen viele Faktoren, wie z.B. Eingänge und Ausgänge in einer Zahl </w:t>
+        <w:t>Function</w:t>
+      </w:r>
+      <w:proofErr w:type="spellEnd"/>
+      <w:r>
+        <w:rPr>
+          <w:rFonts w:ascii="Arial" w:hAnsi="Arial" w:cs="Arial"/>
+          <w:lang w:val="de-DE"/>
+        </w:rPr>
+        <w:t xml:space="preserve"> Points sind eine Größe, die die Komplexität von Software repräsentiert. Sie sind unabhängig von der Programmiersprache und fassen viele Faktoren, wie z.B. Eingänge und Ausgänge in einer Zahl </w:t>
       </w:r>
     </w:p>
     <w:p>
@@ -779,7 +873,23 @@
           <w:rFonts w:ascii="Arial" w:hAnsi="Arial" w:cs="Arial"/>
           <w:lang w:val="de-DE"/>
         </w:rPr>
-        <w:t xml:space="preserve">zusammen. Mit ihrer Hilfe können aus bereits implementierten Projekten bzw. Use Cases Abschätzungen </w:t>
+        <w:t xml:space="preserve">zusammen. Mit ihrer Hilfe können aus bereits implementierten Projekten bzw. </w:t>
+      </w:r>
+      <w:proofErr w:type="spellStart"/>
+      <w:r>
+        <w:rPr>
+          <w:rFonts w:ascii="Arial" w:hAnsi="Arial" w:cs="Arial"/>
+          <w:lang w:val="de-DE"/>
+        </w:rPr>
+        <w:t>Use</w:t>
+      </w:r>
+      <w:proofErr w:type="spellEnd"/>
+      <w:r>
+        <w:rPr>
+          <w:rFonts w:ascii="Arial" w:hAnsi="Arial" w:cs="Arial"/>
+          <w:lang w:val="de-DE"/>
+        </w:rPr>
+        <w:t xml:space="preserve"> Cases Abschätzungen </w:t>
       </w:r>
     </w:p>
     <w:p>
@@ -794,7 +904,39 @@
           <w:rFonts w:ascii="Arial" w:hAnsi="Arial" w:cs="Arial"/>
           <w:lang w:val="de-DE"/>
         </w:rPr>
-        <w:t xml:space="preserve">von Kenngrößen wie Aufwand und Lines of Code (LOC) für noch folgende Projekte bzw. Use Cases </w:t>
+        <w:t xml:space="preserve">von Kenngrößen wie Aufwand und Lines </w:t>
+      </w:r>
+      <w:proofErr w:type="spellStart"/>
+      <w:r>
+        <w:rPr>
+          <w:rFonts w:ascii="Arial" w:hAnsi="Arial" w:cs="Arial"/>
+          <w:lang w:val="de-DE"/>
+        </w:rPr>
+        <w:t>of</w:t>
+      </w:r>
+      <w:proofErr w:type="spellEnd"/>
+      <w:r>
+        <w:rPr>
+          <w:rFonts w:ascii="Arial" w:hAnsi="Arial" w:cs="Arial"/>
+          <w:lang w:val="de-DE"/>
+        </w:rPr>
+        <w:t xml:space="preserve"> Code (LOC) für noch folgende Projekte bzw. </w:t>
+      </w:r>
+      <w:proofErr w:type="spellStart"/>
+      <w:r>
+        <w:rPr>
+          <w:rFonts w:ascii="Arial" w:hAnsi="Arial" w:cs="Arial"/>
+          <w:lang w:val="de-DE"/>
+        </w:rPr>
+        <w:t>Use</w:t>
+      </w:r>
+      <w:proofErr w:type="spellEnd"/>
+      <w:r>
+        <w:rPr>
+          <w:rFonts w:ascii="Arial" w:hAnsi="Arial" w:cs="Arial"/>
+          <w:lang w:val="de-DE"/>
+        </w:rPr>
+        <w:t xml:space="preserve"> Cases </w:t>
       </w:r>
     </w:p>
     <w:p>
@@ -803,11 +945,35 @@
           <w:rFonts w:ascii="Arial" w:hAnsi="Arial" w:cs="Arial"/>
         </w:rPr>
       </w:pPr>
+      <w:proofErr w:type="spellStart"/>
+      <w:proofErr w:type="gramStart"/>
       <w:r>
         <w:rPr>
           <w:rFonts w:ascii="Arial" w:hAnsi="Arial" w:cs="Arial"/>
         </w:rPr>
-        <w:t xml:space="preserve">erstellt werden. </w:t>
+        <w:t>erstellt</w:t>
+      </w:r>
+      <w:proofErr w:type="spellEnd"/>
+      <w:proofErr w:type="gramEnd"/>
+      <w:r>
+        <w:rPr>
+          <w:rFonts w:ascii="Arial" w:hAnsi="Arial" w:cs="Arial"/>
+        </w:rPr>
+        <w:t xml:space="preserve"> </w:t>
+      </w:r>
+      <w:proofErr w:type="spellStart"/>
+      <w:r>
+        <w:rPr>
+          <w:rFonts w:ascii="Arial" w:hAnsi="Arial" w:cs="Arial"/>
+        </w:rPr>
+        <w:t>werden</w:t>
+      </w:r>
+      <w:proofErr w:type="spellEnd"/>
+      <w:r>
+        <w:rPr>
+          <w:rFonts w:ascii="Arial" w:hAnsi="Arial" w:cs="Arial"/>
+        </w:rPr>
+        <w:t xml:space="preserve">. </w:t>
       </w:r>
       <w:r>
         <w:rPr>
@@ -824,44 +990,13 @@
           <w:lang w:val="de-DE"/>
         </w:rPr>
       </w:pPr>
-      <w:bookmarkStart w:id="1" w:name="_Toc385069834"/>
+      <w:bookmarkStart w:id="2" w:name="_Toc385321567"/>
       <w:r>
         <w:rPr>
           <w:rFonts w:cs="Arial"/>
           <w:lang w:val="de-DE"/>
         </w:rPr>
         <w:t>Bestimmung</w:t>
-      </w:r>
-      <w:bookmarkEnd w:id="1"/>
-    </w:p>
-    <w:p>
-      <w:pPr>
-        <w:rPr>
-          <w:rFonts w:ascii="Arial" w:hAnsi="Arial" w:cs="Arial"/>
-          <w:lang w:val="de-DE"/>
-        </w:rPr>
-      </w:pPr>
-      <w:r>
-        <w:rPr>
-          <w:rFonts w:ascii="Arial" w:hAnsi="Arial" w:cs="Arial"/>
-          <w:lang w:val="de-DE"/>
-        </w:rPr>
-        <w:t>Zur Bestimmung werden die Anzahl der Internal Logical Files (ILF), External Interface Files (EIF) External Inputs (EI), External Output (EO) und External Inquiries (EI) gewichtet miteinander verrechnet. Die Gewichtung wird über die Komplexität festgelegt</w:t>
-      </w:r>
-    </w:p>
-    <w:p>
-      <w:pPr>
-        <w:pStyle w:val="berschrift2"/>
-        <w:rPr>
-          <w:rFonts w:cs="Arial"/>
-        </w:rPr>
-      </w:pPr>
-      <w:bookmarkStart w:id="2" w:name="_Toc385069835"/>
-      <w:r>
-        <w:rPr>
-          <w:rFonts w:cs="Arial"/>
-        </w:rPr>
-        <w:t>Einschränkungen</w:t>
       </w:r>
       <w:bookmarkEnd w:id="2"/>
     </w:p>
@@ -869,6 +1004,7 @@
       <w:pPr>
         <w:rPr>
           <w:rFonts w:ascii="Arial" w:hAnsi="Arial" w:cs="Arial"/>
+          <w:lang w:val="de-DE"/>
         </w:rPr>
       </w:pPr>
       <w:r>
@@ -876,63 +1012,317 @@
           <w:rFonts w:ascii="Arial" w:hAnsi="Arial" w:cs="Arial"/>
           <w:lang w:val="de-DE"/>
         </w:rPr>
-        <w:t xml:space="preserve">Function Points wurden für Programme mit Datenbankanbindung konzipiert. Programme mit komplexer Kommunikation zwischen mehreren Teilnehmern, aber ohne Datenbank erhalten nur wenige Funktion Points, obwohl sie trotzdem sehr komplex sind. Deswegen haben wir bei unseren Use Cases die Komplexität der Files nicht nach der herkömmlichen Methode berechnet, sondern nach der Anzahl der Teilnehmer. Dabei wurden Files die nur den Server betreffen mit Low eingestuft und welche die Server und einen Client betreffen mit Average. Bei Files die den Server und mehrere Clients betreffen wurde die Komplexität High gewählt. </w:t>
-      </w:r>
+        <w:t xml:space="preserve">Zur Bestimmung werden die Anzahl der Internal Logical Files (ILF), </w:t>
+      </w:r>
+      <w:proofErr w:type="spellStart"/>
       <w:r>
         <w:rPr>
           <w:rFonts w:ascii="Arial" w:hAnsi="Arial" w:cs="Arial"/>
-        </w:rPr>
-        <w:t xml:space="preserve">Mit dieser Methode erzielten wir erheblich bessere Ergebnisse. </w:t>
-      </w:r>
+          <w:lang w:val="de-DE"/>
+        </w:rPr>
+        <w:t>External</w:t>
+      </w:r>
+      <w:proofErr w:type="spellEnd"/>
       <w:r>
         <w:rPr>
           <w:rFonts w:ascii="Arial" w:hAnsi="Arial" w:cs="Arial"/>
-        </w:rPr>
-        <w:cr/>
+          <w:lang w:val="de-DE"/>
+        </w:rPr>
+        <w:t xml:space="preserve"> Interface Files (EIF) </w:t>
+      </w:r>
+      <w:proofErr w:type="spellStart"/>
+      <w:r>
+        <w:rPr>
+          <w:rFonts w:ascii="Arial" w:hAnsi="Arial" w:cs="Arial"/>
+          <w:lang w:val="de-DE"/>
+        </w:rPr>
+        <w:t>External</w:t>
+      </w:r>
+      <w:proofErr w:type="spellEnd"/>
+      <w:r>
+        <w:rPr>
+          <w:rFonts w:ascii="Arial" w:hAnsi="Arial" w:cs="Arial"/>
+          <w:lang w:val="de-DE"/>
+        </w:rPr>
+        <w:t xml:space="preserve"> Inputs (EI), </w:t>
+      </w:r>
+      <w:proofErr w:type="spellStart"/>
+      <w:r>
+        <w:rPr>
+          <w:rFonts w:ascii="Arial" w:hAnsi="Arial" w:cs="Arial"/>
+          <w:lang w:val="de-DE"/>
+        </w:rPr>
+        <w:t>External</w:t>
+      </w:r>
+      <w:proofErr w:type="spellEnd"/>
+      <w:r>
+        <w:rPr>
+          <w:rFonts w:ascii="Arial" w:hAnsi="Arial" w:cs="Arial"/>
+          <w:lang w:val="de-DE"/>
+        </w:rPr>
+        <w:t xml:space="preserve"> Output (EO) und </w:t>
+      </w:r>
+      <w:proofErr w:type="spellStart"/>
+      <w:r>
+        <w:rPr>
+          <w:rFonts w:ascii="Arial" w:hAnsi="Arial" w:cs="Arial"/>
+          <w:lang w:val="de-DE"/>
+        </w:rPr>
+        <w:t>External</w:t>
+      </w:r>
+      <w:proofErr w:type="spellEnd"/>
+      <w:r>
+        <w:rPr>
+          <w:rFonts w:ascii="Arial" w:hAnsi="Arial" w:cs="Arial"/>
+          <w:lang w:val="de-DE"/>
+        </w:rPr>
+        <w:t xml:space="preserve"> </w:t>
+      </w:r>
+      <w:proofErr w:type="spellStart"/>
+      <w:r>
+        <w:rPr>
+          <w:rFonts w:ascii="Arial" w:hAnsi="Arial" w:cs="Arial"/>
+          <w:lang w:val="de-DE"/>
+        </w:rPr>
+        <w:t>Inquiries</w:t>
+      </w:r>
+      <w:proofErr w:type="spellEnd"/>
+      <w:r>
+        <w:rPr>
+          <w:rFonts w:ascii="Arial" w:hAnsi="Arial" w:cs="Arial"/>
+          <w:lang w:val="de-DE"/>
+        </w:rPr>
+        <w:t xml:space="preserve"> (EI) gewichtet miteinander verrechnet. Die Gewichtung wird über die Komplexität festgelegt</w:t>
       </w:r>
     </w:p>
     <w:p>
       <w:pPr>
-        <w:pStyle w:val="berschrift1"/>
+        <w:pStyle w:val="berschrift2"/>
         <w:rPr>
           <w:rFonts w:cs="Arial"/>
         </w:rPr>
       </w:pPr>
-      <w:bookmarkStart w:id="3" w:name="_Toc385069836"/>
+      <w:bookmarkStart w:id="3" w:name="_Toc385321568"/>
+      <w:proofErr w:type="spellStart"/>
       <w:r>
         <w:rPr>
           <w:rFonts w:cs="Arial"/>
         </w:rPr>
-        <w:t>Berechnung</w:t>
+        <w:t>Einschränkungen</w:t>
       </w:r>
       <w:bookmarkEnd w:id="3"/>
+      <w:proofErr w:type="spellEnd"/>
     </w:p>
     <w:p>
       <w:pPr>
         <w:rPr>
           <w:rFonts w:ascii="Arial" w:hAnsi="Arial" w:cs="Arial"/>
-          <w:b/>
-          <w:lang w:val="de-DE"/>
-        </w:rPr>
-      </w:pPr>
+        </w:rPr>
+      </w:pPr>
+      <w:proofErr w:type="spellStart"/>
+      <w:r>
+        <w:rPr>
+          <w:rFonts w:ascii="Arial" w:hAnsi="Arial" w:cs="Arial"/>
+          <w:lang w:val="de-DE"/>
+        </w:rPr>
+        <w:t>Function</w:t>
+      </w:r>
+      <w:proofErr w:type="spellEnd"/>
+      <w:r>
+        <w:rPr>
+          <w:rFonts w:ascii="Arial" w:hAnsi="Arial" w:cs="Arial"/>
+          <w:lang w:val="de-DE"/>
+        </w:rPr>
+        <w:t xml:space="preserve"> Points wurden für Programme mit Datenbankanbindung konzipiert. Programme mit komplexer Kommunikation zwischen mehreren Teilnehmern, aber ohne Datenbank erhalten nur wenige Funktion Points, obwohl sie trotzdem sehr komplex sind. Deswegen haben wir bei unseren </w:t>
+      </w:r>
+      <w:proofErr w:type="spellStart"/>
+      <w:r>
+        <w:rPr>
+          <w:rFonts w:ascii="Arial" w:hAnsi="Arial" w:cs="Arial"/>
+          <w:lang w:val="de-DE"/>
+        </w:rPr>
+        <w:t>Use</w:t>
+      </w:r>
+      <w:proofErr w:type="spellEnd"/>
+      <w:r>
+        <w:rPr>
+          <w:rFonts w:ascii="Arial" w:hAnsi="Arial" w:cs="Arial"/>
+          <w:lang w:val="de-DE"/>
+        </w:rPr>
+        <w:t xml:space="preserve"> Cases die Komplexität der Files nicht nach der herkömmlichen Methode berechnet, sondern nach der Anzahl der Teilnehmer. Dabei wurden Files die nur den Server betreffen mit Low eingestuft und welche die Server und einen Client betreffen mit Average. Bei Files die den Server und mehrere Clients betreffen wurde die Komplexität High gewählt. </w:t>
+      </w:r>
+      <w:proofErr w:type="spellStart"/>
+      <w:r>
+        <w:rPr>
+          <w:rFonts w:ascii="Arial" w:hAnsi="Arial" w:cs="Arial"/>
+        </w:rPr>
+        <w:t>Mit</w:t>
+      </w:r>
+      <w:proofErr w:type="spellEnd"/>
+      <w:r>
+        <w:rPr>
+          <w:rFonts w:ascii="Arial" w:hAnsi="Arial" w:cs="Arial"/>
+        </w:rPr>
+        <w:t xml:space="preserve"> </w:t>
+      </w:r>
+      <w:proofErr w:type="spellStart"/>
+      <w:r>
+        <w:rPr>
+          <w:rFonts w:ascii="Arial" w:hAnsi="Arial" w:cs="Arial"/>
+        </w:rPr>
+        <w:t>dieser</w:t>
+      </w:r>
+      <w:proofErr w:type="spellEnd"/>
+      <w:r>
+        <w:rPr>
+          <w:rFonts w:ascii="Arial" w:hAnsi="Arial" w:cs="Arial"/>
+        </w:rPr>
+        <w:t xml:space="preserve"> </w:t>
+      </w:r>
+      <w:proofErr w:type="spellStart"/>
+      <w:r>
+        <w:rPr>
+          <w:rFonts w:ascii="Arial" w:hAnsi="Arial" w:cs="Arial"/>
+        </w:rPr>
+        <w:t>Methode</w:t>
+      </w:r>
+      <w:proofErr w:type="spellEnd"/>
+      <w:r>
+        <w:rPr>
+          <w:rFonts w:ascii="Arial" w:hAnsi="Arial" w:cs="Arial"/>
+        </w:rPr>
+        <w:t xml:space="preserve"> </w:t>
+      </w:r>
+      <w:proofErr w:type="spellStart"/>
+      <w:r>
+        <w:rPr>
+          <w:rFonts w:ascii="Arial" w:hAnsi="Arial" w:cs="Arial"/>
+        </w:rPr>
+        <w:t>erzielten</w:t>
+      </w:r>
+      <w:proofErr w:type="spellEnd"/>
+      <w:r>
+        <w:rPr>
+          <w:rFonts w:ascii="Arial" w:hAnsi="Arial" w:cs="Arial"/>
+        </w:rPr>
+        <w:t xml:space="preserve"> </w:t>
+      </w:r>
+      <w:proofErr w:type="spellStart"/>
+      <w:r>
+        <w:rPr>
+          <w:rFonts w:ascii="Arial" w:hAnsi="Arial" w:cs="Arial"/>
+        </w:rPr>
+        <w:t>wir</w:t>
+      </w:r>
+      <w:proofErr w:type="spellEnd"/>
+      <w:r>
+        <w:rPr>
+          <w:rFonts w:ascii="Arial" w:hAnsi="Arial" w:cs="Arial"/>
+        </w:rPr>
+        <w:t xml:space="preserve"> </w:t>
+      </w:r>
+      <w:proofErr w:type="spellStart"/>
+      <w:r>
+        <w:rPr>
+          <w:rFonts w:ascii="Arial" w:hAnsi="Arial" w:cs="Arial"/>
+        </w:rPr>
+        <w:t>erheblich</w:t>
+      </w:r>
+      <w:proofErr w:type="spellEnd"/>
+      <w:r>
+        <w:rPr>
+          <w:rFonts w:ascii="Arial" w:hAnsi="Arial" w:cs="Arial"/>
+        </w:rPr>
+        <w:t xml:space="preserve"> </w:t>
+      </w:r>
+      <w:proofErr w:type="spellStart"/>
+      <w:r>
+        <w:rPr>
+          <w:rFonts w:ascii="Arial" w:hAnsi="Arial" w:cs="Arial"/>
+        </w:rPr>
+        <w:t>bessere</w:t>
+      </w:r>
+      <w:proofErr w:type="spellEnd"/>
+      <w:r>
+        <w:rPr>
+          <w:rFonts w:ascii="Arial" w:hAnsi="Arial" w:cs="Arial"/>
+        </w:rPr>
+        <w:t xml:space="preserve"> </w:t>
+      </w:r>
+      <w:proofErr w:type="spellStart"/>
+      <w:r>
+        <w:rPr>
+          <w:rFonts w:ascii="Arial" w:hAnsi="Arial" w:cs="Arial"/>
+        </w:rPr>
+        <w:t>Ergebnisse</w:t>
+      </w:r>
+      <w:proofErr w:type="spellEnd"/>
+      <w:r>
+        <w:rPr>
+          <w:rFonts w:ascii="Arial" w:hAnsi="Arial" w:cs="Arial"/>
+        </w:rPr>
+        <w:t xml:space="preserve">. </w:t>
+      </w:r>
+      <w:r>
+        <w:rPr>
+          <w:rFonts w:ascii="Arial" w:hAnsi="Arial" w:cs="Arial"/>
+        </w:rPr>
+        <w:cr/>
+      </w:r>
     </w:p>
     <w:p>
       <w:pPr>
+        <w:pStyle w:val="berschrift1"/>
+        <w:rPr>
+          <w:rFonts w:cs="Arial"/>
+        </w:rPr>
+      </w:pPr>
+      <w:bookmarkStart w:id="4" w:name="_Toc385321569"/>
+      <w:proofErr w:type="spellStart"/>
+      <w:r>
+        <w:rPr>
+          <w:rFonts w:cs="Arial"/>
+        </w:rPr>
+        <w:t>Berechnung</w:t>
+      </w:r>
+      <w:bookmarkEnd w:id="4"/>
+      <w:proofErr w:type="spellEnd"/>
+    </w:p>
+    <w:p>
+      <w:pPr>
+        <w:rPr>
+          <w:rFonts w:ascii="Arial" w:hAnsi="Arial" w:cs="Arial"/>
+          <w:b/>
+          <w:lang w:val="de-DE"/>
+        </w:rPr>
+      </w:pPr>
+    </w:p>
+    <w:p>
+      <w:pPr>
         <w:pStyle w:val="berschrift2"/>
         <w:rPr>
           <w:rFonts w:cs="Arial"/>
           <w:lang w:val="de-DE"/>
         </w:rPr>
       </w:pPr>
-      <w:bookmarkStart w:id="4" w:name="_Toc385069837"/>
+      <w:bookmarkStart w:id="5" w:name="_Toc385321570"/>
+      <w:proofErr w:type="spellStart"/>
       <w:r>
         <w:rPr>
           <w:rFonts w:cs="Arial"/>
           <w:lang w:val="de-DE"/>
         </w:rPr>
-        <w:t>Use-Case Login</w:t>
-      </w:r>
-      <w:bookmarkEnd w:id="4"/>
+        <w:t>Use</w:t>
+      </w:r>
+      <w:proofErr w:type="spellEnd"/>
+      <w:r>
+        <w:rPr>
+          <w:rFonts w:cs="Arial"/>
+          <w:lang w:val="de-DE"/>
+        </w:rPr>
+        <w:t>-Case Login</w:t>
+      </w:r>
+      <w:bookmarkEnd w:id="5"/>
     </w:p>
     <w:tbl>
       <w:tblPr>
@@ -941,8 +1331,8 @@
         <w:tblLook w:val="04A0" w:firstRow="1" w:lastRow="0" w:firstColumn="1" w:lastColumn="0" w:noHBand="0" w:noVBand="1"/>
       </w:tblPr>
       <w:tblGrid>
-        <w:gridCol w:w="4750"/>
-        <w:gridCol w:w="4750"/>
+        <w:gridCol w:w="4667"/>
+        <w:gridCol w:w="4683"/>
       </w:tblGrid>
       <w:tr>
         <w:tc>
@@ -980,12 +1370,14 @@
                 <w:lang w:val="de-DE"/>
               </w:rPr>
             </w:pPr>
+            <w:proofErr w:type="spellStart"/>
             <w:r>
               <w:rPr>
                 <w:lang w:val="de-DE"/>
               </w:rPr>
               <w:t>Complexity</w:t>
             </w:r>
+            <w:proofErr w:type="spellEnd"/>
           </w:p>
         </w:tc>
         <w:tc>
@@ -1002,7 +1394,21 @@
               <w:rPr>
                 <w:lang w:val="de-DE"/>
               </w:rPr>
-              <w:t>Average (Server+Client)</w:t>
+              <w:t>Average (</w:t>
+            </w:r>
+            <w:proofErr w:type="spellStart"/>
+            <w:r>
+              <w:rPr>
+                <w:lang w:val="de-DE"/>
+              </w:rPr>
+              <w:t>Server+Client</w:t>
+            </w:r>
+            <w:proofErr w:type="spellEnd"/>
+            <w:r>
+              <w:rPr>
+                <w:lang w:val="de-DE"/>
+              </w:rPr>
+              <w:t>)</w:t>
             </w:r>
           </w:p>
         </w:tc>
@@ -1063,12 +1469,14 @@
                 <w:lang w:val="de-DE"/>
               </w:rPr>
             </w:pPr>
+            <w:proofErr w:type="spellStart"/>
             <w:r>
               <w:rPr>
                 <w:lang w:val="de-DE"/>
               </w:rPr>
               <w:t>ApplicationUser</w:t>
             </w:r>
+            <w:proofErr w:type="spellEnd"/>
           </w:p>
         </w:tc>
       </w:tr>
@@ -1121,12 +1529,14 @@
                 <w:lang w:val="de-DE"/>
               </w:rPr>
             </w:pPr>
+            <w:proofErr w:type="spellStart"/>
             <w:r>
               <w:rPr>
                 <w:lang w:val="de-DE"/>
               </w:rPr>
               <w:t>Complexity</w:t>
             </w:r>
+            <w:proofErr w:type="spellEnd"/>
           </w:p>
         </w:tc>
         <w:tc>
@@ -1179,12 +1589,14 @@
                 <w:lang w:val="de-DE"/>
               </w:rPr>
             </w:pPr>
+            <w:proofErr w:type="spellStart"/>
             <w:r>
               <w:rPr>
                 <w:lang w:val="de-DE"/>
               </w:rPr>
               <w:t>RegisterViewModel</w:t>
             </w:r>
+            <w:proofErr w:type="spellEnd"/>
           </w:p>
         </w:tc>
       </w:tr>
@@ -1237,12 +1649,14 @@
                 <w:lang w:val="de-DE"/>
               </w:rPr>
             </w:pPr>
+            <w:proofErr w:type="spellStart"/>
             <w:r>
               <w:rPr>
                 <w:lang w:val="de-DE"/>
               </w:rPr>
               <w:t>Complexity</w:t>
             </w:r>
+            <w:proofErr w:type="spellEnd"/>
           </w:p>
         </w:tc>
         <w:tc>
@@ -1276,13 +1690,23 @@
                 <w:lang w:val="de-DE"/>
               </w:rPr>
             </w:pPr>
+            <w:proofErr w:type="spellStart"/>
             <w:r>
               <w:rPr>
                 <w:b/>
                 <w:u w:val="single"/>
                 <w:lang w:val="de-DE"/>
               </w:rPr>
-              <w:t>External Input (EI)</w:t>
+              <w:t>External</w:t>
+            </w:r>
+            <w:proofErr w:type="spellEnd"/>
+            <w:r>
+              <w:rPr>
+                <w:b/>
+                <w:u w:val="single"/>
+                <w:lang w:val="de-DE"/>
+              </w:rPr>
+              <w:t xml:space="preserve"> Input (EI)</w:t>
             </w:r>
           </w:p>
         </w:tc>
@@ -1414,12 +1838,14 @@
                 <w:lang w:val="de-DE"/>
               </w:rPr>
             </w:pPr>
+            <w:proofErr w:type="spellStart"/>
             <w:r>
               <w:rPr>
                 <w:lang w:val="de-DE"/>
               </w:rPr>
               <w:t>Complexity</w:t>
             </w:r>
+            <w:proofErr w:type="spellEnd"/>
           </w:p>
         </w:tc>
         <w:tc>
@@ -1453,13 +1879,23 @@
                 <w:lang w:val="de-DE"/>
               </w:rPr>
             </w:pPr>
+            <w:proofErr w:type="spellStart"/>
             <w:r>
               <w:rPr>
                 <w:b/>
                 <w:u w:val="single"/>
                 <w:lang w:val="de-DE"/>
               </w:rPr>
-              <w:t>External Output (EO)</w:t>
+              <w:t>External</w:t>
+            </w:r>
+            <w:proofErr w:type="spellEnd"/>
+            <w:r>
+              <w:rPr>
+                <w:b/>
+                <w:u w:val="single"/>
+                <w:lang w:val="de-DE"/>
+              </w:rPr>
+              <w:t xml:space="preserve"> Output (EO)</w:t>
             </w:r>
           </w:p>
         </w:tc>
@@ -1591,12 +2027,14 @@
                 <w:lang w:val="de-DE"/>
               </w:rPr>
             </w:pPr>
+            <w:proofErr w:type="spellStart"/>
             <w:r>
               <w:rPr>
                 <w:lang w:val="de-DE"/>
               </w:rPr>
               <w:t>Complexity</w:t>
             </w:r>
+            <w:proofErr w:type="spellEnd"/>
           </w:p>
         </w:tc>
         <w:tc>
@@ -1637,11 +2075,19 @@
           <w:lang w:val="de-DE"/>
         </w:rPr>
       </w:pPr>
-      <w:r>
-        <w:rPr>
-          <w:lang w:val="de-DE"/>
-        </w:rPr>
-        <w:t xml:space="preserve">Function Points: </w:t>
+      <w:proofErr w:type="spellStart"/>
+      <w:r>
+        <w:rPr>
+          <w:lang w:val="de-DE"/>
+        </w:rPr>
+        <w:t>Function</w:t>
+      </w:r>
+      <w:proofErr w:type="spellEnd"/>
+      <w:r>
+        <w:rPr>
+          <w:lang w:val="de-DE"/>
+        </w:rPr>
+        <w:t xml:space="preserve"> Points: </w:t>
       </w:r>
       <w:r>
         <w:rPr>
@@ -1649,8 +2095,6 @@
         </w:rPr>
         <w:t>19,32</w:t>
       </w:r>
-      <w:bookmarkStart w:id="5" w:name="_GoBack"/>
-      <w:bookmarkEnd w:id="5"/>
     </w:p>
     <w:p>
       <w:pPr>
@@ -1683,7 +2127,9 @@
           <w:lang w:val="en-GB"/>
         </w:rPr>
       </w:pPr>
-      <w:bookmarkStart w:id="6" w:name="_Toc385069838"/>
+      <w:bookmarkStart w:id="6" w:name="_Toc385321061"/>
+      <w:bookmarkStart w:id="7" w:name="_Toc385321571"/>
+      <w:proofErr w:type="spellStart"/>
       <w:r>
         <w:rPr>
           <w:rFonts w:cs="Arial"/>
@@ -1692,14 +2138,12 @@
         <w:lastRenderedPageBreak/>
         <w:t>TinyTools</w:t>
       </w:r>
+      <w:bookmarkEnd w:id="6"/>
+      <w:bookmarkEnd w:id="7"/>
+      <w:proofErr w:type="spellEnd"/>
     </w:p>
     <w:p>
       <w:pPr>
-        <w:pStyle w:val="berschrift2"/>
-        <w:numPr>
-          <w:ilvl w:val="0"/>
-          <w:numId w:val="0"/>
-        </w:numPr>
         <w:rPr>
           <w:lang w:val="en-GB"/>
         </w:rPr>
@@ -1710,10 +2154,10 @@
           <w:lang w:val="de-DE" w:eastAsia="de-DE"/>
         </w:rPr>
         <w:drawing>
-          <wp:inline distT="0" distB="0" distL="0" distR="0" wp14:anchorId="057A0FE4" wp14:editId="2BBD484C">
-            <wp:extent cx="5515458" cy="7800975"/>
+          <wp:inline distT="0" distB="0" distL="0" distR="0" wp14:anchorId="0001A40D" wp14:editId="6BBF50D8">
+            <wp:extent cx="5943600" cy="2958465"/>
             <wp:effectExtent l="0" t="0" r="0" b="0"/>
-            <wp:docPr id="3" name="Grafik 3"/>
+            <wp:docPr id="6" name="Grafik 6"/>
             <wp:cNvGraphicFramePr>
               <a:graphicFrameLocks xmlns:a="http://schemas.openxmlformats.org/drawingml/2006/main" noChangeAspect="1"/>
             </wp:cNvGraphicFramePr>
@@ -1733,7 +2177,7 @@
                   <pic:spPr>
                     <a:xfrm>
                       <a:off x="0" y="0"/>
-                      <a:ext cx="5520980" cy="7808786"/>
+                      <a:ext cx="5943600" cy="2958465"/>
                     </a:xfrm>
                     <a:prstGeom prst="rect">
                       <a:avLst/>
@@ -1759,10 +2203,10 @@
         </w:rPr>
         <w:lastRenderedPageBreak/>
         <w:drawing>
-          <wp:inline distT="0" distB="0" distL="0" distR="0" wp14:anchorId="707BF886" wp14:editId="0814A7D6">
-            <wp:extent cx="5818505" cy="8229600"/>
-            <wp:effectExtent l="0" t="0" r="0" b="0"/>
-            <wp:docPr id="4" name="Grafik 4"/>
+          <wp:inline distT="0" distB="0" distL="0" distR="0" wp14:anchorId="7790A06A" wp14:editId="40AFE500">
+            <wp:extent cx="5943600" cy="5600065"/>
+            <wp:effectExtent l="0" t="0" r="0" b="635"/>
+            <wp:docPr id="7" name="Grafik 7"/>
             <wp:cNvGraphicFramePr>
               <a:graphicFrameLocks xmlns:a="http://schemas.openxmlformats.org/drawingml/2006/main" noChangeAspect="1"/>
             </wp:cNvGraphicFramePr>
@@ -1782,7 +2226,7 @@
                   <pic:spPr>
                     <a:xfrm>
                       <a:off x="0" y="0"/>
-                      <a:ext cx="5818505" cy="8229600"/>
+                      <a:ext cx="5943600" cy="5600065"/>
                     </a:xfrm>
                     <a:prstGeom prst="rect">
                       <a:avLst/>
@@ -1794,15 +2238,72 @@
           </wp:inline>
         </w:drawing>
       </w:r>
+      <w:r>
+        <w:rPr>
+          <w:noProof/>
+          <w:lang w:val="de-DE" w:eastAsia="de-DE"/>
+        </w:rPr>
+        <w:t xml:space="preserve"> </w:t>
+      </w:r>
+      <w:r>
+        <w:rPr>
+          <w:noProof/>
+          <w:lang w:val="de-DE" w:eastAsia="de-DE"/>
+        </w:rPr>
+        <w:drawing>
+          <wp:inline distT="0" distB="0" distL="0" distR="0" wp14:anchorId="1A7F109F" wp14:editId="6949EDCD">
+            <wp:extent cx="5943600" cy="951865"/>
+            <wp:effectExtent l="0" t="0" r="0" b="635"/>
+            <wp:docPr id="8" name="Grafik 8"/>
+            <wp:cNvGraphicFramePr>
+              <a:graphicFrameLocks xmlns:a="http://schemas.openxmlformats.org/drawingml/2006/main" noChangeAspect="1"/>
+            </wp:cNvGraphicFramePr>
+            <a:graphic xmlns:a="http://schemas.openxmlformats.org/drawingml/2006/main">
+              <a:graphicData uri="http://schemas.openxmlformats.org/drawingml/2006/picture">
+                <pic:pic xmlns:pic="http://schemas.openxmlformats.org/drawingml/2006/picture">
+                  <pic:nvPicPr>
+                    <pic:cNvPr id="1" name=""/>
+                    <pic:cNvPicPr/>
+                  </pic:nvPicPr>
+                  <pic:blipFill>
+                    <a:blip r:embed="rId11"/>
+                    <a:stretch>
+                      <a:fillRect/>
+                    </a:stretch>
+                  </pic:blipFill>
+                  <pic:spPr>
+                    <a:xfrm>
+                      <a:off x="0" y="0"/>
+                      <a:ext cx="5943600" cy="951865"/>
+                    </a:xfrm>
+                    <a:prstGeom prst="rect">
+                      <a:avLst/>
+                    </a:prstGeom>
+                  </pic:spPr>
+                </pic:pic>
+              </a:graphicData>
+            </a:graphic>
+          </wp:inline>
+        </w:drawing>
+      </w:r>
     </w:p>
     <w:p>
       <w:pPr>
+        <w:rPr>
+          <w:lang w:val="en-GB"/>
+        </w:rPr>
+      </w:pPr>
+    </w:p>
+    <w:p>
+      <w:pPr>
         <w:pStyle w:val="berschrift2"/>
         <w:rPr>
           <w:rFonts w:cs="Arial"/>
           <w:lang w:val="en-GB"/>
         </w:rPr>
       </w:pPr>
+      <w:bookmarkStart w:id="8" w:name="_Toc385321572"/>
+      <w:proofErr w:type="spellStart"/>
       <w:r>
         <w:rPr>
           <w:rFonts w:cs="Arial"/>
@@ -1811,7 +2312,8 @@
         <w:lastRenderedPageBreak/>
         <w:t>Diagramme</w:t>
       </w:r>
-      <w:bookmarkEnd w:id="6"/>
+      <w:bookmarkEnd w:id="8"/>
+      <w:proofErr w:type="spellEnd"/>
     </w:p>
     <w:p>
       <w:pPr>
@@ -1832,7 +2334,7 @@
             <wp:cNvGraphicFramePr/>
             <a:graphic xmlns:a="http://schemas.openxmlformats.org/drawingml/2006/main">
               <a:graphicData uri="http://schemas.openxmlformats.org/drawingml/2006/chart">
-                <c:chart xmlns:c="http://schemas.openxmlformats.org/drawingml/2006/chart" xmlns:r="http://schemas.openxmlformats.org/officeDocument/2006/relationships" r:id="rId11"/>
+                <c:chart xmlns:c="http://schemas.openxmlformats.org/drawingml/2006/chart" xmlns:r="http://schemas.openxmlformats.org/officeDocument/2006/relationships" r:id="rId12"/>
               </a:graphicData>
             </a:graphic>
           </wp:inline>
@@ -1883,7 +2385,7 @@
             <wp:cNvGraphicFramePr/>
             <a:graphic xmlns:a="http://schemas.openxmlformats.org/drawingml/2006/main">
               <a:graphicData uri="http://schemas.openxmlformats.org/drawingml/2006/chart">
-                <c:chart xmlns:c="http://schemas.openxmlformats.org/drawingml/2006/chart" xmlns:r="http://schemas.openxmlformats.org/officeDocument/2006/relationships" r:id="rId12"/>
+                <c:chart xmlns:c="http://schemas.openxmlformats.org/drawingml/2006/chart" xmlns:r="http://schemas.openxmlformats.org/officeDocument/2006/relationships" r:id="rId13"/>
               </a:graphicData>
             </a:graphic>
           </wp:inline>
@@ -1902,7 +2404,23 @@
           <w:b/>
           <w:lang w:val="de-DE"/>
         </w:rPr>
-        <w:t>Abbildung 2: Lines Of Code</w:t>
+        <w:t xml:space="preserve">Abbildung 2: Lines </w:t>
+      </w:r>
+      <w:proofErr w:type="spellStart"/>
+      <w:r>
+        <w:rPr>
+          <w:b/>
+          <w:lang w:val="de-DE"/>
+        </w:rPr>
+        <w:t>Of</w:t>
+      </w:r>
+      <w:proofErr w:type="spellEnd"/>
+      <w:r>
+        <w:rPr>
+          <w:b/>
+          <w:lang w:val="de-DE"/>
+        </w:rPr>
+        <w:t xml:space="preserve"> Code</w:t>
       </w:r>
     </w:p>
     <w:p>
@@ -1939,23 +2457,39 @@
           <w:lang w:val="de-DE"/>
         </w:rPr>
       </w:pPr>
-      <w:bookmarkStart w:id="7" w:name="_Toc385069839"/>
+      <w:bookmarkStart w:id="9" w:name="_Toc385321573"/>
       <w:r>
         <w:rPr>
           <w:rFonts w:cs="Arial"/>
           <w:lang w:val="de-DE"/>
         </w:rPr>
         <w:lastRenderedPageBreak/>
-        <w:t xml:space="preserve">Abschätzung: Use-Case </w:t>
-      </w:r>
+        <w:t xml:space="preserve">Abschätzung: </w:t>
+      </w:r>
+      <w:proofErr w:type="spellStart"/>
       <w:r>
         <w:rPr>
           <w:rFonts w:cs="Arial"/>
           <w:lang w:val="de-DE"/>
         </w:rPr>
+        <w:t>Use</w:t>
+      </w:r>
+      <w:proofErr w:type="spellEnd"/>
+      <w:r>
+        <w:rPr>
+          <w:rFonts w:cs="Arial"/>
+          <w:lang w:val="de-DE"/>
+        </w:rPr>
+        <w:t xml:space="preserve">-Case </w:t>
+      </w:r>
+      <w:r>
+        <w:rPr>
+          <w:rFonts w:cs="Arial"/>
+          <w:lang w:val="de-DE"/>
+        </w:rPr>
         <w:t>“Eingeben”</w:t>
       </w:r>
-      <w:bookmarkEnd w:id="7"/>
+      <w:bookmarkEnd w:id="9"/>
     </w:p>
     <w:p>
       <w:pPr>
@@ -1976,14 +2510,46 @@
           <w:rFonts w:ascii="Arial" w:hAnsi="Arial"/>
           <w:lang w:val="de-DE"/>
         </w:rPr>
-        <w:t xml:space="preserve">Da für die Registrierung viel Code automatisch generiert wurde, wird der Aufwand beim Eingeben vermutlich höher sein, während die Function-Points ebenfalls auf etwa 19-20 geschätzt werden können. </w:t>
-      </w:r>
+        <w:t xml:space="preserve">Da für die Registrierung viel Code automatisch generiert wurde, wird der Aufwand beim Eingeben vermutlich höher sein, während die </w:t>
+      </w:r>
+      <w:proofErr w:type="spellStart"/>
       <w:r>
         <w:rPr>
           <w:rFonts w:ascii="Arial" w:hAnsi="Arial"/>
           <w:lang w:val="de-DE"/>
         </w:rPr>
-        <w:t>Die Lines of Code können auf ca. 140 geschätzt werden.</w:t>
+        <w:t>Function</w:t>
+      </w:r>
+      <w:proofErr w:type="spellEnd"/>
+      <w:r>
+        <w:rPr>
+          <w:rFonts w:ascii="Arial" w:hAnsi="Arial"/>
+          <w:lang w:val="de-DE"/>
+        </w:rPr>
+        <w:t xml:space="preserve">-Points ebenfalls auf etwa 19-20 geschätzt werden können. </w:t>
+      </w:r>
+      <w:r>
+        <w:rPr>
+          <w:rFonts w:ascii="Arial" w:hAnsi="Arial"/>
+          <w:lang w:val="de-DE"/>
+        </w:rPr>
+        <w:t xml:space="preserve">Die Lines </w:t>
+      </w:r>
+      <w:proofErr w:type="spellStart"/>
+      <w:r>
+        <w:rPr>
+          <w:rFonts w:ascii="Arial" w:hAnsi="Arial"/>
+          <w:lang w:val="de-DE"/>
+        </w:rPr>
+        <w:t>of</w:t>
+      </w:r>
+      <w:proofErr w:type="spellEnd"/>
+      <w:r>
+        <w:rPr>
+          <w:rFonts w:ascii="Arial" w:hAnsi="Arial"/>
+          <w:lang w:val="de-DE"/>
+        </w:rPr>
+        <w:t xml:space="preserve"> Code können auf ca. 140 geschätzt werden.</w:t>
       </w:r>
       <w:r>
         <w:rPr>
@@ -2000,14 +2566,28 @@
           <w:lang w:val="de-DE"/>
         </w:rPr>
       </w:pPr>
-      <w:bookmarkStart w:id="8" w:name="_Toc385069840"/>
-      <w:r>
-        <w:rPr>
-          <w:lang w:val="de-DE"/>
-        </w:rPr>
-        <w:t>Abschätzung: Use-Case „Suchen“</w:t>
-      </w:r>
-      <w:bookmarkEnd w:id="8"/>
+      <w:bookmarkStart w:id="10" w:name="_Toc385321574"/>
+      <w:r>
+        <w:rPr>
+          <w:lang w:val="de-DE"/>
+        </w:rPr>
+        <w:t xml:space="preserve">Abschätzung: </w:t>
+      </w:r>
+      <w:proofErr w:type="spellStart"/>
+      <w:r>
+        <w:rPr>
+          <w:lang w:val="de-DE"/>
+        </w:rPr>
+        <w:t>Use</w:t>
+      </w:r>
+      <w:proofErr w:type="spellEnd"/>
+      <w:r>
+        <w:rPr>
+          <w:lang w:val="de-DE"/>
+        </w:rPr>
+        <w:t>-Case „Suchen“</w:t>
+      </w:r>
+      <w:bookmarkEnd w:id="10"/>
     </w:p>
     <w:p>
       <w:pPr>
@@ -2019,20 +2599,62 @@
         <w:rPr>
           <w:lang w:val="de-DE"/>
         </w:rPr>
-        <w:t xml:space="preserve">Da die Suche nach einzelnen Titeln ein relativ einfacher Use-Case ist liegen die Fumction Points geschätzt bei 12-15. </w:t>
-      </w:r>
-      <w:r>
-        <w:rPr>
-          <w:lang w:val="de-DE"/>
-        </w:rPr>
-        <w:t xml:space="preserve">Auch die Lines of Code liegen vermutlich deutlich unter den 140 aus Abbildung 2. Hier wird ein Wert um die 100 erwartet. </w:t>
+        <w:t xml:space="preserve">Da die Suche nach einzelnen Titeln ein relativ einfacher </w:t>
+      </w:r>
+      <w:proofErr w:type="spellStart"/>
+      <w:r>
+        <w:rPr>
+          <w:lang w:val="de-DE"/>
+        </w:rPr>
+        <w:t>Use</w:t>
+      </w:r>
+      <w:proofErr w:type="spellEnd"/>
+      <w:r>
+        <w:rPr>
+          <w:lang w:val="de-DE"/>
+        </w:rPr>
+        <w:t xml:space="preserve">-Case ist liegen die </w:t>
+      </w:r>
+      <w:proofErr w:type="spellStart"/>
+      <w:r>
+        <w:rPr>
+          <w:lang w:val="de-DE"/>
+        </w:rPr>
+        <w:t>Fumction</w:t>
+      </w:r>
+      <w:proofErr w:type="spellEnd"/>
+      <w:r>
+        <w:rPr>
+          <w:lang w:val="de-DE"/>
+        </w:rPr>
+        <w:t xml:space="preserve"> Points geschätzt bei 12-15. </w:t>
+      </w:r>
+      <w:r>
+        <w:rPr>
+          <w:lang w:val="de-DE"/>
+        </w:rPr>
+        <w:t xml:space="preserve">Auch die Lines </w:t>
+      </w:r>
+      <w:proofErr w:type="spellStart"/>
+      <w:r>
+        <w:rPr>
+          <w:lang w:val="de-DE"/>
+        </w:rPr>
+        <w:t>of</w:t>
+      </w:r>
+      <w:proofErr w:type="spellEnd"/>
+      <w:r>
+        <w:rPr>
+          <w:lang w:val="de-DE"/>
+        </w:rPr>
+        <w:t xml:space="preserve"> Code liegen vermutlich deutlich unter den 140 aus Abbildung 2. Hier wird ein Wert um die 100 erwartet. </w:t>
       </w:r>
     </w:p>
     <w:sectPr>
-      <w:headerReference w:type="default" r:id="rId13"/>
-      <w:footerReference w:type="default" r:id="rId14"/>
-      <w:headerReference w:type="first" r:id="rId15"/>
-      <w:footerReference w:type="first" r:id="rId16"/>
+      <w:headerReference w:type="default" r:id="rId14"/>
+      <w:footerReference w:type="default" r:id="rId15"/>
+      <w:headerReference w:type="first" r:id="rId16"/>
+      <w:footerReference w:type="first" r:id="rId17"/>
       <w:pgSz w:w="12240" w:h="15840" w:code="1"/>
       <w:pgMar w:top="1440" w:right="1440" w:bottom="1440" w:left="1440" w:header="720" w:footer="720" w:gutter="0"/>
       <w:cols w:space="720"/>
@@ -2276,7 +2898,7 @@
               <w:rFonts w:ascii="Arial" w:hAnsi="Arial"/>
               <w:noProof/>
             </w:rPr>
-            <w:t>4</w:t>
+            <w:t>7</w:t>
           </w:r>
           <w:r>
             <w:rPr>
@@ -4829,11 +5451,11 @@
           <c:showPercent val="0"/>
           <c:showBubbleSize val="0"/>
         </c:dLbls>
-        <c:axId val="-2025287648"/>
-        <c:axId val="-2025292000"/>
+        <c:axId val="-749917760"/>
+        <c:axId val="-749917216"/>
       </c:scatterChart>
       <c:valAx>
-        <c:axId val="-2025287648"/>
+        <c:axId val="-749917760"/>
         <c:scaling>
           <c:orientation val="minMax"/>
         </c:scaling>
@@ -4945,12 +5567,12 @@
             <a:endParaRPr lang="de-DE"/>
           </a:p>
         </c:txPr>
-        <c:crossAx val="-2025292000"/>
+        <c:crossAx val="-749917216"/>
         <c:crosses val="autoZero"/>
         <c:crossBetween val="midCat"/>
       </c:valAx>
       <c:valAx>
-        <c:axId val="-2025292000"/>
+        <c:axId val="-749917216"/>
         <c:scaling>
           <c:orientation val="minMax"/>
         </c:scaling>
@@ -5062,7 +5684,7 @@
             <a:endParaRPr lang="de-DE"/>
           </a:p>
         </c:txPr>
-        <c:crossAx val="-2025287648"/>
+        <c:crossAx val="-749917760"/>
         <c:crosses val="autoZero"/>
         <c:crossBetween val="midCat"/>
       </c:valAx>
@@ -5254,11 +5876,11 @@
           <c:showPercent val="0"/>
           <c:showBubbleSize val="0"/>
         </c:dLbls>
-        <c:axId val="-2025300160"/>
-        <c:axId val="-2025286560"/>
+        <c:axId val="-749916672"/>
+        <c:axId val="-749916128"/>
       </c:scatterChart>
       <c:valAx>
-        <c:axId val="-2025300160"/>
+        <c:axId val="-749916672"/>
         <c:scaling>
           <c:orientation val="minMax"/>
         </c:scaling>
@@ -5370,12 +5992,12 @@
             <a:endParaRPr lang="de-DE"/>
           </a:p>
         </c:txPr>
-        <c:crossAx val="-2025286560"/>
+        <c:crossAx val="-749916128"/>
         <c:crosses val="autoZero"/>
         <c:crossBetween val="midCat"/>
       </c:valAx>
       <c:valAx>
-        <c:axId val="-2025286560"/>
+        <c:axId val="-749916128"/>
         <c:scaling>
           <c:orientation val="minMax"/>
         </c:scaling>
@@ -5487,7 +6109,7 @@
             <a:endParaRPr lang="de-DE"/>
           </a:p>
         </c:txPr>
-        <c:crossAx val="-2025300160"/>
+        <c:crossAx val="-749916672"/>
         <c:crosses val="autoZero"/>
         <c:crossBetween val="midCat"/>
       </c:valAx>
@@ -6936,7 +7558,7 @@
 </file>
 
 <file path=customXml/itemProps1.xml><?xml version="1.0" encoding="utf-8"?>
-<ds:datastoreItem xmlns:ds="http://schemas.openxmlformats.org/officeDocument/2006/customXml" ds:itemID="{E1071C3C-E31E-426C-8F90-AB3EC0901534}">
+<ds:datastoreItem xmlns:ds="http://schemas.openxmlformats.org/officeDocument/2006/customXml" ds:itemID="{9CCBE969-6AEE-4455-B340-54DC5466EFA7}">
   <ds:schemaRefs>
     <ds:schemaRef ds:uri="http://schemas.openxmlformats.org/officeDocument/2006/bibliography"/>
   </ds:schemaRefs>

</xml_diff>